<commit_message>
added needed sections for doc file
</commit_message>
<xml_diff>
--- a/documentation/ExternalDocumentation.docx
+++ b/documentation/ExternalDocumentation.docx
@@ -31,7 +31,7 @@
             <w:tblLook w:val="01E0" w:firstRow="1" w:lastRow="1" w:firstColumn="1" w:lastColumn="1" w:noHBand="0" w:noVBand="0"/>
           </w:tblPr>
           <w:tblGrid>
-            <w:gridCol w:w="2468"/>
+            <w:gridCol w:w="2238"/>
             <w:gridCol w:w="7842"/>
           </w:tblGrid>
           <w:tr>
@@ -179,7 +179,7 @@
                               </pic:cNvPicPr>
                             </pic:nvPicPr>
                             <pic:blipFill>
-                              <a:blip r:embed="rId9"/>
+                              <a:blip r:embed="rId10"/>
                               <a:stretch>
                                 <a:fillRect/>
                               </a:stretch>
@@ -392,15 +392,7 @@
                         <w:sz w:val="26"/>
                         <w:szCs w:val="26"/>
                       </w:rPr>
-                      <w:t xml:space="preserve">[Type the abstract of the document here. The abstract is typically a short summary of the contents </w:t>
-                    </w:r>
-                    <w:r>
-                      <w:rPr>
-                        <w:rFonts w:asciiTheme="majorHAnsi" w:eastAsiaTheme="majorEastAsia" w:hAnsiTheme="majorHAnsi" w:cstheme="majorBidi"/>
-                        <w:sz w:val="26"/>
-                        <w:szCs w:val="26"/>
-                      </w:rPr>
-                      <w:t>of the document. Type the abstract of the document here. The abstract is typically a short summary of the contents of the document.]</w:t>
+                      <w:t>[Type the abstract of the document here. The abstract is typically a short summary of the contents of the document. Type the abstract of the document here. The abstract is typically a short summary of the contents of the document.]</w:t>
                     </w:r>
                   </w:sdtContent>
                 </w:sdt>
@@ -440,239 +432,1185 @@
     </w:sdt>
     <w:p>
       <w:pPr>
-        <w:pStyle w:val="Title"/>
-      </w:pPr>
-      <w:sdt>
-        <w:sdtPr>
-          <w:alias w:val="Title"/>
-          <w:id w:val="-1055697181"/>
-          <w:placeholder>
-            <w:docPart w:val="C49AE6682C6747FBBFF49FA66DE89864"/>
-          </w:placeholder>
-          <w:dataBinding w:prefixMappings="xmlns:ns0='http://schemas.openxmlformats.org/package/2006/metadata/core-properties' xmlns:ns1='http://purl.org/dc/elements/1.1/'" w:xpath="/ns0:coreProperties[1]/ns1:title[1]" w:storeItemID="{6C3C8BC8-F283-45AE-878A-BAB7291924A1}"/>
-          <w:text/>
-        </w:sdtPr>
-        <w:sdtEndPr/>
-        <w:sdtContent>
-          <w:r>
-            <w:rPr>
-              <w:lang w:val="en-CA"/>
-            </w:rPr>
-            <w:t>Company Name</w:t>
-          </w:r>
-        </w:sdtContent>
-      </w:sdt>
-    </w:p>
-    <w:p>
-      <w:pPr>
-        <w:pStyle w:val="Title"/>
-        <w:rPr>
-          <w:rFonts w:asciiTheme="majorHAnsi" w:eastAsiaTheme="majorEastAsia" w:hAnsiTheme="majorHAnsi" w:cstheme="majorBidi"/>
-          <w:b/>
-          <w:bCs/>
-          <w:caps/>
-          <w:color w:val="DD8047" w:themeColor="accent2"/>
-          <w:spacing w:val="50"/>
-          <w:sz w:val="24"/>
-          <w:szCs w:val="22"/>
-        </w:rPr>
-      </w:pPr>
+        <w:pStyle w:val="Heading1"/>
+      </w:pPr>
+      <w:bookmarkStart w:id="0" w:name="_Toc468218561"/>
+      <w:r>
+        <w:lastRenderedPageBreak/>
+        <w:t>Table of contents</w:t>
+      </w:r>
+      <w:bookmarkEnd w:id="0"/>
     </w:p>
     <w:sdt>
       <w:sdtPr>
-        <w:id w:val="219697527"/>
-        <w:placeholder>
-          <w:docPart w:val="152171C2CBB140F19E0F1F5108611031"/>
-        </w:placeholder>
-        <w:showingPlcHdr/>
-        <w:dataBinding w:prefixMappings="xmlns:ns0='http://schemas.openxmlformats.org/package/2006/metadata/core-properties' xmlns:ns1='http://purl.org/dc/elements/1.1/'" w:xpath="/ns0:coreProperties[1]/ns1:subject[1]" w:storeItemID="{6C3C8BC8-F283-45AE-878A-BAB7291924A1}"/>
-        <w:text/>
+        <w:id w:val="-1344313778"/>
+        <w:docPartObj>
+          <w:docPartGallery w:val="Table of Contents"/>
+          <w:docPartUnique/>
+        </w:docPartObj>
       </w:sdtPr>
-      <w:sdtEndPr/>
+      <w:sdtEndPr>
+        <w:rPr>
+          <w:rFonts w:asciiTheme="minorHAnsi" w:eastAsiaTheme="minorHAnsi" w:hAnsiTheme="minorHAnsi" w:cs="Times New Roman"/>
+          <w:b/>
+          <w:bCs/>
+          <w:noProof/>
+          <w:color w:val="auto"/>
+          <w:kern w:val="24"/>
+          <w:sz w:val="23"/>
+          <w:szCs w:val="20"/>
+          <w:lang w:eastAsia="ja-JP"/>
+          <w14:ligatures w14:val="standardContextual"/>
+        </w:rPr>
+      </w:sdtEndPr>
       <w:sdtContent>
         <w:p>
           <w:pPr>
-            <w:pStyle w:val="Subtitle"/>
+            <w:pStyle w:val="TOCHeading"/>
           </w:pPr>
           <w:r>
-            <w:t>[Type the subtitle]</w:t>
+            <w:t>Contents</w:t>
+          </w:r>
+        </w:p>
+        <w:p>
+          <w:pPr>
+            <w:pStyle w:val="TOC1"/>
+            <w:rPr>
+              <w:rFonts w:eastAsiaTheme="minorEastAsia" w:cstheme="minorBidi"/>
+              <w:b w:val="0"/>
+              <w:caps w:val="0"/>
+              <w:color w:val="auto"/>
+              <w:kern w:val="0"/>
+              <w:sz w:val="22"/>
+              <w:szCs w:val="22"/>
+              <w:lang w:val="en-CA" w:eastAsia="en-CA"/>
+              <w14:ligatures w14:val="none"/>
+            </w:rPr>
+          </w:pPr>
+          <w:r>
+            <w:fldChar w:fldCharType="begin"/>
+          </w:r>
+          <w:r>
+            <w:instrText xml:space="preserve"> TOC \o "1-3" \h \z \u </w:instrText>
+          </w:r>
+          <w:r>
+            <w:fldChar w:fldCharType="separate"/>
+          </w:r>
+          <w:hyperlink w:anchor="_Toc468218561" w:history="1">
+            <w:r>
+              <w:rPr>
+                <w:rStyle w:val="Hyperlink"/>
+              </w:rPr>
+              <w:t>Table of contents</w:t>
+            </w:r>
+            <w:r>
+              <w:rPr>
+                <w:webHidden/>
+              </w:rPr>
+              <w:tab/>
+            </w:r>
+            <w:r>
+              <w:rPr>
+                <w:webHidden/>
+              </w:rPr>
+              <w:fldChar w:fldCharType="begin"/>
+            </w:r>
+            <w:r>
+              <w:rPr>
+                <w:webHidden/>
+              </w:rPr>
+              <w:instrText xml:space="preserve"> PAGEREF _Toc468218561 \h </w:instrText>
+            </w:r>
+            <w:r>
+              <w:rPr>
+                <w:webHidden/>
+              </w:rPr>
+            </w:r>
+            <w:r>
+              <w:rPr>
+                <w:webHidden/>
+              </w:rPr>
+              <w:fldChar w:fldCharType="separate"/>
+            </w:r>
+            <w:r>
+              <w:rPr>
+                <w:webHidden/>
+              </w:rPr>
+              <w:t>1</w:t>
+            </w:r>
+            <w:r>
+              <w:rPr>
+                <w:webHidden/>
+              </w:rPr>
+              <w:fldChar w:fldCharType="end"/>
+            </w:r>
+          </w:hyperlink>
+        </w:p>
+        <w:p>
+          <w:pPr>
+            <w:pStyle w:val="TOC1"/>
+            <w:rPr>
+              <w:rFonts w:eastAsiaTheme="minorEastAsia" w:cstheme="minorBidi"/>
+              <w:b w:val="0"/>
+              <w:caps w:val="0"/>
+              <w:color w:val="auto"/>
+              <w:kern w:val="0"/>
+              <w:sz w:val="22"/>
+              <w:szCs w:val="22"/>
+              <w:lang w:val="en-CA" w:eastAsia="en-CA"/>
+              <w14:ligatures w14:val="none"/>
+            </w:rPr>
+          </w:pPr>
+          <w:hyperlink w:anchor="_Toc468218562" w:history="1">
+            <w:r>
+              <w:rPr>
+                <w:rStyle w:val="Hyperlink"/>
+              </w:rPr>
+              <w:t>Version history</w:t>
+            </w:r>
+            <w:r>
+              <w:rPr>
+                <w:webHidden/>
+              </w:rPr>
+              <w:tab/>
+            </w:r>
+            <w:r>
+              <w:rPr>
+                <w:webHidden/>
+              </w:rPr>
+              <w:fldChar w:fldCharType="begin"/>
+            </w:r>
+            <w:r>
+              <w:rPr>
+                <w:webHidden/>
+              </w:rPr>
+              <w:instrText xml:space="preserve"> PAGEREF _Toc468218562 \h </w:instrText>
+            </w:r>
+            <w:r>
+              <w:rPr>
+                <w:webHidden/>
+              </w:rPr>
+            </w:r>
+            <w:r>
+              <w:rPr>
+                <w:webHidden/>
+              </w:rPr>
+              <w:fldChar w:fldCharType="separate"/>
+            </w:r>
+            <w:r>
+              <w:rPr>
+                <w:webHidden/>
+              </w:rPr>
+              <w:t>2</w:t>
+            </w:r>
+            <w:r>
+              <w:rPr>
+                <w:webHidden/>
+              </w:rPr>
+              <w:fldChar w:fldCharType="end"/>
+            </w:r>
+          </w:hyperlink>
+        </w:p>
+        <w:p>
+          <w:pPr>
+            <w:pStyle w:val="TOC1"/>
+            <w:rPr>
+              <w:rFonts w:eastAsiaTheme="minorEastAsia" w:cstheme="minorBidi"/>
+              <w:b w:val="0"/>
+              <w:caps w:val="0"/>
+              <w:color w:val="auto"/>
+              <w:kern w:val="0"/>
+              <w:sz w:val="22"/>
+              <w:szCs w:val="22"/>
+              <w:lang w:val="en-CA" w:eastAsia="en-CA"/>
+              <w14:ligatures w14:val="none"/>
+            </w:rPr>
+          </w:pPr>
+          <w:hyperlink w:anchor="_Toc468218563" w:history="1">
+            <w:r>
+              <w:rPr>
+                <w:rStyle w:val="Hyperlink"/>
+              </w:rPr>
+              <w:t>Detailed Game Description</w:t>
+            </w:r>
+            <w:r>
+              <w:rPr>
+                <w:webHidden/>
+              </w:rPr>
+              <w:tab/>
+            </w:r>
+            <w:r>
+              <w:rPr>
+                <w:webHidden/>
+              </w:rPr>
+              <w:fldChar w:fldCharType="begin"/>
+            </w:r>
+            <w:r>
+              <w:rPr>
+                <w:webHidden/>
+              </w:rPr>
+              <w:instrText xml:space="preserve"> PAGEREF _Toc468218563 \h </w:instrText>
+            </w:r>
+            <w:r>
+              <w:rPr>
+                <w:webHidden/>
+              </w:rPr>
+            </w:r>
+            <w:r>
+              <w:rPr>
+                <w:webHidden/>
+              </w:rPr>
+              <w:fldChar w:fldCharType="separate"/>
+            </w:r>
+            <w:r>
+              <w:rPr>
+                <w:webHidden/>
+              </w:rPr>
+              <w:t>3</w:t>
+            </w:r>
+            <w:r>
+              <w:rPr>
+                <w:webHidden/>
+              </w:rPr>
+              <w:fldChar w:fldCharType="end"/>
+            </w:r>
+          </w:hyperlink>
+        </w:p>
+        <w:p>
+          <w:pPr>
+            <w:pStyle w:val="TOC1"/>
+            <w:rPr>
+              <w:rFonts w:eastAsiaTheme="minorEastAsia" w:cstheme="minorBidi"/>
+              <w:b w:val="0"/>
+              <w:caps w:val="0"/>
+              <w:color w:val="auto"/>
+              <w:kern w:val="0"/>
+              <w:sz w:val="22"/>
+              <w:szCs w:val="22"/>
+              <w:lang w:val="en-CA" w:eastAsia="en-CA"/>
+              <w14:ligatures w14:val="none"/>
+            </w:rPr>
+          </w:pPr>
+          <w:hyperlink w:anchor="_Toc468218564" w:history="1">
+            <w:r>
+              <w:rPr>
+                <w:rStyle w:val="Hyperlink"/>
+              </w:rPr>
+              <w:t>Controls</w:t>
+            </w:r>
+            <w:r>
+              <w:rPr>
+                <w:webHidden/>
+              </w:rPr>
+              <w:tab/>
+            </w:r>
+            <w:r>
+              <w:rPr>
+                <w:webHidden/>
+              </w:rPr>
+              <w:fldChar w:fldCharType="begin"/>
+            </w:r>
+            <w:r>
+              <w:rPr>
+                <w:webHidden/>
+              </w:rPr>
+              <w:instrText xml:space="preserve"> PAGEREF _Toc468218564 \h </w:instrText>
+            </w:r>
+            <w:r>
+              <w:rPr>
+                <w:webHidden/>
+              </w:rPr>
+            </w:r>
+            <w:r>
+              <w:rPr>
+                <w:webHidden/>
+              </w:rPr>
+              <w:fldChar w:fldCharType="separate"/>
+            </w:r>
+            <w:r>
+              <w:rPr>
+                <w:webHidden/>
+              </w:rPr>
+              <w:t>3</w:t>
+            </w:r>
+            <w:r>
+              <w:rPr>
+                <w:webHidden/>
+              </w:rPr>
+              <w:fldChar w:fldCharType="end"/>
+            </w:r>
+          </w:hyperlink>
+        </w:p>
+        <w:p>
+          <w:pPr>
+            <w:pStyle w:val="TOC1"/>
+            <w:rPr>
+              <w:rFonts w:eastAsiaTheme="minorEastAsia" w:cstheme="minorBidi"/>
+              <w:b w:val="0"/>
+              <w:caps w:val="0"/>
+              <w:color w:val="auto"/>
+              <w:kern w:val="0"/>
+              <w:sz w:val="22"/>
+              <w:szCs w:val="22"/>
+              <w:lang w:val="en-CA" w:eastAsia="en-CA"/>
+              <w14:ligatures w14:val="none"/>
+            </w:rPr>
+          </w:pPr>
+          <w:hyperlink w:anchor="_Toc468218565" w:history="1">
+            <w:r>
+              <w:rPr>
+                <w:rStyle w:val="Hyperlink"/>
+              </w:rPr>
+              <w:t>Interface Sketch</w:t>
+            </w:r>
+            <w:r>
+              <w:rPr>
+                <w:webHidden/>
+              </w:rPr>
+              <w:tab/>
+            </w:r>
+            <w:r>
+              <w:rPr>
+                <w:webHidden/>
+              </w:rPr>
+              <w:fldChar w:fldCharType="begin"/>
+            </w:r>
+            <w:r>
+              <w:rPr>
+                <w:webHidden/>
+              </w:rPr>
+              <w:instrText xml:space="preserve"> PAGEREF _Toc468218565 \h </w:instrText>
+            </w:r>
+            <w:r>
+              <w:rPr>
+                <w:webHidden/>
+              </w:rPr>
+            </w:r>
+            <w:r>
+              <w:rPr>
+                <w:webHidden/>
+              </w:rPr>
+              <w:fldChar w:fldCharType="separate"/>
+            </w:r>
+            <w:r>
+              <w:rPr>
+                <w:webHidden/>
+              </w:rPr>
+              <w:t>3</w:t>
+            </w:r>
+            <w:r>
+              <w:rPr>
+                <w:webHidden/>
+              </w:rPr>
+              <w:fldChar w:fldCharType="end"/>
+            </w:r>
+          </w:hyperlink>
+        </w:p>
+        <w:p>
+          <w:pPr>
+            <w:pStyle w:val="TOC1"/>
+            <w:rPr>
+              <w:rFonts w:eastAsiaTheme="minorEastAsia" w:cstheme="minorBidi"/>
+              <w:b w:val="0"/>
+              <w:caps w:val="0"/>
+              <w:color w:val="auto"/>
+              <w:kern w:val="0"/>
+              <w:sz w:val="22"/>
+              <w:szCs w:val="22"/>
+              <w:lang w:val="en-CA" w:eastAsia="en-CA"/>
+              <w14:ligatures w14:val="none"/>
+            </w:rPr>
+          </w:pPr>
+          <w:hyperlink w:anchor="_Toc468218566" w:history="1">
+            <w:r>
+              <w:rPr>
+                <w:rStyle w:val="Hyperlink"/>
+              </w:rPr>
+              <w:t>Screen Descriptions</w:t>
+            </w:r>
+            <w:r>
+              <w:rPr>
+                <w:webHidden/>
+              </w:rPr>
+              <w:tab/>
+            </w:r>
+            <w:r>
+              <w:rPr>
+                <w:webHidden/>
+              </w:rPr>
+              <w:fldChar w:fldCharType="begin"/>
+            </w:r>
+            <w:r>
+              <w:rPr>
+                <w:webHidden/>
+              </w:rPr>
+              <w:instrText xml:space="preserve"> PAGEREF _Toc468218566 \h </w:instrText>
+            </w:r>
+            <w:r>
+              <w:rPr>
+                <w:webHidden/>
+              </w:rPr>
+            </w:r>
+            <w:r>
+              <w:rPr>
+                <w:webHidden/>
+              </w:rPr>
+              <w:fldChar w:fldCharType="separate"/>
+            </w:r>
+            <w:r>
+              <w:rPr>
+                <w:webHidden/>
+              </w:rPr>
+              <w:t>3</w:t>
+            </w:r>
+            <w:r>
+              <w:rPr>
+                <w:webHidden/>
+              </w:rPr>
+              <w:fldChar w:fldCharType="end"/>
+            </w:r>
+          </w:hyperlink>
+        </w:p>
+        <w:p>
+          <w:pPr>
+            <w:pStyle w:val="TOC1"/>
+            <w:rPr>
+              <w:rFonts w:eastAsiaTheme="minorEastAsia" w:cstheme="minorBidi"/>
+              <w:b w:val="0"/>
+              <w:caps w:val="0"/>
+              <w:color w:val="auto"/>
+              <w:kern w:val="0"/>
+              <w:sz w:val="22"/>
+              <w:szCs w:val="22"/>
+              <w:lang w:val="en-CA" w:eastAsia="en-CA"/>
+              <w14:ligatures w14:val="none"/>
+            </w:rPr>
+          </w:pPr>
+          <w:hyperlink w:anchor="_Toc468218567" w:history="1">
+            <w:r>
+              <w:rPr>
+                <w:rStyle w:val="Hyperlink"/>
+              </w:rPr>
+              <w:t>Game World</w:t>
+            </w:r>
+            <w:r>
+              <w:rPr>
+                <w:webHidden/>
+              </w:rPr>
+              <w:tab/>
+            </w:r>
+            <w:r>
+              <w:rPr>
+                <w:webHidden/>
+              </w:rPr>
+              <w:fldChar w:fldCharType="begin"/>
+            </w:r>
+            <w:r>
+              <w:rPr>
+                <w:webHidden/>
+              </w:rPr>
+              <w:instrText xml:space="preserve"> PAGEREF _Toc468218567 \h </w:instrText>
+            </w:r>
+            <w:r>
+              <w:rPr>
+                <w:webHidden/>
+              </w:rPr>
+            </w:r>
+            <w:r>
+              <w:rPr>
+                <w:webHidden/>
+              </w:rPr>
+              <w:fldChar w:fldCharType="separate"/>
+            </w:r>
+            <w:r>
+              <w:rPr>
+                <w:webHidden/>
+              </w:rPr>
+              <w:t>3</w:t>
+            </w:r>
+            <w:r>
+              <w:rPr>
+                <w:webHidden/>
+              </w:rPr>
+              <w:fldChar w:fldCharType="end"/>
+            </w:r>
+          </w:hyperlink>
+        </w:p>
+        <w:p>
+          <w:pPr>
+            <w:pStyle w:val="TOC1"/>
+            <w:rPr>
+              <w:rFonts w:eastAsiaTheme="minorEastAsia" w:cstheme="minorBidi"/>
+              <w:b w:val="0"/>
+              <w:caps w:val="0"/>
+              <w:color w:val="auto"/>
+              <w:kern w:val="0"/>
+              <w:sz w:val="22"/>
+              <w:szCs w:val="22"/>
+              <w:lang w:val="en-CA" w:eastAsia="en-CA"/>
+              <w14:ligatures w14:val="none"/>
+            </w:rPr>
+          </w:pPr>
+          <w:hyperlink w:anchor="_Toc468218568" w:history="1">
+            <w:r>
+              <w:rPr>
+                <w:rStyle w:val="Hyperlink"/>
+              </w:rPr>
+              <w:t>Levels</w:t>
+            </w:r>
+            <w:r>
+              <w:rPr>
+                <w:webHidden/>
+              </w:rPr>
+              <w:tab/>
+            </w:r>
+            <w:r>
+              <w:rPr>
+                <w:webHidden/>
+              </w:rPr>
+              <w:fldChar w:fldCharType="begin"/>
+            </w:r>
+            <w:r>
+              <w:rPr>
+                <w:webHidden/>
+              </w:rPr>
+              <w:instrText xml:space="preserve"> PAGEREF _Toc468218568 \h </w:instrText>
+            </w:r>
+            <w:r>
+              <w:rPr>
+                <w:webHidden/>
+              </w:rPr>
+            </w:r>
+            <w:r>
+              <w:rPr>
+                <w:webHidden/>
+              </w:rPr>
+              <w:fldChar w:fldCharType="separate"/>
+            </w:r>
+            <w:r>
+              <w:rPr>
+                <w:webHidden/>
+              </w:rPr>
+              <w:t>3</w:t>
+            </w:r>
+            <w:r>
+              <w:rPr>
+                <w:webHidden/>
+              </w:rPr>
+              <w:fldChar w:fldCharType="end"/>
+            </w:r>
+          </w:hyperlink>
+        </w:p>
+        <w:p>
+          <w:pPr>
+            <w:pStyle w:val="TOC1"/>
+            <w:rPr>
+              <w:rFonts w:eastAsiaTheme="minorEastAsia" w:cstheme="minorBidi"/>
+              <w:b w:val="0"/>
+              <w:caps w:val="0"/>
+              <w:color w:val="auto"/>
+              <w:kern w:val="0"/>
+              <w:sz w:val="22"/>
+              <w:szCs w:val="22"/>
+              <w:lang w:val="en-CA" w:eastAsia="en-CA"/>
+              <w14:ligatures w14:val="none"/>
+            </w:rPr>
+          </w:pPr>
+          <w:hyperlink w:anchor="_Toc468218569" w:history="1">
+            <w:r>
+              <w:rPr>
+                <w:rStyle w:val="Hyperlink"/>
+              </w:rPr>
+              <w:t>Characters</w:t>
+            </w:r>
+            <w:r>
+              <w:rPr>
+                <w:webHidden/>
+              </w:rPr>
+              <w:tab/>
+            </w:r>
+            <w:r>
+              <w:rPr>
+                <w:webHidden/>
+              </w:rPr>
+              <w:fldChar w:fldCharType="begin"/>
+            </w:r>
+            <w:r>
+              <w:rPr>
+                <w:webHidden/>
+              </w:rPr>
+              <w:instrText xml:space="preserve"> PAGEREF _Toc468218569 \h </w:instrText>
+            </w:r>
+            <w:r>
+              <w:rPr>
+                <w:webHidden/>
+              </w:rPr>
+            </w:r>
+            <w:r>
+              <w:rPr>
+                <w:webHidden/>
+              </w:rPr>
+              <w:fldChar w:fldCharType="separate"/>
+            </w:r>
+            <w:r>
+              <w:rPr>
+                <w:webHidden/>
+              </w:rPr>
+              <w:t>3</w:t>
+            </w:r>
+            <w:r>
+              <w:rPr>
+                <w:webHidden/>
+              </w:rPr>
+              <w:fldChar w:fldCharType="end"/>
+            </w:r>
+          </w:hyperlink>
+        </w:p>
+        <w:p>
+          <w:pPr>
+            <w:pStyle w:val="TOC1"/>
+            <w:rPr>
+              <w:rFonts w:eastAsiaTheme="minorEastAsia" w:cstheme="minorBidi"/>
+              <w:b w:val="0"/>
+              <w:caps w:val="0"/>
+              <w:color w:val="auto"/>
+              <w:kern w:val="0"/>
+              <w:sz w:val="22"/>
+              <w:szCs w:val="22"/>
+              <w:lang w:val="en-CA" w:eastAsia="en-CA"/>
+              <w14:ligatures w14:val="none"/>
+            </w:rPr>
+          </w:pPr>
+          <w:hyperlink w:anchor="_Toc468218570" w:history="1">
+            <w:r>
+              <w:rPr>
+                <w:rStyle w:val="Hyperlink"/>
+              </w:rPr>
+              <w:t>Enemies</w:t>
+            </w:r>
+            <w:r>
+              <w:rPr>
+                <w:webHidden/>
+              </w:rPr>
+              <w:tab/>
+            </w:r>
+            <w:r>
+              <w:rPr>
+                <w:webHidden/>
+              </w:rPr>
+              <w:fldChar w:fldCharType="begin"/>
+            </w:r>
+            <w:r>
+              <w:rPr>
+                <w:webHidden/>
+              </w:rPr>
+              <w:instrText xml:space="preserve"> PAGEREF _Toc468218570 \h </w:instrText>
+            </w:r>
+            <w:r>
+              <w:rPr>
+                <w:webHidden/>
+              </w:rPr>
+            </w:r>
+            <w:r>
+              <w:rPr>
+                <w:webHidden/>
+              </w:rPr>
+              <w:fldChar w:fldCharType="separate"/>
+            </w:r>
+            <w:r>
+              <w:rPr>
+                <w:webHidden/>
+              </w:rPr>
+              <w:t>3</w:t>
+            </w:r>
+            <w:r>
+              <w:rPr>
+                <w:webHidden/>
+              </w:rPr>
+              <w:fldChar w:fldCharType="end"/>
+            </w:r>
+          </w:hyperlink>
+        </w:p>
+        <w:p>
+          <w:pPr>
+            <w:pStyle w:val="TOC1"/>
+            <w:rPr>
+              <w:rFonts w:eastAsiaTheme="minorEastAsia" w:cstheme="minorBidi"/>
+              <w:b w:val="0"/>
+              <w:caps w:val="0"/>
+              <w:color w:val="auto"/>
+              <w:kern w:val="0"/>
+              <w:sz w:val="22"/>
+              <w:szCs w:val="22"/>
+              <w:lang w:val="en-CA" w:eastAsia="en-CA"/>
+              <w14:ligatures w14:val="none"/>
+            </w:rPr>
+          </w:pPr>
+          <w:hyperlink w:anchor="_Toc468218571" w:history="1">
+            <w:r>
+              <w:rPr>
+                <w:rStyle w:val="Hyperlink"/>
+              </w:rPr>
+              <w:t>Weapons</w:t>
+            </w:r>
+            <w:r>
+              <w:rPr>
+                <w:webHidden/>
+              </w:rPr>
+              <w:tab/>
+            </w:r>
+            <w:r>
+              <w:rPr>
+                <w:webHidden/>
+              </w:rPr>
+              <w:fldChar w:fldCharType="begin"/>
+            </w:r>
+            <w:r>
+              <w:rPr>
+                <w:webHidden/>
+              </w:rPr>
+              <w:instrText xml:space="preserve"> PAGEREF _Toc468218571 \h </w:instrText>
+            </w:r>
+            <w:r>
+              <w:rPr>
+                <w:webHidden/>
+              </w:rPr>
+            </w:r>
+            <w:r>
+              <w:rPr>
+                <w:webHidden/>
+              </w:rPr>
+              <w:fldChar w:fldCharType="separate"/>
+            </w:r>
+            <w:r>
+              <w:rPr>
+                <w:webHidden/>
+              </w:rPr>
+              <w:t>3</w:t>
+            </w:r>
+            <w:r>
+              <w:rPr>
+                <w:webHidden/>
+              </w:rPr>
+              <w:fldChar w:fldCharType="end"/>
+            </w:r>
+          </w:hyperlink>
+        </w:p>
+        <w:p>
+          <w:pPr>
+            <w:pStyle w:val="TOC1"/>
+            <w:rPr>
+              <w:rFonts w:eastAsiaTheme="minorEastAsia" w:cstheme="minorBidi"/>
+              <w:b w:val="0"/>
+              <w:caps w:val="0"/>
+              <w:color w:val="auto"/>
+              <w:kern w:val="0"/>
+              <w:sz w:val="22"/>
+              <w:szCs w:val="22"/>
+              <w:lang w:val="en-CA" w:eastAsia="en-CA"/>
+              <w14:ligatures w14:val="none"/>
+            </w:rPr>
+          </w:pPr>
+          <w:hyperlink w:anchor="_Toc468218572" w:history="1">
+            <w:r>
+              <w:rPr>
+                <w:rStyle w:val="Hyperlink"/>
+              </w:rPr>
+              <w:t>Scoring</w:t>
+            </w:r>
+            <w:r>
+              <w:rPr>
+                <w:webHidden/>
+              </w:rPr>
+              <w:tab/>
+            </w:r>
+            <w:r>
+              <w:rPr>
+                <w:webHidden/>
+              </w:rPr>
+              <w:fldChar w:fldCharType="begin"/>
+            </w:r>
+            <w:r>
+              <w:rPr>
+                <w:webHidden/>
+              </w:rPr>
+              <w:instrText xml:space="preserve"> PAGEREF _Toc468218572 \h </w:instrText>
+            </w:r>
+            <w:r>
+              <w:rPr>
+                <w:webHidden/>
+              </w:rPr>
+            </w:r>
+            <w:r>
+              <w:rPr>
+                <w:webHidden/>
+              </w:rPr>
+              <w:fldChar w:fldCharType="separate"/>
+            </w:r>
+            <w:r>
+              <w:rPr>
+                <w:webHidden/>
+              </w:rPr>
+              <w:t>3</w:t>
+            </w:r>
+            <w:r>
+              <w:rPr>
+                <w:webHidden/>
+              </w:rPr>
+              <w:fldChar w:fldCharType="end"/>
+            </w:r>
+          </w:hyperlink>
+        </w:p>
+        <w:p>
+          <w:pPr>
+            <w:pStyle w:val="TOC1"/>
+            <w:rPr>
+              <w:rFonts w:eastAsiaTheme="minorEastAsia" w:cstheme="minorBidi"/>
+              <w:b w:val="0"/>
+              <w:caps w:val="0"/>
+              <w:color w:val="auto"/>
+              <w:kern w:val="0"/>
+              <w:sz w:val="22"/>
+              <w:szCs w:val="22"/>
+              <w:lang w:val="en-CA" w:eastAsia="en-CA"/>
+              <w14:ligatures w14:val="none"/>
+            </w:rPr>
+          </w:pPr>
+          <w:hyperlink w:anchor="_Toc468218573" w:history="1">
+            <w:r>
+              <w:rPr>
+                <w:rStyle w:val="Hyperlink"/>
+              </w:rPr>
+              <w:t>Sound Index</w:t>
+            </w:r>
+            <w:r>
+              <w:rPr>
+                <w:webHidden/>
+              </w:rPr>
+              <w:tab/>
+            </w:r>
+            <w:r>
+              <w:rPr>
+                <w:webHidden/>
+              </w:rPr>
+              <w:fldChar w:fldCharType="begin"/>
+            </w:r>
+            <w:r>
+              <w:rPr>
+                <w:webHidden/>
+              </w:rPr>
+              <w:instrText xml:space="preserve"> PAGEREF _Toc468218573 \h </w:instrText>
+            </w:r>
+            <w:r>
+              <w:rPr>
+                <w:webHidden/>
+              </w:rPr>
+            </w:r>
+            <w:r>
+              <w:rPr>
+                <w:webHidden/>
+              </w:rPr>
+              <w:fldChar w:fldCharType="separate"/>
+            </w:r>
+            <w:r>
+              <w:rPr>
+                <w:webHidden/>
+              </w:rPr>
+              <w:t>3</w:t>
+            </w:r>
+            <w:r>
+              <w:rPr>
+                <w:webHidden/>
+              </w:rPr>
+              <w:fldChar w:fldCharType="end"/>
+            </w:r>
+          </w:hyperlink>
+        </w:p>
+        <w:p>
+          <w:pPr>
+            <w:pStyle w:val="TOC1"/>
+            <w:rPr>
+              <w:rFonts w:eastAsiaTheme="minorEastAsia" w:cstheme="minorBidi"/>
+              <w:b w:val="0"/>
+              <w:caps w:val="0"/>
+              <w:color w:val="auto"/>
+              <w:kern w:val="0"/>
+              <w:sz w:val="22"/>
+              <w:szCs w:val="22"/>
+              <w:lang w:val="en-CA" w:eastAsia="en-CA"/>
+              <w14:ligatures w14:val="none"/>
+            </w:rPr>
+          </w:pPr>
+          <w:hyperlink w:anchor="_Toc468218574" w:history="1">
+            <w:r>
+              <w:rPr>
+                <w:rStyle w:val="Hyperlink"/>
+              </w:rPr>
+              <w:t>Art / Multimedia Index</w:t>
+            </w:r>
+            <w:r>
+              <w:rPr>
+                <w:webHidden/>
+              </w:rPr>
+              <w:tab/>
+            </w:r>
+            <w:r>
+              <w:rPr>
+                <w:webHidden/>
+              </w:rPr>
+              <w:fldChar w:fldCharType="begin"/>
+            </w:r>
+            <w:r>
+              <w:rPr>
+                <w:webHidden/>
+              </w:rPr>
+              <w:instrText xml:space="preserve"> PAGEREF _Toc468218574 \h </w:instrText>
+            </w:r>
+            <w:r>
+              <w:rPr>
+                <w:webHidden/>
+              </w:rPr>
+            </w:r>
+            <w:r>
+              <w:rPr>
+                <w:webHidden/>
+              </w:rPr>
+              <w:fldChar w:fldCharType="separate"/>
+            </w:r>
+            <w:r>
+              <w:rPr>
+                <w:webHidden/>
+              </w:rPr>
+              <w:t>3</w:t>
+            </w:r>
+            <w:r>
+              <w:rPr>
+                <w:webHidden/>
+              </w:rPr>
+              <w:fldChar w:fldCharType="end"/>
+            </w:r>
+          </w:hyperlink>
+        </w:p>
+        <w:p>
+          <w:r>
+            <w:rPr>
+              <w:b/>
+              <w:bCs/>
+              <w:noProof/>
+            </w:rPr>
+            <w:fldChar w:fldCharType="end"/>
           </w:r>
         </w:p>
       </w:sdtContent>
     </w:sdt>
-    <w:sdt>
-      <w:sdtPr>
-        <w:alias w:val="Type the body of the report"/>
-        <w:tag w:val="Type the body of the report"/>
-        <w:id w:val="176318054"/>
-        <w:placeholder>
-          <w:docPart w:val="102C87D12525442899B394685F213885"/>
-        </w:placeholder>
-        <w:temporary/>
-        <w:showingPlcHdr/>
-        <w:text w:multiLine="1"/>
-      </w:sdtPr>
-      <w:sdtEndPr/>
-      <w:sdtContent>
-        <w:p>
-          <w:pPr>
-            <w:rPr>
-              <w:rFonts w:eastAsia="Times New Roman"/>
-            </w:rPr>
-          </w:pPr>
-          <w:r>
-            <w:rPr>
-              <w:rStyle w:val="Heading1Char"/>
-            </w:rPr>
-            <w:t>HEADING 1|ONE</w:t>
-          </w:r>
-        </w:p>
-        <w:p>
-          <w:pPr>
-            <w:rPr>
-              <w:rFonts w:eastAsia="Times New Roman"/>
-            </w:rPr>
-          </w:pPr>
-          <w:r>
-            <w:rPr>
-              <w:rFonts w:eastAsia="Times New Roman"/>
-            </w:rPr>
-            <w:t xml:space="preserve">On the Insert tab, the galleries include items </w:t>
-          </w:r>
-          <w:r>
-            <w:rPr>
-              <w:rFonts w:eastAsia="Times New Roman"/>
-            </w:rPr>
-            <w:t>that are designed to coordinate with the overall look of your document.  You can use these galleries to insert tables, headers, footers, lists, cover pages, and other document building blocks.  When you create pictures, charts, or diagrams, they also coord</w:t>
-          </w:r>
-          <w:r>
-            <w:rPr>
-              <w:rFonts w:eastAsia="Times New Roman"/>
-            </w:rPr>
-            <w:t>inate with your current document look. On the Insert tab, the galleries include items that are designed to coordinate with the overall look of your document.  You can use these galleries to insert tables, headers, footers, lists, cover pages, and other doc</w:t>
-          </w:r>
-          <w:r>
-            <w:rPr>
-              <w:rFonts w:eastAsia="Times New Roman"/>
-            </w:rPr>
-            <w:t>ument building blocks.  When you create pictures, charts, or diagrams, they also coordinate with your current document look</w:t>
-          </w:r>
-        </w:p>
-        <w:p>
-          <w:pPr>
-            <w:pStyle w:val="Heading2"/>
-          </w:pPr>
-          <w:r>
-            <w:t>Heading 2|two</w:t>
-          </w:r>
-        </w:p>
-        <w:p>
-          <w:pPr>
-            <w:spacing w:after="160"/>
-            <w:rPr>
-              <w:color w:val="000000" w:themeColor="text1"/>
-            </w:rPr>
-          </w:pPr>
-          <w:r>
-            <w:rPr>
-              <w:color w:val="000000" w:themeColor="text1"/>
-            </w:rPr>
-            <w:t>You can easily change the formatting of selected text in the document text by choosing a look for the selected text fr</w:t>
-          </w:r>
-          <w:r>
-            <w:rPr>
-              <w:color w:val="000000" w:themeColor="text1"/>
-            </w:rPr>
-            <w:t>om the Quick Styles gallery on the Home tab. You can also format text directly by using the other controls on the Home tab. Most controls offer a choice of using the look from the current theme or using a format that you specify directly.</w:t>
-          </w:r>
-        </w:p>
-        <w:p>
-          <w:pPr>
-            <w:pStyle w:val="IntenseQuote"/>
-          </w:pPr>
-          <w:r>
-            <w:t>The quote is bold</w:t>
-          </w:r>
-          <w:r>
-            <w:t xml:space="preserve"> and distinctive. The galleries include items that are designed to coordinate with the overall look of your document.</w:t>
-          </w:r>
-        </w:p>
-        <w:p>
-          <w:pPr>
-            <w:rPr>
-              <w:rFonts w:eastAsia="Times New Roman"/>
-            </w:rPr>
-          </w:pPr>
-          <w:r>
-            <w:rPr>
-              <w:rFonts w:eastAsia="Times New Roman"/>
-            </w:rPr>
-            <w:t xml:space="preserve">On the Insert tab, the galleries include items that are designed to coordinate with the overall look of your document.  You can use these </w:t>
-          </w:r>
-          <w:r>
-            <w:rPr>
-              <w:rFonts w:eastAsia="Times New Roman"/>
-            </w:rPr>
-            <w:t>galleries to insert tables, headers, footers, lists, cover pages, and other document building blocks.  When you create pictures, charts, or diagrams, they also coordinate with your current document look..</w:t>
-          </w:r>
-        </w:p>
-        <w:p>
-          <w:pPr>
-            <w:pStyle w:val="Heading3"/>
-          </w:pPr>
-          <w:r>
-            <w:t>Heading 3|three</w:t>
-          </w:r>
-        </w:p>
-        <w:p>
-          <w:pPr>
-            <w:rPr>
-              <w:rFonts w:eastAsia="Times New Roman"/>
-            </w:rPr>
-          </w:pPr>
-          <w:r>
-            <w:rPr>
-              <w:rFonts w:eastAsia="Times New Roman"/>
-            </w:rPr>
-            <w:t xml:space="preserve">To change the overall look of your </w:t>
-          </w:r>
-          <w:r>
-            <w:rPr>
-              <w:rFonts w:eastAsia="Times New Roman"/>
-            </w:rPr>
-            <w:t xml:space="preserve">document, choose new Theme elements on the Page Layout tab.  To change the looks available in the Quick Style gallery, use the Change Current Quick Style Set command.  Both the Themes gallery and the Quick Styles gallery provide reset commands so that you </w:t>
-          </w:r>
-          <w:r>
-            <w:rPr>
-              <w:rFonts w:eastAsia="Times New Roman"/>
-            </w:rPr>
-            <w:t>can always restore the look of your document to the original contained in your current template.</w:t>
-          </w:r>
-        </w:p>
-        <w:p>
-          <w:pPr>
-            <w:spacing w:after="160"/>
-          </w:pPr>
-          <w:r>
-            <w:rPr>
-              <w:color w:val="000000" w:themeColor="text1"/>
-            </w:rPr>
-            <w:t>You can easily change the formatting of selected text in the document text by choosing a look for the selected text from the Quick Styles gallery on the Home t</w:t>
-          </w:r>
-          <w:r>
-            <w:rPr>
-              <w:color w:val="000000" w:themeColor="text1"/>
-            </w:rPr>
-            <w:t>ab. You can also format text directly by using the other controls on the Home tab. Most controls offer a choice of using the look from the current theme or using a format that you specify directly.</w:t>
-          </w:r>
-        </w:p>
-      </w:sdtContent>
-    </w:sdt>
+    <w:p>
+      <w:bookmarkStart w:id="1" w:name="_GoBack"/>
+      <w:bookmarkEnd w:id="1"/>
+    </w:p>
+    <w:p>
+      <w:pPr>
+        <w:spacing w:after="200" w:line="276" w:lineRule="auto"/>
+      </w:pPr>
+      <w:r>
+        <w:br w:type="page"/>
+      </w:r>
+    </w:p>
+    <w:p>
+      <w:pPr>
+        <w:pStyle w:val="Heading1"/>
+      </w:pPr>
+      <w:bookmarkStart w:id="2" w:name="_Toc468218562"/>
+      <w:r>
+        <w:lastRenderedPageBreak/>
+        <w:t>Version history</w:t>
+      </w:r>
+      <w:bookmarkEnd w:id="2"/>
+    </w:p>
+    <w:p>
+      <w:pPr>
+        <w:spacing w:after="200" w:line="276" w:lineRule="auto"/>
+      </w:pPr>
+    </w:p>
+    <w:p>
+      <w:pPr>
+        <w:spacing w:after="200" w:line="276" w:lineRule="auto"/>
+      </w:pPr>
+    </w:p>
+    <w:p>
+      <w:pPr>
+        <w:spacing w:after="200" w:line="276" w:lineRule="auto"/>
+      </w:pPr>
+      <w:r>
+        <w:br w:type="page"/>
+      </w:r>
+    </w:p>
+    <w:p>
+      <w:pPr>
+        <w:spacing w:after="200" w:line="276" w:lineRule="auto"/>
+      </w:pPr>
+    </w:p>
+    <w:p>
+      <w:pPr>
+        <w:pStyle w:val="Heading1"/>
+      </w:pPr>
+      <w:bookmarkStart w:id="3" w:name="_Toc468218563"/>
+      <w:r>
+        <w:t>Detailed Game</w:t>
+      </w:r>
+      <w:r>
+        <w:t xml:space="preserve"> </w:t>
+      </w:r>
+      <w:r>
+        <w:t>Description</w:t>
+      </w:r>
+      <w:bookmarkEnd w:id="3"/>
+    </w:p>
+    <w:p/>
+    <w:p>
+      <w:pPr>
+        <w:pStyle w:val="Heading1"/>
+      </w:pPr>
+      <w:bookmarkStart w:id="4" w:name="_Toc468218564"/>
+      <w:r>
+        <w:t>Controls</w:t>
+      </w:r>
+      <w:bookmarkEnd w:id="4"/>
+    </w:p>
+    <w:p/>
+    <w:p>
+      <w:pPr>
+        <w:pStyle w:val="Heading1"/>
+      </w:pPr>
+      <w:bookmarkStart w:id="5" w:name="_Toc468218565"/>
+      <w:r>
+        <w:t>Interface Sketch</w:t>
+      </w:r>
+      <w:bookmarkEnd w:id="5"/>
+    </w:p>
+    <w:p/>
+    <w:p>
+      <w:pPr>
+        <w:pStyle w:val="Heading1"/>
+      </w:pPr>
+      <w:bookmarkStart w:id="6" w:name="_Toc468218566"/>
+      <w:r>
+        <w:t>Screen Descriptions</w:t>
+      </w:r>
+      <w:bookmarkEnd w:id="6"/>
+    </w:p>
+    <w:p/>
+    <w:p>
+      <w:pPr>
+        <w:pStyle w:val="Heading1"/>
+      </w:pPr>
+      <w:bookmarkStart w:id="7" w:name="_Toc468218567"/>
+      <w:r>
+        <w:t>Game World</w:t>
+      </w:r>
+      <w:bookmarkEnd w:id="7"/>
+    </w:p>
+    <w:p/>
+    <w:p>
+      <w:pPr>
+        <w:pStyle w:val="Heading1"/>
+      </w:pPr>
+      <w:bookmarkStart w:id="8" w:name="_Toc468218568"/>
+      <w:r>
+        <w:t>Levels</w:t>
+      </w:r>
+      <w:bookmarkEnd w:id="8"/>
+    </w:p>
+    <w:p/>
+    <w:p>
+      <w:pPr>
+        <w:pStyle w:val="Heading1"/>
+      </w:pPr>
+      <w:bookmarkStart w:id="9" w:name="_Toc468218569"/>
+      <w:r>
+        <w:t>Characters</w:t>
+      </w:r>
+      <w:bookmarkEnd w:id="9"/>
+    </w:p>
+    <w:p/>
+    <w:p>
+      <w:pPr>
+        <w:pStyle w:val="Heading1"/>
+      </w:pPr>
+      <w:bookmarkStart w:id="10" w:name="_Toc468218570"/>
+      <w:r>
+        <w:t>Enemies</w:t>
+      </w:r>
+      <w:bookmarkEnd w:id="10"/>
+    </w:p>
+    <w:p/>
+    <w:p>
+      <w:pPr>
+        <w:pStyle w:val="Heading1"/>
+      </w:pPr>
+      <w:bookmarkStart w:id="11" w:name="_Toc468218571"/>
+      <w:r>
+        <w:t>Weapons</w:t>
+      </w:r>
+      <w:bookmarkEnd w:id="11"/>
+    </w:p>
+    <w:p/>
+    <w:p>
+      <w:pPr>
+        <w:pStyle w:val="Heading1"/>
+      </w:pPr>
+      <w:bookmarkStart w:id="12" w:name="_Toc468218572"/>
+      <w:r>
+        <w:t>Scoring</w:t>
+      </w:r>
+      <w:bookmarkEnd w:id="12"/>
+    </w:p>
+    <w:p/>
+    <w:p>
+      <w:pPr>
+        <w:pStyle w:val="Heading1"/>
+      </w:pPr>
+      <w:bookmarkStart w:id="13" w:name="_Toc468218573"/>
+      <w:r>
+        <w:t>Sound Index</w:t>
+      </w:r>
+      <w:bookmarkEnd w:id="13"/>
+    </w:p>
+    <w:p/>
+    <w:p>
+      <w:pPr>
+        <w:pStyle w:val="Heading1"/>
+      </w:pPr>
+      <w:bookmarkStart w:id="14" w:name="_Toc468218574"/>
+      <w:r>
+        <w:t>Art / Multimedia Index</w:t>
+      </w:r>
+      <w:bookmarkEnd w:id="14"/>
+    </w:p>
+    <w:p/>
+    <w:p>
+      <w:pPr>
+        <w:spacing w:after="200" w:line="276" w:lineRule="auto"/>
+      </w:pPr>
+    </w:p>
+    <w:p>
+      <w:pPr>
+        <w:spacing w:after="200" w:line="276" w:lineRule="auto"/>
+      </w:pPr>
+      <w:r>
+        <w:lastRenderedPageBreak/>
+        <w:br w:type="page"/>
+      </w:r>
+    </w:p>
+    <w:p>
+      <w:pPr>
+        <w:spacing w:after="200" w:line="276" w:lineRule="auto"/>
+      </w:pPr>
+    </w:p>
     <w:sectPr>
-      <w:headerReference w:type="even" r:id="rId10"/>
-      <w:headerReference w:type="default" r:id="rId11"/>
-      <w:footerReference w:type="even" r:id="rId12"/>
-      <w:footerReference w:type="default" r:id="rId13"/>
+      <w:headerReference w:type="even" r:id="rId11"/>
+      <w:headerReference w:type="default" r:id="rId12"/>
+      <w:footerReference w:type="even" r:id="rId13"/>
+      <w:footerReference w:type="default" r:id="rId14"/>
       <w:pgSz w:w="12240" w:h="15840"/>
       <w:pgMar w:top="1080" w:right="1080" w:bottom="1080" w:left="1080" w:header="720" w:footer="720" w:gutter="0"/>
       <w:pgNumType w:start="0"/>
@@ -822,7 +1760,6 @@
       <w:sdtPr>
         <w:alias w:val="Title"/>
         <w:id w:val="540890930"/>
-        <w:placeholder/>
         <w:dataBinding w:prefixMappings="xmlns:ns0='http://schemas.openxmlformats.org/package/2006/metadata/core-properties' xmlns:ns1='http://purl.org/dc/elements/1.1/'" w:xpath="/ns0:coreProperties[1]/ns1:title[1]" w:storeItemID="{6C3C8BC8-F283-45AE-878A-BAB7291924A1}"/>
         <w:text/>
       </w:sdtPr>
@@ -850,7 +1787,6 @@
       <w:sdtPr>
         <w:alias w:val="Title"/>
         <w:id w:val="540932446"/>
-        <w:placeholder/>
         <w:dataBinding w:prefixMappings="xmlns:ns0='http://schemas.openxmlformats.org/package/2006/metadata/core-properties' xmlns:ns1='http://purl.org/dc/elements/1.1/'" w:xpath="/ns0:coreProperties[1]/ns1:title[1]" w:storeItemID="{6C3C8BC8-F283-45AE-878A-BAB7291924A1}"/>
         <w:text/>
       </w:sdtPr>
@@ -1278,7 +2214,7 @@
     <w:lsdException w:name="index 7" w:semiHidden="1" w:unhideWhenUsed="1"/>
     <w:lsdException w:name="index 8" w:semiHidden="1" w:unhideWhenUsed="1"/>
     <w:lsdException w:name="index 9" w:semiHidden="1" w:unhideWhenUsed="1"/>
-    <w:lsdException w:name="toc 1" w:semiHidden="1" w:unhideWhenUsed="1" w:qFormat="1"/>
+    <w:lsdException w:name="toc 1" w:semiHidden="1" w:uiPriority="39" w:unhideWhenUsed="1" w:qFormat="1"/>
     <w:lsdException w:name="toc 2" w:semiHidden="1" w:unhideWhenUsed="1" w:qFormat="1"/>
     <w:lsdException w:name="toc 3" w:semiHidden="1" w:unhideWhenUsed="1" w:qFormat="1"/>
     <w:lsdException w:name="toc 4" w:semiHidden="1" w:unhideWhenUsed="1" w:qFormat="1"/>
@@ -1413,7 +2349,7 @@
     <w:lsdException w:name="Table Web 2" w:semiHidden="1" w:unhideWhenUsed="1"/>
     <w:lsdException w:name="Table Web 3" w:semiHidden="1" w:unhideWhenUsed="1"/>
     <w:lsdException w:name="Balloon Text" w:semiHidden="1" w:unhideWhenUsed="1"/>
-    <w:lsdException w:name="Table Grid" w:semiHidden="1" w:uiPriority="1" w:unhideWhenUsed="1"/>
+    <w:lsdException w:name="Table Grid" w:uiPriority="1"/>
     <w:lsdException w:name="Table Theme" w:semiHidden="1" w:unhideWhenUsed="1"/>
     <w:lsdException w:name="Placeholder Text" w:semiHidden="1"/>
     <w:lsdException w:name="No Spacing" w:qFormat="1"/>
@@ -2209,7 +3145,6 @@
     <w:name w:val="Hyperlink"/>
     <w:basedOn w:val="DefaultParagraphFont"/>
     <w:uiPriority w:val="99"/>
-    <w:semiHidden/>
     <w:unhideWhenUsed/>
     <w:rPr>
       <w:color w:val="F7B615" w:themeColor="hyperlink"/>
@@ -2486,8 +3421,7 @@
     <w:basedOn w:val="Normal"/>
     <w:next w:val="Normal"/>
     <w:autoRedefine/>
-    <w:uiPriority w:val="99"/>
-    <w:semiHidden/>
+    <w:uiPriority w:val="39"/>
     <w:unhideWhenUsed/>
     <w:pPr>
       <w:tabs>
@@ -2770,6 +3704,29 @@
     </w:pPr>
     <w:rPr>
       <w:szCs w:val="120"/>
+    </w:rPr>
+  </w:style>
+  <w:style w:type="paragraph" w:styleId="TOCHeading">
+    <w:name w:val="TOC Heading"/>
+    <w:basedOn w:val="Heading1"/>
+    <w:next w:val="Normal"/>
+    <w:uiPriority w:val="39"/>
+    <w:unhideWhenUsed/>
+    <w:qFormat/>
+    <w:rsid w:val="003E6213"/>
+    <w:pPr>
+      <w:keepNext/>
+      <w:keepLines/>
+      <w:spacing w:before="240" w:after="0" w:line="259" w:lineRule="auto"/>
+      <w:outlineLvl w:val="9"/>
+    </w:pPr>
+    <w:rPr>
+      <w:rFonts w:eastAsiaTheme="majorEastAsia" w:cstheme="majorBidi"/>
+      <w:caps w:val="0"/>
+      <w:color w:val="548AB7" w:themeColor="accent1" w:themeShade="BF"/>
+      <w:kern w:val="0"/>
+      <w:lang w:eastAsia="en-US"/>
+      <w14:ligatures w14:val="none"/>
     </w:rPr>
   </w:style>
 </w:styles>
@@ -2899,239 +3856,7 @@
               <w:sz w:val="26"/>
               <w:szCs w:val="26"/>
             </w:rPr>
-            <w:t xml:space="preserve">[Type the abstract of the document here. The abstract is typically a short summary of the contents of the document. Type the abstract of the document here. The abstract is typically a </w:t>
-          </w:r>
-          <w:r>
-            <w:rPr>
-              <w:rFonts w:asciiTheme="majorHAnsi" w:eastAsiaTheme="majorEastAsia" w:hAnsiTheme="majorHAnsi" w:cstheme="majorBidi"/>
-              <w:sz w:val="26"/>
-              <w:szCs w:val="26"/>
-            </w:rPr>
-            <w:t>short summary of the contents of the document.]</w:t>
-          </w:r>
-        </w:p>
-      </w:docPartBody>
-    </w:docPart>
-    <w:docPart>
-      <w:docPartPr>
-        <w:name w:val="C49AE6682C6747FBBFF49FA66DE89864"/>
-        <w:category>
-          <w:name w:val="General"/>
-          <w:gallery w:val="placeholder"/>
-        </w:category>
-        <w:types>
-          <w:type w:val="bbPlcHdr"/>
-        </w:types>
-        <w:behaviors>
-          <w:behavior w:val="content"/>
-        </w:behaviors>
-        <w:guid w:val="{885B0023-B74E-438B-990E-862CD1D9DF1E}"/>
-      </w:docPartPr>
-      <w:docPartBody>
-        <w:p>
-          <w:pPr>
-            <w:pStyle w:val="C49AE6682C6747FBBFF49FA66DE89864"/>
-          </w:pPr>
-          <w:r>
-            <w:t>[Type the document title]</w:t>
-          </w:r>
-        </w:p>
-      </w:docPartBody>
-    </w:docPart>
-    <w:docPart>
-      <w:docPartPr>
-        <w:name w:val="152171C2CBB140F19E0F1F5108611031"/>
-        <w:category>
-          <w:name w:val="General"/>
-          <w:gallery w:val="placeholder"/>
-        </w:category>
-        <w:types>
-          <w:type w:val="bbPlcHdr"/>
-        </w:types>
-        <w:behaviors>
-          <w:behavior w:val="content"/>
-        </w:behaviors>
-        <w:guid w:val="{9469CC37-8EB9-4F80-AF08-1EFDCFAC4EFE}"/>
-      </w:docPartPr>
-      <w:docPartBody>
-        <w:p>
-          <w:pPr>
-            <w:pStyle w:val="152171C2CBB140F19E0F1F5108611031"/>
-          </w:pPr>
-          <w:r>
-            <w:t>[Type the subtitle]</w:t>
-          </w:r>
-        </w:p>
-      </w:docPartBody>
-    </w:docPart>
-    <w:docPart>
-      <w:docPartPr>
-        <w:name w:val="102C87D12525442899B394685F213885"/>
-        <w:category>
-          <w:name w:val="General"/>
-          <w:gallery w:val="placeholder"/>
-        </w:category>
-        <w:types>
-          <w:type w:val="bbPlcHdr"/>
-        </w:types>
-        <w:behaviors>
-          <w:behavior w:val="content"/>
-        </w:behaviors>
-        <w:guid w:val="{6A17372B-3481-4473-8C2F-8B3A880FA89D}"/>
-      </w:docPartPr>
-      <w:docPartBody>
-        <w:p>
-          <w:pPr>
-            <w:rPr>
-              <w:rFonts w:eastAsia="Times New Roman"/>
-            </w:rPr>
-          </w:pPr>
-          <w:r>
-            <w:rPr>
-              <w:rStyle w:val="Heading1Char"/>
-            </w:rPr>
-            <w:t>HEADING 1|ONE</w:t>
-          </w:r>
-        </w:p>
-        <w:p>
-          <w:pPr>
-            <w:rPr>
-              <w:rFonts w:eastAsia="Times New Roman"/>
-            </w:rPr>
-          </w:pPr>
-          <w:r>
-            <w:rPr>
-              <w:rFonts w:eastAsia="Times New Roman"/>
-            </w:rPr>
-            <w:t xml:space="preserve">On the Insert tab, the galleries include items that are designed to coordinate with the overall look of your document.  You can use these galleries to insert tables, headers, footers, lists, cover pages, and other document building blocks.  </w:t>
-          </w:r>
-          <w:r>
-            <w:rPr>
-              <w:rFonts w:eastAsia="Times New Roman"/>
-            </w:rPr>
-            <w:t>When you create pictures, charts, or diagrams, they also coordinate with your current document look. On the Insert tab, the galleries include items that are designed to coordinate with the overall look of your document.  You can use these galleries to inse</w:t>
-          </w:r>
-          <w:r>
-            <w:rPr>
-              <w:rFonts w:eastAsia="Times New Roman"/>
-            </w:rPr>
-            <w:t>rt tables, headers, footers, lists, cover pages, and other document building blocks.  When you create pictures, charts, or diagrams, they also coordinate with your current document look</w:t>
-          </w:r>
-        </w:p>
-        <w:p>
-          <w:pPr>
-            <w:pStyle w:val="Heading2"/>
-          </w:pPr>
-          <w:r>
-            <w:t>Heading 2|two</w:t>
-          </w:r>
-        </w:p>
-        <w:p>
-          <w:pPr>
-            <w:rPr>
-              <w:color w:val="000000" w:themeColor="text1"/>
-            </w:rPr>
-          </w:pPr>
-          <w:r>
-            <w:rPr>
-              <w:color w:val="000000" w:themeColor="text1"/>
-            </w:rPr>
-            <w:t>You can easily change the formatting of selected text in</w:t>
-          </w:r>
-          <w:r>
-            <w:rPr>
-              <w:color w:val="000000" w:themeColor="text1"/>
-            </w:rPr>
-            <w:t xml:space="preserve"> the document text by choosing a look for the selected text from the Quick Styles gallery on the Home tab. You can also format text directly by using the other controls on the Home tab. Most controls offer a choice of using the look from the current theme </w:t>
-          </w:r>
-          <w:r>
-            <w:rPr>
-              <w:color w:val="000000" w:themeColor="text1"/>
-            </w:rPr>
-            <w:t>or using a format that you specify directly.</w:t>
-          </w:r>
-        </w:p>
-        <w:p>
-          <w:pPr>
-            <w:pStyle w:val="IntenseQuote"/>
-          </w:pPr>
-          <w:r>
-            <w:t>The quote is bold and distinctive. The galleries include items that are designed to coordinate with the overall look of your document.</w:t>
-          </w:r>
-        </w:p>
-        <w:p>
-          <w:pPr>
-            <w:rPr>
-              <w:rFonts w:eastAsia="Times New Roman"/>
-            </w:rPr>
-          </w:pPr>
-          <w:r>
-            <w:rPr>
-              <w:rFonts w:eastAsia="Times New Roman"/>
-            </w:rPr>
-            <w:t>On the Insert tab, the galleries include items that are designed to coordina</w:t>
-          </w:r>
-          <w:r>
-            <w:rPr>
-              <w:rFonts w:eastAsia="Times New Roman"/>
-            </w:rPr>
-            <w:t>te with the overall look of your document.  You can use these galleries to insert tables, headers, footers, lists, cover pages, and other document building blocks.  When you create pictures, charts, or diagrams, they also coordinate with your current docum</w:t>
-          </w:r>
-          <w:r>
-            <w:rPr>
-              <w:rFonts w:eastAsia="Times New Roman"/>
-            </w:rPr>
-            <w:t>ent look..</w:t>
-          </w:r>
-        </w:p>
-        <w:p>
-          <w:pPr>
-            <w:pStyle w:val="Heading3"/>
-          </w:pPr>
-          <w:r>
-            <w:t>Heading 3|three</w:t>
-          </w:r>
-        </w:p>
-        <w:p>
-          <w:pPr>
-            <w:rPr>
-              <w:rFonts w:eastAsia="Times New Roman"/>
-            </w:rPr>
-          </w:pPr>
-          <w:r>
-            <w:rPr>
-              <w:rFonts w:eastAsia="Times New Roman"/>
-            </w:rPr>
-            <w:t>To change the overall look of your document, choose new Theme elements on the Page Layout tab.  To change the looks available in the Quick Style gallery, use the Change Current Quick Style Set command.  Both the Themes gallery an</w:t>
-          </w:r>
-          <w:r>
-            <w:rPr>
-              <w:rFonts w:eastAsia="Times New Roman"/>
-            </w:rPr>
-            <w:t>d the Quick Styles gallery provide reset commands so that you can always restore the look of your document to the original contained in your current template.</w:t>
-          </w:r>
-        </w:p>
-        <w:p>
-          <w:pPr>
-            <w:pStyle w:val="102C87D12525442899B394685F213885"/>
-          </w:pPr>
-          <w:r>
-            <w:rPr>
-              <w:color w:val="000000" w:themeColor="text1"/>
-            </w:rPr>
-            <w:t>You can easily change the formatting of selected text in the document text by choosing a look for</w:t>
-          </w:r>
-          <w:r>
-            <w:rPr>
-              <w:color w:val="000000" w:themeColor="text1"/>
-            </w:rPr>
-            <w:t xml:space="preserve"> the selected text from the Quick Styles gallery on the Home tab. You can also format text directly by using the other controls on the Home tab. Most controls offer a choice of using the look from the current theme or using a format that you specify direct</w:t>
-          </w:r>
-          <w:r>
-            <w:rPr>
-              <w:color w:val="000000" w:themeColor="text1"/>
-            </w:rPr>
-            <w:t>ly.</w:t>
+            <w:t>[Type the abstract of the document here. The abstract is typically a short summary of the contents of the document. Type the abstract of the document here. The abstract is typically a short summary of the contents of the document.]</w:t>
           </w:r>
         </w:p>
       </w:docPartBody>
@@ -3188,9 +3913,8 @@
     <w:panose1 w:val="020B0604030504040204"/>
     <w:charset w:val="00"/>
     <w:family w:val="swiss"/>
-    <w:notTrueType/>
     <w:pitch w:val="variable"/>
-    <w:sig w:usb0="00000003" w:usb1="00000000" w:usb2="00000000" w:usb3="00000000" w:csb0="00000001" w:csb1="00000000"/>
+    <w:sig w:usb0="E1002EFF" w:usb1="C000605B" w:usb2="00000029" w:usb3="00000000" w:csb0="000101FF" w:csb1="00000000"/>
   </w:font>
   <w:font w:name="HGPGothicE">
     <w:charset w:val="80"/>
@@ -3237,7 +3961,9 @@
   </w:compat>
   <w:rsids>
     <w:rsidRoot w:val="00787DC8"/>
+    <w:rsid w:val="0010767D"/>
     <w:rsid w:val="00787DC8"/>
+    <w:rsid w:val="00A1100E"/>
   </w:rsids>
   <m:mathPr>
     <m:mathFont m:val="Cambria Math"/>
@@ -4107,6 +4833,15 @@
 </file>
 
 <file path=customXml/item1.xml><?xml version="1.0" encoding="utf-8"?>
+<?mso-contentType ?>
+<FormTemplates xmlns="http://schemas.microsoft.com/sharepoint/v3/contenttype/forms">
+  <Display>DocumentLibraryForm</Display>
+  <Edit>AssetEditForm</Edit>
+  <New>DocumentLibraryForm</New>
+</FormTemplates>
+</file>
+
+<file path=customXml/item2.xml><?xml version="1.0" encoding="utf-8"?>
 <outs:outSpaceData xmlns:outs="http://schemas.microsoft.com/office/2009/outspace/metadata">
   <outs:relatedDates/>
   <outs:relatedDocuments/>
@@ -4116,16 +4851,19 @@
 </outs:outSpaceData>
 </file>
 
-<file path=customXml/item2.xml><?xml version="1.0" encoding="utf-8"?>
-<?mso-contentType ?>
-<FormTemplates xmlns="http://schemas.microsoft.com/sharepoint/v3/contenttype/forms">
-  <Display>DocumentLibraryForm</Display>
-  <Edit>AssetEditForm</Edit>
-  <New>DocumentLibraryForm</New>
-</FormTemplates>
+<file path=customXml/item3.xml><?xml version="1.0" encoding="utf-8"?>
+<b:Sources xmlns:b="http://schemas.openxmlformats.org/officeDocument/2006/bibliography" xmlns="http://schemas.openxmlformats.org/officeDocument/2006/bibliography" SelectedStyle="\APASixthEditionOfficeOnline.xsl" StyleName="APA" Version="6"/>
 </file>
 
 <file path=customXml/itemProps1.xml><?xml version="1.0" encoding="utf-8"?>
+<ds:datastoreItem xmlns:ds="http://schemas.openxmlformats.org/officeDocument/2006/customXml" ds:itemID="{D2B5EB3E-6F92-4073-AC97-174A32E53D4A}">
+  <ds:schemaRefs>
+    <ds:schemaRef ds:uri="http://schemas.microsoft.com/sharepoint/v3/contenttype/forms"/>
+  </ds:schemaRefs>
+</ds:datastoreItem>
+</file>
+
+<file path=customXml/itemProps2.xml><?xml version="1.0" encoding="utf-8"?>
 <ds:datastoreItem xmlns:ds="http://schemas.openxmlformats.org/officeDocument/2006/customXml" ds:itemID="{00D242DE-FD3E-4AF6-B22B-0478C246FE4F}">
   <ds:schemaRefs>
     <ds:schemaRef ds:uri="http://schemas.microsoft.com/office/2009/outspace/metadata"/>
@@ -4133,10 +4871,10 @@
 </ds:datastoreItem>
 </file>
 
-<file path=customXml/itemProps2.xml><?xml version="1.0" encoding="utf-8"?>
-<ds:datastoreItem xmlns:ds="http://schemas.openxmlformats.org/officeDocument/2006/customXml" ds:itemID="{D2B5EB3E-6F92-4073-AC97-174A32E53D4A}">
+<file path=customXml/itemProps3.xml><?xml version="1.0" encoding="utf-8"?>
+<ds:datastoreItem xmlns:ds="http://schemas.openxmlformats.org/officeDocument/2006/customXml" ds:itemID="{10D7A7F2-17EC-4FC4-87BD-E58BEB4EA97A}">
   <ds:schemaRefs>
-    <ds:schemaRef ds:uri="http://schemas.microsoft.com/sharepoint/v3/contenttype/forms"/>
+    <ds:schemaRef ds:uri="http://schemas.openxmlformats.org/officeDocument/2006/bibliography"/>
   </ds:schemaRefs>
 </ds:datastoreItem>
 </file>
</xml_diff>

<commit_message>
add minial controls information. This closes #5
</commit_message>
<xml_diff>
--- a/documentation/ExternalDocumentation.docx
+++ b/documentation/ExternalDocumentation.docx
@@ -179,7 +179,7 @@
                               </pic:cNvPicPr>
                             </pic:nvPicPr>
                             <pic:blipFill>
-                              <a:blip r:embed="rId10"/>
+                              <a:blip r:embed="rId11"/>
                               <a:stretch>
                                 <a:fillRect/>
                               </a:stretch>
@@ -240,9 +240,9 @@
                     <w:placeholder>
                       <w:docPart w:val="F3ACFE973ECC4C499C8383615DBA1697"/>
                     </w:placeholder>
-                    <w:showingPlcHdr/>
                     <w:dataBinding w:prefixMappings="xmlns:ns0='http://schemas.microsoft.com/office/2006/coverPageProps'" w:xpath="/ns0:CoverPageProperties[1]/ns0:PublishDate[1]" w:storeItemID="{55AF091B-3C7A-41E3-B477-F2FDAA23CFDA}"/>
-                    <w:date>
+                    <w:date w:fullDate="2016-12-05T00:00:00Z">
+                      <w:dateFormat w:val="M/d/yyyy"/>
                       <w:lid w:val="en-US"/>
                       <w:storeMappedDataAs w:val="dateTime"/>
                       <w:calendar w:val="gregorian"/>
@@ -256,7 +256,7 @@
                         <w:sz w:val="32"/>
                         <w:szCs w:val="32"/>
                       </w:rPr>
-                      <w:t>[Pick the date]</w:t>
+                      <w:t>12/5/2016</w:t>
                     </w:r>
                   </w:sdtContent>
                 </w:sdt>
@@ -443,6 +443,15 @@
     </w:p>
     <w:sdt>
       <w:sdtPr>
+        <w:rPr>
+          <w:rFonts w:asciiTheme="minorHAnsi" w:eastAsiaTheme="minorHAnsi" w:hAnsiTheme="minorHAnsi" w:cs="Times New Roman"/>
+          <w:color w:val="auto"/>
+          <w:kern w:val="24"/>
+          <w:sz w:val="23"/>
+          <w:szCs w:val="20"/>
+          <w:lang w:eastAsia="ja-JP"/>
+          <w14:ligatures w14:val="standardContextual"/>
+        </w:rPr>
         <w:id w:val="-1344313778"/>
         <w:docPartObj>
           <w:docPartGallery w:val="Table of Contents"/>
@@ -451,16 +460,9 @@
       </w:sdtPr>
       <w:sdtEndPr>
         <w:rPr>
-          <w:rFonts w:asciiTheme="minorHAnsi" w:eastAsiaTheme="minorHAnsi" w:hAnsiTheme="minorHAnsi" w:cs="Times New Roman"/>
           <w:b/>
           <w:bCs/>
           <w:noProof/>
-          <w:color w:val="auto"/>
-          <w:kern w:val="24"/>
-          <w:sz w:val="23"/>
-          <w:szCs w:val="20"/>
-          <w:lang w:eastAsia="ja-JP"/>
-          <w14:ligatures w14:val="standardContextual"/>
         </w:rPr>
       </w:sdtEndPr>
       <w:sdtContent>
@@ -1403,10 +1405,7 @@
         </w:p>
       </w:sdtContent>
     </w:sdt>
-    <w:p>
-      <w:bookmarkStart w:id="1" w:name="_GoBack"/>
-      <w:bookmarkEnd w:id="1"/>
-    </w:p>
+    <w:p/>
     <w:p>
       <w:pPr>
         <w:spacing w:after="200" w:line="276" w:lineRule="auto"/>
@@ -1419,12 +1418,12 @@
       <w:pPr>
         <w:pStyle w:val="Heading1"/>
       </w:pPr>
-      <w:bookmarkStart w:id="2" w:name="_Toc468218562"/>
+      <w:bookmarkStart w:id="1" w:name="_Toc468218562"/>
       <w:r>
         <w:lastRenderedPageBreak/>
         <w:t>Version history</w:t>
       </w:r>
-      <w:bookmarkEnd w:id="2"/>
+      <w:bookmarkEnd w:id="1"/>
     </w:p>
     <w:p>
       <w:pPr>
@@ -1453,26 +1452,39 @@
       <w:pPr>
         <w:pStyle w:val="Heading1"/>
       </w:pPr>
-      <w:bookmarkStart w:id="3" w:name="_Toc468218563"/>
+      <w:bookmarkStart w:id="2" w:name="_Toc468218563"/>
       <w:r>
-        <w:t>Detailed Game</w:t>
+        <w:t>Detailed Game Description</w:t>
       </w:r>
+      <w:bookmarkEnd w:id="2"/>
+    </w:p>
+    <w:p/>
+    <w:p>
+      <w:pPr>
+        <w:pStyle w:val="Heading1"/>
+      </w:pPr>
+      <w:bookmarkStart w:id="3" w:name="_Toc468218564"/>
       <w:r>
-        <w:t xml:space="preserve"> </w:t>
-      </w:r>
-      <w:r>
-        <w:t>Description</w:t>
+        <w:t>Controls</w:t>
       </w:r>
       <w:bookmarkEnd w:id="3"/>
     </w:p>
+    <w:p>
+      <w:r>
+        <w:t xml:space="preserve">The player will use WASD and mouse to </w:t>
+      </w:r>
+      <w:r>
+        <w:t>control the player</w:t>
+      </w:r>
+    </w:p>
     <w:p/>
     <w:p>
       <w:pPr>
         <w:pStyle w:val="Heading1"/>
       </w:pPr>
-      <w:bookmarkStart w:id="4" w:name="_Toc468218564"/>
+      <w:bookmarkStart w:id="4" w:name="_Toc468218565"/>
       <w:r>
-        <w:t>Controls</w:t>
+        <w:t>Interface Sketch</w:t>
       </w:r>
       <w:bookmarkEnd w:id="4"/>
     </w:p>
@@ -1481,9 +1493,9 @@
       <w:pPr>
         <w:pStyle w:val="Heading1"/>
       </w:pPr>
-      <w:bookmarkStart w:id="5" w:name="_Toc468218565"/>
+      <w:bookmarkStart w:id="5" w:name="_Toc468218566"/>
       <w:r>
-        <w:t>Interface Sketch</w:t>
+        <w:t>Screen Descriptions</w:t>
       </w:r>
       <w:bookmarkEnd w:id="5"/>
     </w:p>
@@ -1492,9 +1504,9 @@
       <w:pPr>
         <w:pStyle w:val="Heading1"/>
       </w:pPr>
-      <w:bookmarkStart w:id="6" w:name="_Toc468218566"/>
+      <w:bookmarkStart w:id="6" w:name="_Toc468218567"/>
       <w:r>
-        <w:t>Screen Descriptions</w:t>
+        <w:t>Game World</w:t>
       </w:r>
       <w:bookmarkEnd w:id="6"/>
     </w:p>
@@ -1503,21 +1515,17 @@
       <w:pPr>
         <w:pStyle w:val="Heading1"/>
       </w:pPr>
-      <w:bookmarkStart w:id="7" w:name="_Toc468218567"/>
+      <w:bookmarkStart w:id="7" w:name="_Toc468218568"/>
       <w:r>
-        <w:t>Game World</w:t>
+        <w:t>Levels</w:t>
       </w:r>
       <w:bookmarkEnd w:id="7"/>
     </w:p>
-    <w:p/>
     <w:p>
-      <w:pPr>
-        <w:pStyle w:val="Heading1"/>
-      </w:pPr>
-      <w:bookmarkStart w:id="8" w:name="_Toc468218568"/>
       <w:r>
-        <w:t>Levels</w:t>
+        <w:t xml:space="preserve">The first level takes place in an office where </w:t>
       </w:r>
+      <w:bookmarkStart w:id="8" w:name="_GoBack"/>
       <w:bookmarkEnd w:id="8"/>
     </w:p>
     <w:p/>
@@ -1597,7 +1605,6 @@
         <w:spacing w:after="200" w:line="276" w:lineRule="auto"/>
       </w:pPr>
       <w:r>
-        <w:lastRenderedPageBreak/>
         <w:br w:type="page"/>
       </w:r>
     </w:p>
@@ -1607,10 +1614,10 @@
       </w:pPr>
     </w:p>
     <w:sectPr>
-      <w:headerReference w:type="even" r:id="rId11"/>
-      <w:headerReference w:type="default" r:id="rId12"/>
-      <w:footerReference w:type="even" r:id="rId13"/>
-      <w:footerReference w:type="default" r:id="rId14"/>
+      <w:headerReference w:type="even" r:id="rId12"/>
+      <w:headerReference w:type="default" r:id="rId13"/>
+      <w:footerReference w:type="even" r:id="rId14"/>
+      <w:footerReference w:type="default" r:id="rId15"/>
       <w:pgSz w:w="12240" w:h="15840"/>
       <w:pgMar w:top="1080" w:right="1080" w:bottom="1080" w:left="1080" w:header="720" w:footer="720" w:gutter="0"/>
       <w:pgNumType w:start="0"/>
@@ -1672,7 +1679,7 @@
         <w:sz w:val="24"/>
         <w:szCs w:val="24"/>
       </w:rPr>
-      <w:t>2</w:t>
+      <w:t>4</w:t>
     </w:r>
     <w:r>
       <w:rPr>
@@ -1711,7 +1718,7 @@
         <w:sz w:val="24"/>
         <w:szCs w:val="24"/>
       </w:rPr>
-      <w:t>1</w:t>
+      <w:t>3</w:t>
     </w:r>
     <w:r>
       <w:rPr>
@@ -3962,6 +3969,7 @@
   <w:rsids>
     <w:rsidRoot w:val="00787DC8"/>
     <w:rsid w:val="0010767D"/>
+    <w:rsid w:val="00270A03"/>
     <w:rsid w:val="00787DC8"/>
     <w:rsid w:val="00A1100E"/>
   </w:rsids>
@@ -4833,12 +4841,14 @@
 </file>
 
 <file path=customXml/item1.xml><?xml version="1.0" encoding="utf-8"?>
-<?mso-contentType ?>
-<FormTemplates xmlns="http://schemas.microsoft.com/sharepoint/v3/contenttype/forms">
-  <Display>DocumentLibraryForm</Display>
-  <Edit>AssetEditForm</Edit>
-  <New>DocumentLibraryForm</New>
-</FormTemplates>
+<CoverPageProperties xmlns="http://schemas.microsoft.com/office/2006/coverPageProps">
+  <PublishDate>2016-12-05T00:00:00</PublishDate>
+  <Abstract/>
+  <CompanyAddress/>
+  <CompanyPhone/>
+  <CompanyFax/>
+  <CompanyEmail/>
+</CoverPageProperties>
 </file>
 
 <file path=customXml/item2.xml><?xml version="1.0" encoding="utf-8"?>
@@ -4852,13 +4862,22 @@
 </file>
 
 <file path=customXml/item3.xml><?xml version="1.0" encoding="utf-8"?>
+<?mso-contentType ?>
+<FormTemplates xmlns="http://schemas.microsoft.com/sharepoint/v3/contenttype/forms">
+  <Display>DocumentLibraryForm</Display>
+  <Edit>AssetEditForm</Edit>
+  <New>DocumentLibraryForm</New>
+</FormTemplates>
+</file>
+
+<file path=customXml/item4.xml><?xml version="1.0" encoding="utf-8"?>
 <b:Sources xmlns:b="http://schemas.openxmlformats.org/officeDocument/2006/bibliography" xmlns="http://schemas.openxmlformats.org/officeDocument/2006/bibliography" SelectedStyle="\APASixthEditionOfficeOnline.xsl" StyleName="APA" Version="6"/>
 </file>
 
 <file path=customXml/itemProps1.xml><?xml version="1.0" encoding="utf-8"?>
-<ds:datastoreItem xmlns:ds="http://schemas.openxmlformats.org/officeDocument/2006/customXml" ds:itemID="{D2B5EB3E-6F92-4073-AC97-174A32E53D4A}">
+<ds:datastoreItem xmlns:ds="http://schemas.openxmlformats.org/officeDocument/2006/customXml" ds:itemID="{55AF091B-3C7A-41E3-B477-F2FDAA23CFDA}">
   <ds:schemaRefs>
-    <ds:schemaRef ds:uri="http://schemas.microsoft.com/sharepoint/v3/contenttype/forms"/>
+    <ds:schemaRef ds:uri="http://schemas.microsoft.com/office/2006/coverPageProps"/>
   </ds:schemaRefs>
 </ds:datastoreItem>
 </file>
@@ -4872,7 +4891,15 @@
 </file>
 
 <file path=customXml/itemProps3.xml><?xml version="1.0" encoding="utf-8"?>
-<ds:datastoreItem xmlns:ds="http://schemas.openxmlformats.org/officeDocument/2006/customXml" ds:itemID="{10D7A7F2-17EC-4FC4-87BD-E58BEB4EA97A}">
+<ds:datastoreItem xmlns:ds="http://schemas.openxmlformats.org/officeDocument/2006/customXml" ds:itemID="{D2B5EB3E-6F92-4073-AC97-174A32E53D4A}">
+  <ds:schemaRefs>
+    <ds:schemaRef ds:uri="http://schemas.microsoft.com/sharepoint/v3/contenttype/forms"/>
+  </ds:schemaRefs>
+</ds:datastoreItem>
+</file>
+
+<file path=customXml/itemProps4.xml><?xml version="1.0" encoding="utf-8"?>
+<ds:datastoreItem xmlns:ds="http://schemas.openxmlformats.org/officeDocument/2006/customXml" ds:itemID="{22971BED-B6C8-4DD3-95C0-F8B317C858F6}">
   <ds:schemaRefs>
     <ds:schemaRef ds:uri="http://schemas.openxmlformats.org/officeDocument/2006/bibliography"/>
   </ds:schemaRefs>

</xml_diff>

<commit_message>
minor text fixes  :trollface:
</commit_message>
<xml_diff>
--- a/documentation/ExternalDocumentation.docx
+++ b/documentation/ExternalDocumentation.docx
@@ -1499,34 +1499,38 @@
       </w:r>
       <w:bookmarkEnd w:id="5"/>
     </w:p>
-    <w:p/>
+    <w:p>
+      <w:r>
+        <w:t>TBD</w:t>
+      </w:r>
+      <w:bookmarkStart w:id="6" w:name="_GoBack"/>
+      <w:bookmarkEnd w:id="6"/>
+    </w:p>
     <w:p>
       <w:pPr>
         <w:pStyle w:val="Heading1"/>
       </w:pPr>
-      <w:bookmarkStart w:id="6" w:name="_Toc468218567"/>
+      <w:bookmarkStart w:id="7" w:name="_Toc468218567"/>
       <w:r>
         <w:t>Game World</w:t>
       </w:r>
-      <w:bookmarkEnd w:id="6"/>
+      <w:bookmarkEnd w:id="7"/>
     </w:p>
     <w:p/>
     <w:p>
       <w:pPr>
         <w:pStyle w:val="Heading1"/>
       </w:pPr>
-      <w:bookmarkStart w:id="7" w:name="_Toc468218568"/>
+      <w:bookmarkStart w:id="8" w:name="_Toc468218568"/>
       <w:r>
         <w:t>Levels</w:t>
       </w:r>
-      <w:bookmarkEnd w:id="7"/>
+      <w:bookmarkEnd w:id="8"/>
     </w:p>
     <w:p>
       <w:r>
         <w:t xml:space="preserve">The first level takes place in an office where </w:t>
       </w:r>
-      <w:bookmarkStart w:id="8" w:name="_GoBack"/>
-      <w:bookmarkEnd w:id="8"/>
     </w:p>
     <w:p/>
     <w:p>
@@ -1574,15 +1578,162 @@
     </w:p>
     <w:p/>
     <w:p>
+      <w:bookmarkStart w:id="13" w:name="_Toc468218573"/>
+    </w:p>
+    <w:p/>
+    <w:p/>
+    <w:p>
       <w:pPr>
         <w:pStyle w:val="Heading1"/>
       </w:pPr>
-      <w:bookmarkStart w:id="13" w:name="_Toc468218573"/>
       <w:r>
+        <w:lastRenderedPageBreak/>
         <w:t>Sound Index</w:t>
       </w:r>
       <w:bookmarkEnd w:id="13"/>
     </w:p>
+    <w:tbl>
+      <w:tblPr>
+        <w:tblStyle w:val="GridTable4-Accent3"/>
+        <w:tblW w:w="0" w:type="auto"/>
+        <w:tblLook w:val="04A0" w:firstRow="1" w:lastRow="0" w:firstColumn="1" w:lastColumn="0" w:noHBand="0" w:noVBand="1"/>
+      </w:tblPr>
+      <w:tblGrid>
+        <w:gridCol w:w="3356"/>
+        <w:gridCol w:w="3357"/>
+        <w:gridCol w:w="3357"/>
+      </w:tblGrid>
+      <w:tr>
+        <w:trPr>
+          <w:cnfStyle w:val="100000000000" w:firstRow="1" w:lastRow="0" w:firstColumn="0" w:lastColumn="0" w:oddVBand="0" w:evenVBand="0" w:oddHBand="0" w:evenHBand="0" w:firstRowFirstColumn="0" w:firstRowLastColumn="0" w:lastRowFirstColumn="0" w:lastRowLastColumn="0"/>
+        </w:trPr>
+        <w:tc>
+          <w:tcPr>
+            <w:cnfStyle w:val="001000000000" w:firstRow="0" w:lastRow="0" w:firstColumn="1" w:lastColumn="0" w:oddVBand="0" w:evenVBand="0" w:oddHBand="0" w:evenHBand="0" w:firstRowFirstColumn="0" w:firstRowLastColumn="0" w:lastRowFirstColumn="0" w:lastRowLastColumn="0"/>
+            <w:tcW w:w="3356" w:type="dxa"/>
+          </w:tcPr>
+          <w:p>
+            <w:pPr>
+              <w:jc w:val="center"/>
+              <w:rPr>
+                <w:sz w:val="36"/>
+              </w:rPr>
+            </w:pPr>
+            <w:r>
+              <w:rPr>
+                <w:sz w:val="36"/>
+              </w:rPr>
+              <w:t>Name</w:t>
+            </w:r>
+          </w:p>
+        </w:tc>
+        <w:tc>
+          <w:tcPr>
+            <w:tcW w:w="3357" w:type="dxa"/>
+          </w:tcPr>
+          <w:p>
+            <w:pPr>
+              <w:jc w:val="center"/>
+              <w:cnfStyle w:val="100000000000" w:firstRow="1" w:lastRow="0" w:firstColumn="0" w:lastColumn="0" w:oddVBand="0" w:evenVBand="0" w:oddHBand="0" w:evenHBand="0" w:firstRowFirstColumn="0" w:firstRowLastColumn="0" w:lastRowFirstColumn="0" w:lastRowLastColumn="0"/>
+              <w:rPr>
+                <w:sz w:val="36"/>
+              </w:rPr>
+            </w:pPr>
+            <w:r>
+              <w:rPr>
+                <w:sz w:val="36"/>
+              </w:rPr>
+              <w:t>File</w:t>
+            </w:r>
+          </w:p>
+        </w:tc>
+        <w:tc>
+          <w:tcPr>
+            <w:tcW w:w="3357" w:type="dxa"/>
+          </w:tcPr>
+          <w:p>
+            <w:pPr>
+              <w:jc w:val="center"/>
+              <w:cnfStyle w:val="100000000000" w:firstRow="1" w:lastRow="0" w:firstColumn="0" w:lastColumn="0" w:oddVBand="0" w:evenVBand="0" w:oddHBand="0" w:evenHBand="0" w:firstRowFirstColumn="0" w:firstRowLastColumn="0" w:lastRowFirstColumn="0" w:lastRowLastColumn="0"/>
+              <w:rPr>
+                <w:sz w:val="36"/>
+              </w:rPr>
+            </w:pPr>
+            <w:r>
+              <w:rPr>
+                <w:sz w:val="36"/>
+              </w:rPr>
+              <w:t>Source</w:t>
+            </w:r>
+          </w:p>
+        </w:tc>
+      </w:tr>
+      <w:tr>
+        <w:trPr>
+          <w:cnfStyle w:val="000000100000" w:firstRow="0" w:lastRow="0" w:firstColumn="0" w:lastColumn="0" w:oddVBand="0" w:evenVBand="0" w:oddHBand="1" w:evenHBand="0" w:firstRowFirstColumn="0" w:firstRowLastColumn="0" w:lastRowFirstColumn="0" w:lastRowLastColumn="0"/>
+        </w:trPr>
+        <w:tc>
+          <w:tcPr>
+            <w:cnfStyle w:val="001000000000" w:firstRow="0" w:lastRow="0" w:firstColumn="1" w:lastColumn="0" w:oddVBand="0" w:evenVBand="0" w:oddHBand="0" w:evenHBand="0" w:firstRowFirstColumn="0" w:firstRowLastColumn="0" w:lastRowFirstColumn="0" w:lastRowLastColumn="0"/>
+            <w:tcW w:w="3356" w:type="dxa"/>
+          </w:tcPr>
+          <w:p/>
+        </w:tc>
+        <w:tc>
+          <w:tcPr>
+            <w:tcW w:w="3357" w:type="dxa"/>
+          </w:tcPr>
+          <w:p>
+            <w:pPr>
+              <w:cnfStyle w:val="000000100000" w:firstRow="0" w:lastRow="0" w:firstColumn="0" w:lastColumn="0" w:oddVBand="0" w:evenVBand="0" w:oddHBand="1" w:evenHBand="0" w:firstRowFirstColumn="0" w:firstRowLastColumn="0" w:lastRowFirstColumn="0" w:lastRowLastColumn="0"/>
+            </w:pPr>
+          </w:p>
+        </w:tc>
+        <w:tc>
+          <w:tcPr>
+            <w:tcW w:w="3357" w:type="dxa"/>
+          </w:tcPr>
+          <w:p>
+            <w:pPr>
+              <w:cnfStyle w:val="000000100000" w:firstRow="0" w:lastRow="0" w:firstColumn="0" w:lastColumn="0" w:oddVBand="0" w:evenVBand="0" w:oddHBand="1" w:evenHBand="0" w:firstRowFirstColumn="0" w:firstRowLastColumn="0" w:lastRowFirstColumn="0" w:lastRowLastColumn="0"/>
+            </w:pPr>
+          </w:p>
+        </w:tc>
+      </w:tr>
+      <w:tr>
+        <w:tc>
+          <w:tcPr>
+            <w:cnfStyle w:val="001000000000" w:firstRow="0" w:lastRow="0" w:firstColumn="1" w:lastColumn="0" w:oddVBand="0" w:evenVBand="0" w:oddHBand="0" w:evenHBand="0" w:firstRowFirstColumn="0" w:firstRowLastColumn="0" w:lastRowFirstColumn="0" w:lastRowLastColumn="0"/>
+            <w:tcW w:w="3356" w:type="dxa"/>
+          </w:tcPr>
+          <w:p/>
+        </w:tc>
+        <w:tc>
+          <w:tcPr>
+            <w:tcW w:w="3357" w:type="dxa"/>
+          </w:tcPr>
+          <w:p>
+            <w:pPr>
+              <w:cnfStyle w:val="000000000000" w:firstRow="0" w:lastRow="0" w:firstColumn="0" w:lastColumn="0" w:oddVBand="0" w:evenVBand="0" w:oddHBand="0" w:evenHBand="0" w:firstRowFirstColumn="0" w:firstRowLastColumn="0" w:lastRowFirstColumn="0" w:lastRowLastColumn="0"/>
+              <w:rPr>
+                <w:noProof/>
+                <w:lang w:val="en-CA" w:eastAsia="en-CA"/>
+              </w:rPr>
+            </w:pPr>
+          </w:p>
+        </w:tc>
+        <w:tc>
+          <w:tcPr>
+            <w:tcW w:w="3357" w:type="dxa"/>
+          </w:tcPr>
+          <w:p>
+            <w:pPr>
+              <w:cnfStyle w:val="000000000000" w:firstRow="0" w:lastRow="0" w:firstColumn="0" w:lastColumn="0" w:oddVBand="0" w:evenVBand="0" w:oddHBand="0" w:evenHBand="0" w:firstRowFirstColumn="0" w:firstRowLastColumn="0" w:lastRowFirstColumn="0" w:lastRowLastColumn="0"/>
+            </w:pPr>
+          </w:p>
+        </w:tc>
+      </w:tr>
+    </w:tbl>
     <w:p/>
     <w:p>
       <w:pPr>
@@ -1594,6 +1745,197 @@
       </w:r>
       <w:bookmarkEnd w:id="14"/>
     </w:p>
+    <w:tbl>
+      <w:tblPr>
+        <w:tblStyle w:val="GridTable4-Accent3"/>
+        <w:tblW w:w="0" w:type="auto"/>
+        <w:tblLook w:val="04A0" w:firstRow="1" w:lastRow="0" w:firstColumn="1" w:lastColumn="0" w:noHBand="0" w:noVBand="1"/>
+      </w:tblPr>
+      <w:tblGrid>
+        <w:gridCol w:w="3068"/>
+        <w:gridCol w:w="4011"/>
+        <w:gridCol w:w="2991"/>
+      </w:tblGrid>
+      <w:tr>
+        <w:trPr>
+          <w:cnfStyle w:val="100000000000" w:firstRow="1" w:lastRow="0" w:firstColumn="0" w:lastColumn="0" w:oddVBand="0" w:evenVBand="0" w:oddHBand="0" w:evenHBand="0" w:firstRowFirstColumn="0" w:firstRowLastColumn="0" w:lastRowFirstColumn="0" w:lastRowLastColumn="0"/>
+        </w:trPr>
+        <w:tc>
+          <w:tcPr>
+            <w:cnfStyle w:val="001000000000" w:firstRow="0" w:lastRow="0" w:firstColumn="1" w:lastColumn="0" w:oddVBand="0" w:evenVBand="0" w:oddHBand="0" w:evenHBand="0" w:firstRowFirstColumn="0" w:firstRowLastColumn="0" w:lastRowFirstColumn="0" w:lastRowLastColumn="0"/>
+            <w:tcW w:w="3356" w:type="dxa"/>
+          </w:tcPr>
+          <w:p>
+            <w:pPr>
+              <w:jc w:val="center"/>
+              <w:rPr>
+                <w:sz w:val="36"/>
+              </w:rPr>
+            </w:pPr>
+            <w:r>
+              <w:rPr>
+                <w:sz w:val="36"/>
+              </w:rPr>
+              <w:t>Name</w:t>
+            </w:r>
+          </w:p>
+        </w:tc>
+        <w:tc>
+          <w:tcPr>
+            <w:tcW w:w="3357" w:type="dxa"/>
+          </w:tcPr>
+          <w:p>
+            <w:pPr>
+              <w:jc w:val="center"/>
+              <w:cnfStyle w:val="100000000000" w:firstRow="1" w:lastRow="0" w:firstColumn="0" w:lastColumn="0" w:oddVBand="0" w:evenVBand="0" w:oddHBand="0" w:evenHBand="0" w:firstRowFirstColumn="0" w:firstRowLastColumn="0" w:lastRowFirstColumn="0" w:lastRowLastColumn="0"/>
+              <w:rPr>
+                <w:sz w:val="36"/>
+              </w:rPr>
+            </w:pPr>
+            <w:r>
+              <w:rPr>
+                <w:sz w:val="36"/>
+              </w:rPr>
+              <w:t>Image</w:t>
+            </w:r>
+          </w:p>
+        </w:tc>
+        <w:tc>
+          <w:tcPr>
+            <w:tcW w:w="3357" w:type="dxa"/>
+          </w:tcPr>
+          <w:p>
+            <w:pPr>
+              <w:jc w:val="center"/>
+              <w:cnfStyle w:val="100000000000" w:firstRow="1" w:lastRow="0" w:firstColumn="0" w:lastColumn="0" w:oddVBand="0" w:evenVBand="0" w:oddHBand="0" w:evenHBand="0" w:firstRowFirstColumn="0" w:firstRowLastColumn="0" w:lastRowFirstColumn="0" w:lastRowLastColumn="0"/>
+              <w:rPr>
+                <w:sz w:val="36"/>
+              </w:rPr>
+            </w:pPr>
+            <w:r>
+              <w:rPr>
+                <w:sz w:val="36"/>
+              </w:rPr>
+              <w:t>Source</w:t>
+            </w:r>
+          </w:p>
+        </w:tc>
+      </w:tr>
+      <w:tr>
+        <w:trPr>
+          <w:cnfStyle w:val="000000100000" w:firstRow="0" w:lastRow="0" w:firstColumn="0" w:lastColumn="0" w:oddVBand="0" w:evenVBand="0" w:oddHBand="1" w:evenHBand="0" w:firstRowFirstColumn="0" w:firstRowLastColumn="0" w:lastRowFirstColumn="0" w:lastRowLastColumn="0"/>
+        </w:trPr>
+        <w:tc>
+          <w:tcPr>
+            <w:cnfStyle w:val="001000000000" w:firstRow="0" w:lastRow="0" w:firstColumn="1" w:lastColumn="0" w:oddVBand="0" w:evenVBand="0" w:oddHBand="0" w:evenHBand="0" w:firstRowFirstColumn="0" w:firstRowLastColumn="0" w:lastRowFirstColumn="0" w:lastRowLastColumn="0"/>
+            <w:tcW w:w="3356" w:type="dxa"/>
+          </w:tcPr>
+          <w:p>
+            <w:r>
+              <w:rPr>
+                <w:sz w:val="36"/>
+              </w:rPr>
+              <w:t>Dementor</w:t>
+            </w:r>
+          </w:p>
+        </w:tc>
+        <w:tc>
+          <w:tcPr>
+            <w:tcW w:w="3357" w:type="dxa"/>
+          </w:tcPr>
+          <w:p>
+            <w:pPr>
+              <w:cnfStyle w:val="000000100000" w:firstRow="0" w:lastRow="0" w:firstColumn="0" w:lastColumn="0" w:oddVBand="0" w:evenVBand="0" w:oddHBand="1" w:evenHBand="0" w:firstRowFirstColumn="0" w:firstRowLastColumn="0" w:lastRowFirstColumn="0" w:lastRowLastColumn="0"/>
+            </w:pPr>
+            <w:r>
+              <w:rPr>
+                <w:noProof/>
+                <w:lang w:val="en-CA" w:eastAsia="en-CA"/>
+              </w:rPr>
+              <w:drawing>
+                <wp:inline distT="0" distB="0" distL="0" distR="0" wp14:anchorId="76D51E59" wp14:editId="6308247B">
+                  <wp:extent cx="2409825" cy="2079506"/>
+                  <wp:effectExtent l="0" t="0" r="0" b="0"/>
+                  <wp:docPr id="1" name="Picture 1"/>
+                  <wp:cNvGraphicFramePr>
+                    <a:graphicFrameLocks xmlns:a="http://schemas.openxmlformats.org/drawingml/2006/main" noChangeAspect="1"/>
+                  </wp:cNvGraphicFramePr>
+                  <a:graphic xmlns:a="http://schemas.openxmlformats.org/drawingml/2006/main">
+                    <a:graphicData uri="http://schemas.openxmlformats.org/drawingml/2006/picture">
+                      <pic:pic xmlns:pic="http://schemas.openxmlformats.org/drawingml/2006/picture">
+                        <pic:nvPicPr>
+                          <pic:cNvPr id="1" name=""/>
+                          <pic:cNvPicPr/>
+                        </pic:nvPicPr>
+                        <pic:blipFill>
+                          <a:blip r:embed="rId12"/>
+                          <a:stretch>
+                            <a:fillRect/>
+                          </a:stretch>
+                        </pic:blipFill>
+                        <pic:spPr>
+                          <a:xfrm>
+                            <a:off x="0" y="0"/>
+                            <a:ext cx="2414460" cy="2083506"/>
+                          </a:xfrm>
+                          <a:prstGeom prst="rect">
+                            <a:avLst/>
+                          </a:prstGeom>
+                        </pic:spPr>
+                      </pic:pic>
+                    </a:graphicData>
+                  </a:graphic>
+                </wp:inline>
+              </w:drawing>
+            </w:r>
+          </w:p>
+        </w:tc>
+        <w:tc>
+          <w:tcPr>
+            <w:tcW w:w="3357" w:type="dxa"/>
+          </w:tcPr>
+          <w:p>
+            <w:pPr>
+              <w:cnfStyle w:val="000000100000" w:firstRow="0" w:lastRow="0" w:firstColumn="0" w:lastColumn="0" w:oddVBand="0" w:evenVBand="0" w:oddHBand="1" w:evenHBand="0" w:firstRowFirstColumn="0" w:firstRowLastColumn="0" w:lastRowFirstColumn="0" w:lastRowLastColumn="0"/>
+            </w:pPr>
+          </w:p>
+        </w:tc>
+      </w:tr>
+      <w:tr>
+        <w:tc>
+          <w:tcPr>
+            <w:cnfStyle w:val="001000000000" w:firstRow="0" w:lastRow="0" w:firstColumn="1" w:lastColumn="0" w:oddVBand="0" w:evenVBand="0" w:oddHBand="0" w:evenHBand="0" w:firstRowFirstColumn="0" w:firstRowLastColumn="0" w:lastRowFirstColumn="0" w:lastRowLastColumn="0"/>
+            <w:tcW w:w="3356" w:type="dxa"/>
+          </w:tcPr>
+          <w:p/>
+        </w:tc>
+        <w:tc>
+          <w:tcPr>
+            <w:tcW w:w="3357" w:type="dxa"/>
+          </w:tcPr>
+          <w:p>
+            <w:pPr>
+              <w:cnfStyle w:val="000000000000" w:firstRow="0" w:lastRow="0" w:firstColumn="0" w:lastColumn="0" w:oddVBand="0" w:evenVBand="0" w:oddHBand="0" w:evenHBand="0" w:firstRowFirstColumn="0" w:firstRowLastColumn="0" w:lastRowFirstColumn="0" w:lastRowLastColumn="0"/>
+              <w:rPr>
+                <w:noProof/>
+                <w:lang w:val="en-CA" w:eastAsia="en-CA"/>
+              </w:rPr>
+            </w:pPr>
+          </w:p>
+        </w:tc>
+        <w:tc>
+          <w:tcPr>
+            <w:tcW w:w="3357" w:type="dxa"/>
+          </w:tcPr>
+          <w:p>
+            <w:pPr>
+              <w:cnfStyle w:val="000000000000" w:firstRow="0" w:lastRow="0" w:firstColumn="0" w:lastColumn="0" w:oddVBand="0" w:evenVBand="0" w:oddHBand="0" w:evenHBand="0" w:firstRowFirstColumn="0" w:firstRowLastColumn="0" w:lastRowFirstColumn="0" w:lastRowLastColumn="0"/>
+            </w:pPr>
+          </w:p>
+        </w:tc>
+      </w:tr>
+    </w:tbl>
+    <w:p/>
     <w:p/>
     <w:p>
       <w:pPr>
@@ -1614,10 +1956,10 @@
       </w:pPr>
     </w:p>
     <w:sectPr>
-      <w:headerReference w:type="even" r:id="rId12"/>
-      <w:headerReference w:type="default" r:id="rId13"/>
-      <w:footerReference w:type="even" r:id="rId14"/>
-      <w:footerReference w:type="default" r:id="rId15"/>
+      <w:headerReference w:type="even" r:id="rId13"/>
+      <w:headerReference w:type="default" r:id="rId14"/>
+      <w:footerReference w:type="even" r:id="rId15"/>
+      <w:footerReference w:type="default" r:id="rId16"/>
       <w:pgSz w:w="12240" w:h="15840"/>
       <w:pgMar w:top="1080" w:right="1080" w:bottom="1080" w:left="1080" w:header="720" w:footer="720" w:gutter="0"/>
       <w:pgNumType w:start="0"/>
@@ -3736,6 +4078,82 @@
       <w14:ligatures w14:val="none"/>
     </w:rPr>
   </w:style>
+  <w:style w:type="table" w:styleId="GridTable4-Accent3">
+    <w:name w:val="Grid Table 4 Accent 3"/>
+    <w:basedOn w:val="TableNormal"/>
+    <w:uiPriority w:val="49"/>
+    <w:rsid w:val="00647239"/>
+    <w:pPr>
+      <w:spacing w:after="0" w:line="240" w:lineRule="auto"/>
+    </w:pPr>
+    <w:tblPr>
+      <w:tblStyleRowBandSize w:val="1"/>
+      <w:tblStyleColBandSize w:val="1"/>
+      <w:tblBorders>
+        <w:top w:val="single" w:sz="4" w:space="0" w:color="C8CCB3" w:themeColor="accent3" w:themeTint="99"/>
+        <w:left w:val="single" w:sz="4" w:space="0" w:color="C8CCB3" w:themeColor="accent3" w:themeTint="99"/>
+        <w:bottom w:val="single" w:sz="4" w:space="0" w:color="C8CCB3" w:themeColor="accent3" w:themeTint="99"/>
+        <w:right w:val="single" w:sz="4" w:space="0" w:color="C8CCB3" w:themeColor="accent3" w:themeTint="99"/>
+        <w:insideH w:val="single" w:sz="4" w:space="0" w:color="C8CCB3" w:themeColor="accent3" w:themeTint="99"/>
+        <w:insideV w:val="single" w:sz="4" w:space="0" w:color="C8CCB3" w:themeColor="accent3" w:themeTint="99"/>
+      </w:tblBorders>
+    </w:tblPr>
+    <w:tblStylePr w:type="firstRow">
+      <w:rPr>
+        <w:b/>
+        <w:bCs/>
+        <w:color w:val="FFFFFF" w:themeColor="background1"/>
+      </w:rPr>
+      <w:tblPr/>
+      <w:tcPr>
+        <w:tcBorders>
+          <w:top w:val="single" w:sz="4" w:space="0" w:color="A5AB81" w:themeColor="accent3"/>
+          <w:left w:val="single" w:sz="4" w:space="0" w:color="A5AB81" w:themeColor="accent3"/>
+          <w:bottom w:val="single" w:sz="4" w:space="0" w:color="A5AB81" w:themeColor="accent3"/>
+          <w:right w:val="single" w:sz="4" w:space="0" w:color="A5AB81" w:themeColor="accent3"/>
+          <w:insideH w:val="nil"/>
+          <w:insideV w:val="nil"/>
+        </w:tcBorders>
+        <w:shd w:val="clear" w:color="auto" w:fill="A5AB81" w:themeFill="accent3"/>
+      </w:tcPr>
+    </w:tblStylePr>
+    <w:tblStylePr w:type="lastRow">
+      <w:rPr>
+        <w:b/>
+        <w:bCs/>
+      </w:rPr>
+      <w:tblPr/>
+      <w:tcPr>
+        <w:tcBorders>
+          <w:top w:val="double" w:sz="4" w:space="0" w:color="A5AB81" w:themeColor="accent3"/>
+        </w:tcBorders>
+      </w:tcPr>
+    </w:tblStylePr>
+    <w:tblStylePr w:type="firstCol">
+      <w:rPr>
+        <w:b/>
+        <w:bCs/>
+      </w:rPr>
+    </w:tblStylePr>
+    <w:tblStylePr w:type="lastCol">
+      <w:rPr>
+        <w:b/>
+        <w:bCs/>
+      </w:rPr>
+    </w:tblStylePr>
+    <w:tblStylePr w:type="band1Vert">
+      <w:tblPr/>
+      <w:tcPr>
+        <w:shd w:val="clear" w:color="auto" w:fill="EDEEE5" w:themeFill="accent3" w:themeFillTint="33"/>
+      </w:tcPr>
+    </w:tblStylePr>
+    <w:tblStylePr w:type="band1Horz">
+      <w:tblPr/>
+      <w:tcPr>
+        <w:shd w:val="clear" w:color="auto" w:fill="EDEEE5" w:themeFill="accent3" w:themeFillTint="33"/>
+      </w:tcPr>
+    </w:tblStylePr>
+  </w:style>
 </w:styles>
 </file>
 
@@ -3970,6 +4388,7 @@
     <w:rsidRoot w:val="00787DC8"/>
     <w:rsid w:val="0010767D"/>
     <w:rsid w:val="00270A03"/>
+    <w:rsid w:val="003C1C51"/>
     <w:rsid w:val="00787DC8"/>
     <w:rsid w:val="00A1100E"/>
   </w:rsids>
@@ -4899,7 +5318,7 @@
 </file>
 
 <file path=customXml/itemProps4.xml><?xml version="1.0" encoding="utf-8"?>
-<ds:datastoreItem xmlns:ds="http://schemas.openxmlformats.org/officeDocument/2006/customXml" ds:itemID="{22971BED-B6C8-4DD3-95C0-F8B317C858F6}">
+<ds:datastoreItem xmlns:ds="http://schemas.openxmlformats.org/officeDocument/2006/customXml" ds:itemID="{DE182058-50CA-44EE-8BDF-C0C789897F07}">
   <ds:schemaRefs>
     <ds:schemaRef ds:uri="http://schemas.openxmlformats.org/officeDocument/2006/bibliography"/>
   </ds:schemaRefs>

</xml_diff>

<commit_message>
Add Title, subtitle and more formatting
</commit_message>
<xml_diff>
--- a/documentation/ExternalDocumentation.docx
+++ b/documentation/ExternalDocumentation.docx
@@ -99,7 +99,6 @@
                     <w:dataBinding w:prefixMappings="xmlns:ns0='http://schemas.openxmlformats.org/package/2006/metadata/core-properties' xmlns:ns1='http://purl.org/dc/elements/1.1/'" w:xpath="/ns0:coreProperties[1]/ns1:title[1]" w:storeItemID="{6C3C8BC8-F283-45AE-878A-BAB7291924A1}"/>
                     <w:text/>
                   </w:sdtPr>
-                  <w:sdtEndPr/>
                   <w:sdtContent>
                     <w:r>
                       <w:rPr>
@@ -108,8 +107,9 @@
                         <w:color w:val="775F55" w:themeColor="text2"/>
                         <w:sz w:val="110"/>
                         <w:szCs w:val="110"/>
+                        <w:lang w:val="en-CA"/>
                       </w:rPr>
-                      <w:t>Company Name</w:t>
+                      <w:t>SPARDIS LOVELL</w:t>
                     </w:r>
                   </w:sdtContent>
                 </w:sdt>
@@ -297,7 +297,6 @@
                     <w:placeholder>
                       <w:docPart w:val="7E5699F08B574922846D91A11F985502"/>
                     </w:placeholder>
-                    <w:showingPlcHdr/>
                     <w:dataBinding w:prefixMappings="xmlns:ns0='http://schemas.openxmlformats.org/package/2006/metadata/core-properties' xmlns:ns1='http://purl.org/dc/elements/1.1/'" w:xpath="/ns0:coreProperties[1]/ns1:subject[1]" w:storeItemID="{6C3C8BC8-F283-45AE-878A-BAB7291924A1}"/>
                     <w:text/>
                   </w:sdtPr>
@@ -309,7 +308,7 @@
                         <w:sz w:val="40"/>
                         <w:szCs w:val="40"/>
                       </w:rPr>
-                      <w:t>[Type the document subtitle]</w:t>
+                      <w:t>More Fun on the inside</w:t>
                     </w:r>
                   </w:sdtContent>
                 </w:sdt>
@@ -369,33 +368,14 @@
                     <w:szCs w:val="26"/>
                   </w:rPr>
                 </w:pPr>
-                <w:sdt>
-                  <w:sdtPr>
-                    <w:rPr>
-                      <w:rFonts w:asciiTheme="majorHAnsi" w:eastAsiaTheme="majorEastAsia" w:hAnsiTheme="majorHAnsi" w:cstheme="majorBidi"/>
-                      <w:sz w:val="26"/>
-                      <w:szCs w:val="26"/>
-                    </w:rPr>
-                    <w:alias w:val="Abstract"/>
-                    <w:id w:val="541102339"/>
-                    <w:placeholder>
-                      <w:docPart w:val="219C98E14B04438388FABF539D8521BD"/>
-                    </w:placeholder>
-                    <w:temporary/>
-                    <w:showingPlcHdr/>
-                  </w:sdtPr>
-                  <w:sdtEndPr/>
-                  <w:sdtContent>
-                    <w:r>
-                      <w:rPr>
-                        <w:rFonts w:asciiTheme="majorHAnsi" w:eastAsiaTheme="majorEastAsia" w:hAnsiTheme="majorHAnsi" w:cstheme="majorBidi"/>
-                        <w:sz w:val="26"/>
-                        <w:szCs w:val="26"/>
-                      </w:rPr>
-                      <w:t>[Type the abstract of the document here. The abstract is typically a short summary of the contents of the document. Type the abstract of the document here. The abstract is typically a short summary of the contents of the document.]</w:t>
-                    </w:r>
-                  </w:sdtContent>
-                </w:sdt>
+                <w:r>
+                  <w:rPr>
+                    <w:rFonts w:asciiTheme="majorHAnsi" w:eastAsiaTheme="majorEastAsia" w:hAnsiTheme="majorHAnsi" w:cstheme="majorBidi"/>
+                    <w:sz w:val="26"/>
+                    <w:szCs w:val="26"/>
+                  </w:rPr>
+                  <w:t>It started out as a headache. An everyday pain. But then there was blood. Pulled into your mind, you must destroy the source or be killed by the pain</w:t>
+                </w:r>
                 <w:r>
                   <w:rPr>
                     <w:sz w:val="26"/>
@@ -434,7 +414,7 @@
       <w:pPr>
         <w:pStyle w:val="Heading1"/>
       </w:pPr>
-      <w:bookmarkStart w:id="0" w:name="_Toc468218561"/>
+      <w:bookmarkStart w:id="0" w:name="_Toc468387905"/>
       <w:r>
         <w:lastRenderedPageBreak/>
         <w:t>Table of contents</w:t>
@@ -498,12 +478,115 @@
           <w:r>
             <w:fldChar w:fldCharType="separate"/>
           </w:r>
-          <w:hyperlink w:anchor="_Toc468218561" w:history="1">
+          <w:bookmarkStart w:id="1" w:name="_GoBack"/>
+          <w:bookmarkEnd w:id="1"/>
+          <w:r>
+            <w:rPr>
+              <w:rStyle w:val="Hyperlink"/>
+            </w:rPr>
+            <w:fldChar w:fldCharType="begin"/>
+          </w:r>
+          <w:r>
+            <w:rPr>
+              <w:rStyle w:val="Hyperlink"/>
+            </w:rPr>
+            <w:instrText xml:space="preserve"> </w:instrText>
+          </w:r>
+          <w:r>
+            <w:instrText>HYPERLINK \l "_Toc468387905"</w:instrText>
+          </w:r>
+          <w:r>
+            <w:rPr>
+              <w:rStyle w:val="Hyperlink"/>
+            </w:rPr>
+            <w:instrText xml:space="preserve"> </w:instrText>
+          </w:r>
+          <w:r>
+            <w:rPr>
+              <w:rStyle w:val="Hyperlink"/>
+            </w:rPr>
+          </w:r>
+          <w:r>
+            <w:rPr>
+              <w:rStyle w:val="Hyperlink"/>
+            </w:rPr>
+            <w:fldChar w:fldCharType="separate"/>
+          </w:r>
+          <w:r>
+            <w:rPr>
+              <w:rStyle w:val="Hyperlink"/>
+            </w:rPr>
+            <w:t>Table of contents</w:t>
+          </w:r>
+          <w:r>
+            <w:rPr>
+              <w:webHidden/>
+            </w:rPr>
+            <w:tab/>
+          </w:r>
+          <w:r>
+            <w:rPr>
+              <w:webHidden/>
+            </w:rPr>
+            <w:fldChar w:fldCharType="begin"/>
+          </w:r>
+          <w:r>
+            <w:rPr>
+              <w:webHidden/>
+            </w:rPr>
+            <w:instrText xml:space="preserve"> PAGEREF _Toc468387905 \h </w:instrText>
+          </w:r>
+          <w:r>
+            <w:rPr>
+              <w:webHidden/>
+            </w:rPr>
+          </w:r>
+          <w:r>
+            <w:rPr>
+              <w:webHidden/>
+            </w:rPr>
+            <w:fldChar w:fldCharType="separate"/>
+          </w:r>
+          <w:r>
+            <w:rPr>
+              <w:webHidden/>
+            </w:rPr>
+            <w:t>1</w:t>
+          </w:r>
+          <w:r>
+            <w:rPr>
+              <w:webHidden/>
+            </w:rPr>
+            <w:fldChar w:fldCharType="end"/>
+          </w:r>
+          <w:r>
+            <w:rPr>
+              <w:rStyle w:val="Hyperlink"/>
+            </w:rPr>
+            <w:fldChar w:fldCharType="end"/>
+          </w:r>
+        </w:p>
+        <w:p>
+          <w:pPr>
+            <w:pStyle w:val="TOC1"/>
+            <w:rPr>
+              <w:rFonts w:eastAsiaTheme="minorEastAsia" w:cstheme="minorBidi"/>
+              <w:b w:val="0"/>
+              <w:caps w:val="0"/>
+              <w:color w:val="auto"/>
+              <w:kern w:val="0"/>
+              <w:sz w:val="22"/>
+              <w:szCs w:val="22"/>
+              <w:lang w:val="en-CA" w:eastAsia="en-CA"/>
+              <w14:ligatures w14:val="none"/>
+            </w:rPr>
+          </w:pPr>
+          <w:hyperlink w:anchor="_Toc468387906" w:history="1">
             <w:r>
               <w:rPr>
                 <w:rStyle w:val="Hyperlink"/>
               </w:rPr>
-              <w:t>Table of contents</w:t>
+              <w:t>Version history</w:t>
             </w:r>
             <w:r>
               <w:rPr>
@@ -521,7 +604,7 @@
               <w:rPr>
                 <w:webHidden/>
               </w:rPr>
-              <w:instrText xml:space="preserve"> PAGEREF _Toc468218561 \h </w:instrText>
+              <w:instrText xml:space="preserve"> PAGEREF _Toc468387906 \h </w:instrText>
             </w:r>
             <w:r>
               <w:rPr>
@@ -538,7 +621,7 @@
               <w:rPr>
                 <w:webHidden/>
               </w:rPr>
-              <w:t>1</w:t>
+              <w:t>2</w:t>
             </w:r>
             <w:r>
               <w:rPr>
@@ -563,12 +646,12 @@
               <w14:ligatures w14:val="none"/>
             </w:rPr>
           </w:pPr>
-          <w:hyperlink w:anchor="_Toc468218562" w:history="1">
+          <w:hyperlink w:anchor="_Toc468387907" w:history="1">
             <w:r>
               <w:rPr>
                 <w:rStyle w:val="Hyperlink"/>
               </w:rPr>
-              <w:t>Version history</w:t>
+              <w:t>Detailed Game Description</w:t>
             </w:r>
             <w:r>
               <w:rPr>
@@ -586,7 +669,7 @@
               <w:rPr>
                 <w:webHidden/>
               </w:rPr>
-              <w:instrText xml:space="preserve"> PAGEREF _Toc468218562 \h </w:instrText>
+              <w:instrText xml:space="preserve"> PAGEREF _Toc468387907 \h </w:instrText>
             </w:r>
             <w:r>
               <w:rPr>
@@ -603,7 +686,7 @@
               <w:rPr>
                 <w:webHidden/>
               </w:rPr>
-              <w:t>2</w:t>
+              <w:t>3</w:t>
             </w:r>
             <w:r>
               <w:rPr>
@@ -628,12 +711,12 @@
               <w14:ligatures w14:val="none"/>
             </w:rPr>
           </w:pPr>
-          <w:hyperlink w:anchor="_Toc468218563" w:history="1">
+          <w:hyperlink w:anchor="_Toc468387908" w:history="1">
             <w:r>
               <w:rPr>
                 <w:rStyle w:val="Hyperlink"/>
               </w:rPr>
-              <w:t>Detailed Game Description</w:t>
+              <w:t>Controls</w:t>
             </w:r>
             <w:r>
               <w:rPr>
@@ -651,7 +734,7 @@
               <w:rPr>
                 <w:webHidden/>
               </w:rPr>
-              <w:instrText xml:space="preserve"> PAGEREF _Toc468218563 \h </w:instrText>
+              <w:instrText xml:space="preserve"> PAGEREF _Toc468387908 \h </w:instrText>
             </w:r>
             <w:r>
               <w:rPr>
@@ -693,12 +776,12 @@
               <w14:ligatures w14:val="none"/>
             </w:rPr>
           </w:pPr>
-          <w:hyperlink w:anchor="_Toc468218564" w:history="1">
+          <w:hyperlink w:anchor="_Toc468387909" w:history="1">
             <w:r>
               <w:rPr>
                 <w:rStyle w:val="Hyperlink"/>
               </w:rPr>
-              <w:t>Controls</w:t>
+              <w:t>Interface Sketch</w:t>
             </w:r>
             <w:r>
               <w:rPr>
@@ -716,7 +799,193 @@
               <w:rPr>
                 <w:webHidden/>
               </w:rPr>
-              <w:instrText xml:space="preserve"> PAGEREF _Toc468218564 \h </w:instrText>
+              <w:instrText xml:space="preserve"> PAGEREF _Toc468387909 \h </w:instrText>
+            </w:r>
+            <w:r>
+              <w:rPr>
+                <w:webHidden/>
+              </w:rPr>
+            </w:r>
+            <w:r>
+              <w:rPr>
+                <w:webHidden/>
+              </w:rPr>
+              <w:fldChar w:fldCharType="separate"/>
+            </w:r>
+            <w:r>
+              <w:rPr>
+                <w:webHidden/>
+              </w:rPr>
+              <w:t>3</w:t>
+            </w:r>
+            <w:r>
+              <w:rPr>
+                <w:webHidden/>
+              </w:rPr>
+              <w:fldChar w:fldCharType="end"/>
+            </w:r>
+          </w:hyperlink>
+        </w:p>
+        <w:p>
+          <w:pPr>
+            <w:pStyle w:val="TOC2"/>
+            <w:rPr>
+              <w:rFonts w:eastAsiaTheme="minorEastAsia" w:cstheme="minorBidi"/>
+              <w:kern w:val="0"/>
+              <w:sz w:val="22"/>
+              <w:szCs w:val="22"/>
+              <w:lang w:val="en-CA" w:eastAsia="en-CA"/>
+              <w14:ligatures w14:val="none"/>
+            </w:rPr>
+          </w:pPr>
+          <w:hyperlink w:anchor="_Toc468387910" w:history="1">
+            <w:r>
+              <w:rPr>
+                <w:rStyle w:val="Hyperlink"/>
+              </w:rPr>
+              <w:t>Level 1</w:t>
+            </w:r>
+            <w:r>
+              <w:rPr>
+                <w:webHidden/>
+              </w:rPr>
+              <w:tab/>
+            </w:r>
+            <w:r>
+              <w:rPr>
+                <w:webHidden/>
+              </w:rPr>
+              <w:fldChar w:fldCharType="begin"/>
+            </w:r>
+            <w:r>
+              <w:rPr>
+                <w:webHidden/>
+              </w:rPr>
+              <w:instrText xml:space="preserve"> PAGEREF _Toc468387910 \h </w:instrText>
+            </w:r>
+            <w:r>
+              <w:rPr>
+                <w:webHidden/>
+              </w:rPr>
+            </w:r>
+            <w:r>
+              <w:rPr>
+                <w:webHidden/>
+              </w:rPr>
+              <w:fldChar w:fldCharType="separate"/>
+            </w:r>
+            <w:r>
+              <w:rPr>
+                <w:webHidden/>
+              </w:rPr>
+              <w:t>3</w:t>
+            </w:r>
+            <w:r>
+              <w:rPr>
+                <w:webHidden/>
+              </w:rPr>
+              <w:fldChar w:fldCharType="end"/>
+            </w:r>
+          </w:hyperlink>
+        </w:p>
+        <w:p>
+          <w:pPr>
+            <w:pStyle w:val="TOC2"/>
+            <w:rPr>
+              <w:rFonts w:eastAsiaTheme="minorEastAsia" w:cstheme="minorBidi"/>
+              <w:kern w:val="0"/>
+              <w:sz w:val="22"/>
+              <w:szCs w:val="22"/>
+              <w:lang w:val="en-CA" w:eastAsia="en-CA"/>
+              <w14:ligatures w14:val="none"/>
+            </w:rPr>
+          </w:pPr>
+          <w:hyperlink w:anchor="_Toc468387911" w:history="1">
+            <w:r>
+              <w:rPr>
+                <w:rStyle w:val="Hyperlink"/>
+              </w:rPr>
+              <w:t>Level 2</w:t>
+            </w:r>
+            <w:r>
+              <w:rPr>
+                <w:webHidden/>
+              </w:rPr>
+              <w:tab/>
+            </w:r>
+            <w:r>
+              <w:rPr>
+                <w:webHidden/>
+              </w:rPr>
+              <w:fldChar w:fldCharType="begin"/>
+            </w:r>
+            <w:r>
+              <w:rPr>
+                <w:webHidden/>
+              </w:rPr>
+              <w:instrText xml:space="preserve"> PAGEREF _Toc468387911 \h </w:instrText>
+            </w:r>
+            <w:r>
+              <w:rPr>
+                <w:webHidden/>
+              </w:rPr>
+            </w:r>
+            <w:r>
+              <w:rPr>
+                <w:webHidden/>
+              </w:rPr>
+              <w:fldChar w:fldCharType="separate"/>
+            </w:r>
+            <w:r>
+              <w:rPr>
+                <w:webHidden/>
+              </w:rPr>
+              <w:t>3</w:t>
+            </w:r>
+            <w:r>
+              <w:rPr>
+                <w:webHidden/>
+              </w:rPr>
+              <w:fldChar w:fldCharType="end"/>
+            </w:r>
+          </w:hyperlink>
+        </w:p>
+        <w:p>
+          <w:pPr>
+            <w:pStyle w:val="TOC2"/>
+            <w:rPr>
+              <w:rFonts w:eastAsiaTheme="minorEastAsia" w:cstheme="minorBidi"/>
+              <w:kern w:val="0"/>
+              <w:sz w:val="22"/>
+              <w:szCs w:val="22"/>
+              <w:lang w:val="en-CA" w:eastAsia="en-CA"/>
+              <w14:ligatures w14:val="none"/>
+            </w:rPr>
+          </w:pPr>
+          <w:hyperlink w:anchor="_Toc468387912" w:history="1">
+            <w:r>
+              <w:rPr>
+                <w:rStyle w:val="Hyperlink"/>
+              </w:rPr>
+              <w:t>Level 3</w:t>
+            </w:r>
+            <w:r>
+              <w:rPr>
+                <w:webHidden/>
+              </w:rPr>
+              <w:tab/>
+            </w:r>
+            <w:r>
+              <w:rPr>
+                <w:webHidden/>
+              </w:rPr>
+              <w:fldChar w:fldCharType="begin"/>
+            </w:r>
+            <w:r>
+              <w:rPr>
+                <w:webHidden/>
+              </w:rPr>
+              <w:instrText xml:space="preserve"> PAGEREF _Toc468387912 \h </w:instrText>
             </w:r>
             <w:r>
               <w:rPr>
@@ -758,12 +1027,12 @@
               <w14:ligatures w14:val="none"/>
             </w:rPr>
           </w:pPr>
-          <w:hyperlink w:anchor="_Toc468218565" w:history="1">
+          <w:hyperlink w:anchor="_Toc468387913" w:history="1">
             <w:r>
               <w:rPr>
                 <w:rStyle w:val="Hyperlink"/>
               </w:rPr>
-              <w:t>Interface Sketch</w:t>
+              <w:t>Screen Descriptions</w:t>
             </w:r>
             <w:r>
               <w:rPr>
@@ -781,7 +1050,7 @@
               <w:rPr>
                 <w:webHidden/>
               </w:rPr>
-              <w:instrText xml:space="preserve"> PAGEREF _Toc468218565 \h </w:instrText>
+              <w:instrText xml:space="preserve"> PAGEREF _Toc468387913 \h </w:instrText>
             </w:r>
             <w:r>
               <w:rPr>
@@ -823,12 +1092,12 @@
               <w14:ligatures w14:val="none"/>
             </w:rPr>
           </w:pPr>
-          <w:hyperlink w:anchor="_Toc468218566" w:history="1">
+          <w:hyperlink w:anchor="_Toc468387914" w:history="1">
             <w:r>
               <w:rPr>
                 <w:rStyle w:val="Hyperlink"/>
               </w:rPr>
-              <w:t>Screen Descriptions</w:t>
+              <w:t>Game World</w:t>
             </w:r>
             <w:r>
               <w:rPr>
@@ -846,7 +1115,7 @@
               <w:rPr>
                 <w:webHidden/>
               </w:rPr>
-              <w:instrText xml:space="preserve"> PAGEREF _Toc468218566 \h </w:instrText>
+              <w:instrText xml:space="preserve"> PAGEREF _Toc468387914 \h </w:instrText>
             </w:r>
             <w:r>
               <w:rPr>
@@ -888,12 +1157,12 @@
               <w14:ligatures w14:val="none"/>
             </w:rPr>
           </w:pPr>
-          <w:hyperlink w:anchor="_Toc468218567" w:history="1">
+          <w:hyperlink w:anchor="_Toc468387915" w:history="1">
             <w:r>
               <w:rPr>
                 <w:rStyle w:val="Hyperlink"/>
               </w:rPr>
-              <w:t>Game World</w:t>
+              <w:t>Levels</w:t>
             </w:r>
             <w:r>
               <w:rPr>
@@ -911,7 +1180,7 @@
               <w:rPr>
                 <w:webHidden/>
               </w:rPr>
-              <w:instrText xml:space="preserve"> PAGEREF _Toc468218567 \h </w:instrText>
+              <w:instrText xml:space="preserve"> PAGEREF _Toc468387915 \h </w:instrText>
             </w:r>
             <w:r>
               <w:rPr>
@@ -953,12 +1222,12 @@
               <w14:ligatures w14:val="none"/>
             </w:rPr>
           </w:pPr>
-          <w:hyperlink w:anchor="_Toc468218568" w:history="1">
+          <w:hyperlink w:anchor="_Toc468387916" w:history="1">
             <w:r>
               <w:rPr>
                 <w:rStyle w:val="Hyperlink"/>
               </w:rPr>
-              <w:t>Levels</w:t>
+              <w:t>Characters</w:t>
             </w:r>
             <w:r>
               <w:rPr>
@@ -976,7 +1245,7 @@
               <w:rPr>
                 <w:webHidden/>
               </w:rPr>
-              <w:instrText xml:space="preserve"> PAGEREF _Toc468218568 \h </w:instrText>
+              <w:instrText xml:space="preserve"> PAGEREF _Toc468387916 \h </w:instrText>
             </w:r>
             <w:r>
               <w:rPr>
@@ -1018,12 +1287,12 @@
               <w14:ligatures w14:val="none"/>
             </w:rPr>
           </w:pPr>
-          <w:hyperlink w:anchor="_Toc468218569" w:history="1">
+          <w:hyperlink w:anchor="_Toc468387917" w:history="1">
             <w:r>
               <w:rPr>
                 <w:rStyle w:val="Hyperlink"/>
               </w:rPr>
-              <w:t>Characters</w:t>
+              <w:t>Enemies</w:t>
             </w:r>
             <w:r>
               <w:rPr>
@@ -1041,7 +1310,7 @@
               <w:rPr>
                 <w:webHidden/>
               </w:rPr>
-              <w:instrText xml:space="preserve"> PAGEREF _Toc468218569 \h </w:instrText>
+              <w:instrText xml:space="preserve"> PAGEREF _Toc468387917 \h </w:instrText>
             </w:r>
             <w:r>
               <w:rPr>
@@ -1083,12 +1352,12 @@
               <w14:ligatures w14:val="none"/>
             </w:rPr>
           </w:pPr>
-          <w:hyperlink w:anchor="_Toc468218570" w:history="1">
+          <w:hyperlink w:anchor="_Toc468387918" w:history="1">
             <w:r>
               <w:rPr>
                 <w:rStyle w:val="Hyperlink"/>
               </w:rPr>
-              <w:t>Enemies</w:t>
+              <w:t>Weapons</w:t>
             </w:r>
             <w:r>
               <w:rPr>
@@ -1106,7 +1375,7 @@
               <w:rPr>
                 <w:webHidden/>
               </w:rPr>
-              <w:instrText xml:space="preserve"> PAGEREF _Toc468218570 \h </w:instrText>
+              <w:instrText xml:space="preserve"> PAGEREF _Toc468387918 \h </w:instrText>
             </w:r>
             <w:r>
               <w:rPr>
@@ -1148,12 +1417,12 @@
               <w14:ligatures w14:val="none"/>
             </w:rPr>
           </w:pPr>
-          <w:hyperlink w:anchor="_Toc468218571" w:history="1">
+          <w:hyperlink w:anchor="_Toc468387919" w:history="1">
             <w:r>
               <w:rPr>
                 <w:rStyle w:val="Hyperlink"/>
               </w:rPr>
-              <w:t>Weapons</w:t>
+              <w:t>Scoring</w:t>
             </w:r>
             <w:r>
               <w:rPr>
@@ -1171,7 +1440,7 @@
               <w:rPr>
                 <w:webHidden/>
               </w:rPr>
-              <w:instrText xml:space="preserve"> PAGEREF _Toc468218571 \h </w:instrText>
+              <w:instrText xml:space="preserve"> PAGEREF _Toc468387919 \h </w:instrText>
             </w:r>
             <w:r>
               <w:rPr>
@@ -1188,7 +1457,193 @@
               <w:rPr>
                 <w:webHidden/>
               </w:rPr>
-              <w:t>3</w:t>
+              <w:t>4</w:t>
+            </w:r>
+            <w:r>
+              <w:rPr>
+                <w:webHidden/>
+              </w:rPr>
+              <w:fldChar w:fldCharType="end"/>
+            </w:r>
+          </w:hyperlink>
+        </w:p>
+        <w:p>
+          <w:pPr>
+            <w:pStyle w:val="TOC2"/>
+            <w:rPr>
+              <w:rFonts w:eastAsiaTheme="minorEastAsia" w:cstheme="minorBidi"/>
+              <w:kern w:val="0"/>
+              <w:sz w:val="22"/>
+              <w:szCs w:val="22"/>
+              <w:lang w:val="en-CA" w:eastAsia="en-CA"/>
+              <w14:ligatures w14:val="none"/>
+            </w:rPr>
+          </w:pPr>
+          <w:hyperlink w:anchor="_Toc468387920" w:history="1">
+            <w:r>
+              <w:rPr>
+                <w:rStyle w:val="Hyperlink"/>
+              </w:rPr>
+              <w:t>Level 1</w:t>
+            </w:r>
+            <w:r>
+              <w:rPr>
+                <w:webHidden/>
+              </w:rPr>
+              <w:tab/>
+            </w:r>
+            <w:r>
+              <w:rPr>
+                <w:webHidden/>
+              </w:rPr>
+              <w:fldChar w:fldCharType="begin"/>
+            </w:r>
+            <w:r>
+              <w:rPr>
+                <w:webHidden/>
+              </w:rPr>
+              <w:instrText xml:space="preserve"> PAGEREF _Toc468387920 \h </w:instrText>
+            </w:r>
+            <w:r>
+              <w:rPr>
+                <w:webHidden/>
+              </w:rPr>
+            </w:r>
+            <w:r>
+              <w:rPr>
+                <w:webHidden/>
+              </w:rPr>
+              <w:fldChar w:fldCharType="separate"/>
+            </w:r>
+            <w:r>
+              <w:rPr>
+                <w:webHidden/>
+              </w:rPr>
+              <w:t>4</w:t>
+            </w:r>
+            <w:r>
+              <w:rPr>
+                <w:webHidden/>
+              </w:rPr>
+              <w:fldChar w:fldCharType="end"/>
+            </w:r>
+          </w:hyperlink>
+        </w:p>
+        <w:p>
+          <w:pPr>
+            <w:pStyle w:val="TOC2"/>
+            <w:rPr>
+              <w:rFonts w:eastAsiaTheme="minorEastAsia" w:cstheme="minorBidi"/>
+              <w:kern w:val="0"/>
+              <w:sz w:val="22"/>
+              <w:szCs w:val="22"/>
+              <w:lang w:val="en-CA" w:eastAsia="en-CA"/>
+              <w14:ligatures w14:val="none"/>
+            </w:rPr>
+          </w:pPr>
+          <w:hyperlink w:anchor="_Toc468387921" w:history="1">
+            <w:r>
+              <w:rPr>
+                <w:rStyle w:val="Hyperlink"/>
+              </w:rPr>
+              <w:t>Level 2</w:t>
+            </w:r>
+            <w:r>
+              <w:rPr>
+                <w:webHidden/>
+              </w:rPr>
+              <w:tab/>
+            </w:r>
+            <w:r>
+              <w:rPr>
+                <w:webHidden/>
+              </w:rPr>
+              <w:fldChar w:fldCharType="begin"/>
+            </w:r>
+            <w:r>
+              <w:rPr>
+                <w:webHidden/>
+              </w:rPr>
+              <w:instrText xml:space="preserve"> PAGEREF _Toc468387921 \h </w:instrText>
+            </w:r>
+            <w:r>
+              <w:rPr>
+                <w:webHidden/>
+              </w:rPr>
+            </w:r>
+            <w:r>
+              <w:rPr>
+                <w:webHidden/>
+              </w:rPr>
+              <w:fldChar w:fldCharType="separate"/>
+            </w:r>
+            <w:r>
+              <w:rPr>
+                <w:webHidden/>
+              </w:rPr>
+              <w:t>4</w:t>
+            </w:r>
+            <w:r>
+              <w:rPr>
+                <w:webHidden/>
+              </w:rPr>
+              <w:fldChar w:fldCharType="end"/>
+            </w:r>
+          </w:hyperlink>
+        </w:p>
+        <w:p>
+          <w:pPr>
+            <w:pStyle w:val="TOC2"/>
+            <w:rPr>
+              <w:rFonts w:eastAsiaTheme="minorEastAsia" w:cstheme="minorBidi"/>
+              <w:kern w:val="0"/>
+              <w:sz w:val="22"/>
+              <w:szCs w:val="22"/>
+              <w:lang w:val="en-CA" w:eastAsia="en-CA"/>
+              <w14:ligatures w14:val="none"/>
+            </w:rPr>
+          </w:pPr>
+          <w:hyperlink w:anchor="_Toc468387922" w:history="1">
+            <w:r>
+              <w:rPr>
+                <w:rStyle w:val="Hyperlink"/>
+              </w:rPr>
+              <w:t>Level 3</w:t>
+            </w:r>
+            <w:r>
+              <w:rPr>
+                <w:webHidden/>
+              </w:rPr>
+              <w:tab/>
+            </w:r>
+            <w:r>
+              <w:rPr>
+                <w:webHidden/>
+              </w:rPr>
+              <w:fldChar w:fldCharType="begin"/>
+            </w:r>
+            <w:r>
+              <w:rPr>
+                <w:webHidden/>
+              </w:rPr>
+              <w:instrText xml:space="preserve"> PAGEREF _Toc468387922 \h </w:instrText>
+            </w:r>
+            <w:r>
+              <w:rPr>
+                <w:webHidden/>
+              </w:rPr>
+            </w:r>
+            <w:r>
+              <w:rPr>
+                <w:webHidden/>
+              </w:rPr>
+              <w:fldChar w:fldCharType="separate"/>
+            </w:r>
+            <w:r>
+              <w:rPr>
+                <w:webHidden/>
+              </w:rPr>
+              <w:t>4</w:t>
             </w:r>
             <w:r>
               <w:rPr>
@@ -1213,12 +1668,12 @@
               <w14:ligatures w14:val="none"/>
             </w:rPr>
           </w:pPr>
-          <w:hyperlink w:anchor="_Toc468218572" w:history="1">
+          <w:hyperlink w:anchor="_Toc468387923" w:history="1">
             <w:r>
               <w:rPr>
                 <w:rStyle w:val="Hyperlink"/>
               </w:rPr>
-              <w:t>Scoring</w:t>
+              <w:t>Sound Index</w:t>
             </w:r>
             <w:r>
               <w:rPr>
@@ -1236,7 +1691,7 @@
               <w:rPr>
                 <w:webHidden/>
               </w:rPr>
-              <w:instrText xml:space="preserve"> PAGEREF _Toc468218572 \h </w:instrText>
+              <w:instrText xml:space="preserve"> PAGEREF _Toc468387923 \h </w:instrText>
             </w:r>
             <w:r>
               <w:rPr>
@@ -1253,7 +1708,7 @@
               <w:rPr>
                 <w:webHidden/>
               </w:rPr>
-              <w:t>3</w:t>
+              <w:t>4</w:t>
             </w:r>
             <w:r>
               <w:rPr>
@@ -1278,12 +1733,12 @@
               <w14:ligatures w14:val="none"/>
             </w:rPr>
           </w:pPr>
-          <w:hyperlink w:anchor="_Toc468218573" w:history="1">
+          <w:hyperlink w:anchor="_Toc468387924" w:history="1">
             <w:r>
               <w:rPr>
                 <w:rStyle w:val="Hyperlink"/>
               </w:rPr>
-              <w:t>Sound Index</w:t>
+              <w:t>Art / Multimedia Index</w:t>
             </w:r>
             <w:r>
               <w:rPr>
@@ -1301,7 +1756,7 @@
               <w:rPr>
                 <w:webHidden/>
               </w:rPr>
-              <w:instrText xml:space="preserve"> PAGEREF _Toc468218573 \h </w:instrText>
+              <w:instrText xml:space="preserve"> PAGEREF _Toc468387924 \h </w:instrText>
             </w:r>
             <w:r>
               <w:rPr>
@@ -1318,72 +1773,7 @@
               <w:rPr>
                 <w:webHidden/>
               </w:rPr>
-              <w:t>3</w:t>
-            </w:r>
-            <w:r>
-              <w:rPr>
-                <w:webHidden/>
-              </w:rPr>
-              <w:fldChar w:fldCharType="end"/>
-            </w:r>
-          </w:hyperlink>
-        </w:p>
-        <w:p>
-          <w:pPr>
-            <w:pStyle w:val="TOC1"/>
-            <w:rPr>
-              <w:rFonts w:eastAsiaTheme="minorEastAsia" w:cstheme="minorBidi"/>
-              <w:b w:val="0"/>
-              <w:caps w:val="0"/>
-              <w:color w:val="auto"/>
-              <w:kern w:val="0"/>
-              <w:sz w:val="22"/>
-              <w:szCs w:val="22"/>
-              <w:lang w:val="en-CA" w:eastAsia="en-CA"/>
-              <w14:ligatures w14:val="none"/>
-            </w:rPr>
-          </w:pPr>
-          <w:hyperlink w:anchor="_Toc468218574" w:history="1">
-            <w:r>
-              <w:rPr>
-                <w:rStyle w:val="Hyperlink"/>
-              </w:rPr>
-              <w:t>Art / Multimedia Index</w:t>
-            </w:r>
-            <w:r>
-              <w:rPr>
-                <w:webHidden/>
-              </w:rPr>
-              <w:tab/>
-            </w:r>
-            <w:r>
-              <w:rPr>
-                <w:webHidden/>
-              </w:rPr>
-              <w:fldChar w:fldCharType="begin"/>
-            </w:r>
-            <w:r>
-              <w:rPr>
-                <w:webHidden/>
-              </w:rPr>
-              <w:instrText xml:space="preserve"> PAGEREF _Toc468218574 \h </w:instrText>
-            </w:r>
-            <w:r>
-              <w:rPr>
-                <w:webHidden/>
-              </w:rPr>
-            </w:r>
-            <w:r>
-              <w:rPr>
-                <w:webHidden/>
-              </w:rPr>
-              <w:fldChar w:fldCharType="separate"/>
-            </w:r>
-            <w:r>
-              <w:rPr>
-                <w:webHidden/>
-              </w:rPr>
-              <w:t>3</w:t>
+              <w:t>4</w:t>
             </w:r>
             <w:r>
               <w:rPr>
@@ -1418,12 +1808,12 @@
       <w:pPr>
         <w:pStyle w:val="Heading1"/>
       </w:pPr>
-      <w:bookmarkStart w:id="1" w:name="_Toc468218562"/>
+      <w:bookmarkStart w:id="2" w:name="_Toc468387906"/>
       <w:r>
         <w:lastRenderedPageBreak/>
         <w:t>Version history</w:t>
       </w:r>
-      <w:bookmarkEnd w:id="1"/>
+      <w:bookmarkEnd w:id="2"/>
     </w:p>
     <w:p>
       <w:pPr>
@@ -1452,22 +1842,22 @@
       <w:pPr>
         <w:pStyle w:val="Heading1"/>
       </w:pPr>
-      <w:bookmarkStart w:id="2" w:name="_Toc468218563"/>
+      <w:bookmarkStart w:id="3" w:name="_Toc468387907"/>
       <w:r>
         <w:t>Detailed Game Description</w:t>
       </w:r>
-      <w:bookmarkEnd w:id="2"/>
+      <w:bookmarkEnd w:id="3"/>
     </w:p>
     <w:p/>
     <w:p>
       <w:pPr>
         <w:pStyle w:val="Heading1"/>
       </w:pPr>
-      <w:bookmarkStart w:id="3" w:name="_Toc468218564"/>
+      <w:bookmarkStart w:id="4" w:name="_Toc468387908"/>
       <w:r>
         <w:t>Controls</w:t>
       </w:r>
-      <w:bookmarkEnd w:id="3"/>
+      <w:bookmarkEnd w:id="4"/>
     </w:p>
     <w:p>
       <w:r>
@@ -1482,50 +1872,99 @@
       <w:pPr>
         <w:pStyle w:val="Heading1"/>
       </w:pPr>
-      <w:bookmarkStart w:id="4" w:name="_Toc468218565"/>
+      <w:bookmarkStart w:id="5" w:name="_Toc468387909"/>
       <w:r>
         <w:t>Interface Sketch</w:t>
       </w:r>
-      <w:bookmarkEnd w:id="4"/>
+      <w:bookmarkEnd w:id="5"/>
+    </w:p>
+    <w:p>
+      <w:pPr>
+        <w:pStyle w:val="Heading2"/>
+      </w:pPr>
+      <w:bookmarkStart w:id="6" w:name="_Toc468387910"/>
+      <w:r>
+        <w:t>Level 1</w:t>
+      </w:r>
+      <w:bookmarkEnd w:id="6"/>
+    </w:p>
+    <w:p>
+      <w:proofErr w:type="spellStart"/>
+      <w:r>
+        <w:t>sdf</w:t>
+      </w:r>
+      <w:proofErr w:type="spellEnd"/>
+    </w:p>
+    <w:p>
+      <w:pPr>
+        <w:pStyle w:val="Heading2"/>
+      </w:pPr>
+      <w:bookmarkStart w:id="7" w:name="_Toc468387911"/>
+      <w:r>
+        <w:t>Level 2</w:t>
+      </w:r>
+      <w:bookmarkEnd w:id="7"/>
+    </w:p>
+    <w:p>
+      <w:proofErr w:type="spellStart"/>
+      <w:r>
+        <w:t>sdf</w:t>
+      </w:r>
+      <w:proofErr w:type="spellEnd"/>
+    </w:p>
+    <w:p>
+      <w:pPr>
+        <w:pStyle w:val="Heading2"/>
+      </w:pPr>
+      <w:bookmarkStart w:id="8" w:name="_Toc468387912"/>
+      <w:r>
+        <w:t>Level 3</w:t>
+      </w:r>
+      <w:bookmarkEnd w:id="8"/>
+    </w:p>
+    <w:p>
+      <w:proofErr w:type="spellStart"/>
+      <w:r>
+        <w:t>sdf</w:t>
+      </w:r>
+      <w:proofErr w:type="spellEnd"/>
     </w:p>
     <w:p/>
     <w:p>
       <w:pPr>
         <w:pStyle w:val="Heading1"/>
       </w:pPr>
-      <w:bookmarkStart w:id="5" w:name="_Toc468218566"/>
+      <w:bookmarkStart w:id="9" w:name="_Toc468387913"/>
       <w:r>
         <w:t>Screen Descriptions</w:t>
       </w:r>
-      <w:bookmarkEnd w:id="5"/>
+      <w:bookmarkEnd w:id="9"/>
     </w:p>
     <w:p>
       <w:r>
         <w:t>TBD</w:t>
       </w:r>
-      <w:bookmarkStart w:id="6" w:name="_GoBack"/>
-      <w:bookmarkEnd w:id="6"/>
     </w:p>
     <w:p>
       <w:pPr>
         <w:pStyle w:val="Heading1"/>
       </w:pPr>
-      <w:bookmarkStart w:id="7" w:name="_Toc468218567"/>
+      <w:bookmarkStart w:id="10" w:name="_Toc468387914"/>
       <w:r>
         <w:t>Game World</w:t>
       </w:r>
-      <w:bookmarkEnd w:id="7"/>
+      <w:bookmarkEnd w:id="10"/>
     </w:p>
     <w:p/>
     <w:p>
       <w:pPr>
         <w:pStyle w:val="Heading1"/>
       </w:pPr>
-      <w:bookmarkStart w:id="8" w:name="_Toc468218568"/>
+      <w:bookmarkStart w:id="11" w:name="_Toc468387915"/>
       <w:r>
         <w:t>Levels</w:t>
       </w:r>
-      <w:bookmarkEnd w:id="8"/>
+      <w:bookmarkEnd w:id="11"/>
     </w:p>
     <w:p>
       <w:r>
@@ -1537,60 +1976,109 @@
       <w:pPr>
         <w:pStyle w:val="Heading1"/>
       </w:pPr>
-      <w:bookmarkStart w:id="9" w:name="_Toc468218569"/>
+      <w:bookmarkStart w:id="12" w:name="_Toc468387916"/>
       <w:r>
         <w:t>Characters</w:t>
       </w:r>
-      <w:bookmarkEnd w:id="9"/>
+      <w:bookmarkEnd w:id="12"/>
     </w:p>
     <w:p/>
     <w:p>
       <w:pPr>
         <w:pStyle w:val="Heading1"/>
       </w:pPr>
-      <w:bookmarkStart w:id="10" w:name="_Toc468218570"/>
+      <w:bookmarkStart w:id="13" w:name="_Toc468387917"/>
       <w:r>
         <w:t>Enemies</w:t>
       </w:r>
-      <w:bookmarkEnd w:id="10"/>
+      <w:bookmarkEnd w:id="13"/>
     </w:p>
     <w:p/>
     <w:p>
       <w:pPr>
         <w:pStyle w:val="Heading1"/>
       </w:pPr>
-      <w:bookmarkStart w:id="11" w:name="_Toc468218571"/>
+      <w:bookmarkStart w:id="14" w:name="_Toc468387918"/>
       <w:r>
         <w:t>Weapons</w:t>
       </w:r>
-      <w:bookmarkEnd w:id="11"/>
+      <w:bookmarkEnd w:id="14"/>
     </w:p>
     <w:p/>
     <w:p>
       <w:pPr>
         <w:pStyle w:val="Heading1"/>
       </w:pPr>
-      <w:bookmarkStart w:id="12" w:name="_Toc468218572"/>
+      <w:bookmarkStart w:id="15" w:name="_Toc468387919"/>
       <w:r>
         <w:t>Scoring</w:t>
       </w:r>
-      <w:bookmarkEnd w:id="12"/>
+      <w:bookmarkEnd w:id="15"/>
+    </w:p>
+    <w:p>
+      <w:pPr>
+        <w:pStyle w:val="Heading2"/>
+      </w:pPr>
+      <w:bookmarkStart w:id="16" w:name="_Toc468387920"/>
+      <w:r>
+        <w:t>Level 1</w:t>
+      </w:r>
+      <w:bookmarkEnd w:id="16"/>
+    </w:p>
+    <w:p>
+      <w:proofErr w:type="spellStart"/>
+      <w:r>
+        <w:t>sdf</w:t>
+      </w:r>
+      <w:proofErr w:type="spellEnd"/>
+    </w:p>
+    <w:p>
+      <w:pPr>
+        <w:pStyle w:val="Heading2"/>
+      </w:pPr>
+      <w:bookmarkStart w:id="17" w:name="_Toc468387921"/>
+      <w:r>
+        <w:t>Level 2</w:t>
+      </w:r>
+      <w:bookmarkEnd w:id="17"/>
+    </w:p>
+    <w:p>
+      <w:proofErr w:type="spellStart"/>
+      <w:r>
+        <w:t>sdf</w:t>
+      </w:r>
+      <w:proofErr w:type="spellEnd"/>
+    </w:p>
+    <w:p>
+      <w:pPr>
+        <w:pStyle w:val="Heading2"/>
+      </w:pPr>
+      <w:bookmarkStart w:id="18" w:name="_Toc468387922"/>
+      <w:r>
+        <w:t>Level 3</w:t>
+      </w:r>
+      <w:bookmarkEnd w:id="18"/>
+    </w:p>
+    <w:p>
+      <w:proofErr w:type="spellStart"/>
+      <w:r>
+        <w:t>sdf</w:t>
+      </w:r>
+      <w:proofErr w:type="spellEnd"/>
     </w:p>
     <w:p/>
-    <w:p>
-      <w:bookmarkStart w:id="13" w:name="_Toc468218573"/>
-    </w:p>
+    <w:p/>
     <w:p/>
     <w:p/>
     <w:p>
       <w:pPr>
         <w:pStyle w:val="Heading1"/>
       </w:pPr>
+      <w:bookmarkStart w:id="19" w:name="_Toc468387923"/>
       <w:r>
-        <w:lastRenderedPageBreak/>
         <w:t>Sound Index</w:t>
       </w:r>
-      <w:bookmarkEnd w:id="13"/>
+      <w:bookmarkEnd w:id="19"/>
     </w:p>
     <w:tbl>
       <w:tblPr>
@@ -1739,11 +2227,11 @@
       <w:pPr>
         <w:pStyle w:val="Heading1"/>
       </w:pPr>
-      <w:bookmarkStart w:id="14" w:name="_Toc468218574"/>
+      <w:bookmarkStart w:id="20" w:name="_Toc468387924"/>
       <w:r>
         <w:t>Art / Multimedia Index</w:t>
       </w:r>
-      <w:bookmarkEnd w:id="14"/>
+      <w:bookmarkEnd w:id="20"/>
     </w:p>
     <w:tbl>
       <w:tblPr>
@@ -2021,7 +2509,7 @@
         <w:sz w:val="24"/>
         <w:szCs w:val="24"/>
       </w:rPr>
-      <w:t>4</w:t>
+      <w:t>2</w:t>
     </w:r>
     <w:r>
       <w:rPr>
@@ -2118,7 +2606,7 @@
           <w:rPr>
             <w:lang w:val="en-CA"/>
           </w:rPr>
-          <w:t>Company Name</w:t>
+          <w:t>SPARDIS LOVELL</w:t>
         </w:r>
       </w:sdtContent>
     </w:sdt>
@@ -2139,13 +2627,9 @@
         <w:dataBinding w:prefixMappings="xmlns:ns0='http://schemas.openxmlformats.org/package/2006/metadata/core-properties' xmlns:ns1='http://purl.org/dc/elements/1.1/'" w:xpath="/ns0:coreProperties[1]/ns1:title[1]" w:storeItemID="{6C3C8BC8-F283-45AE-878A-BAB7291924A1}"/>
         <w:text/>
       </w:sdtPr>
-      <w:sdtEndPr/>
       <w:sdtContent>
         <w:r>
-          <w:rPr>
-            <w:lang w:val="en-CA"/>
-          </w:rPr>
-          <w:t>Company Name</w:t>
+          <w:t>SPARDIS LOVELL</w:t>
         </w:r>
       </w:sdtContent>
     </w:sdt>
@@ -2564,7 +3048,7 @@
     <w:lsdException w:name="index 8" w:semiHidden="1" w:unhideWhenUsed="1"/>
     <w:lsdException w:name="index 9" w:semiHidden="1" w:unhideWhenUsed="1"/>
     <w:lsdException w:name="toc 1" w:semiHidden="1" w:uiPriority="39" w:unhideWhenUsed="1" w:qFormat="1"/>
-    <w:lsdException w:name="toc 2" w:semiHidden="1" w:unhideWhenUsed="1" w:qFormat="1"/>
+    <w:lsdException w:name="toc 2" w:semiHidden="1" w:uiPriority="39" w:unhideWhenUsed="1" w:qFormat="1"/>
     <w:lsdException w:name="toc 3" w:semiHidden="1" w:unhideWhenUsed="1" w:qFormat="1"/>
     <w:lsdException w:name="toc 4" w:semiHidden="1" w:unhideWhenUsed="1" w:qFormat="1"/>
     <w:lsdException w:name="toc 5" w:semiHidden="1" w:unhideWhenUsed="1" w:qFormat="1"/>
@@ -2922,6 +3406,7 @@
   <w:style w:type="paragraph" w:default="1" w:styleId="Normal">
     <w:name w:val="Normal"/>
     <w:qFormat/>
+    <w:rsid w:val="00CE46DD"/>
     <w:pPr>
       <w:spacing w:after="180" w:line="264" w:lineRule="auto"/>
     </w:pPr>
@@ -3790,8 +4275,7 @@
     <w:basedOn w:val="Normal"/>
     <w:next w:val="Normal"/>
     <w:autoRedefine/>
-    <w:uiPriority w:val="99"/>
-    <w:semiHidden/>
+    <w:uiPriority w:val="39"/>
     <w:unhideWhenUsed/>
     <w:pPr>
       <w:tabs>
@@ -4251,37 +4735,6 @@
               <w:szCs w:val="40"/>
             </w:rPr>
             <w:t>[Type the document subtitle]</w:t>
-          </w:r>
-        </w:p>
-      </w:docPartBody>
-    </w:docPart>
-    <w:docPart>
-      <w:docPartPr>
-        <w:name w:val="219C98E14B04438388FABF539D8521BD"/>
-        <w:category>
-          <w:name w:val="General"/>
-          <w:gallery w:val="placeholder"/>
-        </w:category>
-        <w:types>
-          <w:type w:val="bbPlcHdr"/>
-        </w:types>
-        <w:behaviors>
-          <w:behavior w:val="content"/>
-        </w:behaviors>
-        <w:guid w:val="{EBA11DFC-7C38-44AB-9255-CF9800495A99}"/>
-      </w:docPartPr>
-      <w:docPartBody>
-        <w:p>
-          <w:pPr>
-            <w:pStyle w:val="219C98E14B04438388FABF539D8521BD"/>
-          </w:pPr>
-          <w:r>
-            <w:rPr>
-              <w:rFonts w:asciiTheme="majorHAnsi" w:eastAsiaTheme="majorEastAsia" w:hAnsiTheme="majorHAnsi" w:cstheme="majorBidi"/>
-              <w:sz w:val="26"/>
-              <w:szCs w:val="26"/>
-            </w:rPr>
-            <w:t>[Type the abstract of the document here. The abstract is typically a short summary of the contents of the document. Type the abstract of the document here. The abstract is typically a short summary of the contents of the document.]</w:t>
           </w:r>
         </w:p>
       </w:docPartBody>
@@ -4388,6 +4841,7 @@
     <w:rsidRoot w:val="00787DC8"/>
     <w:rsid w:val="0010767D"/>
     <w:rsid w:val="00270A03"/>
+    <w:rsid w:val="003940BF"/>
     <w:rsid w:val="003C1C51"/>
     <w:rsid w:val="00787DC8"/>
     <w:rsid w:val="00A1100E"/>
@@ -5318,7 +5772,7 @@
 </file>
 
 <file path=customXml/itemProps4.xml><?xml version="1.0" encoding="utf-8"?>
-<ds:datastoreItem xmlns:ds="http://schemas.openxmlformats.org/officeDocument/2006/customXml" ds:itemID="{DE182058-50CA-44EE-8BDF-C0C789897F07}">
+<ds:datastoreItem xmlns:ds="http://schemas.openxmlformats.org/officeDocument/2006/customXml" ds:itemID="{825237EB-3241-4A82-A984-ED28AC772D7C}">
   <ds:schemaRefs>
     <ds:schemaRef ds:uri="http://schemas.openxmlformats.org/officeDocument/2006/bibliography"/>
   </ds:schemaRefs>

</xml_diff>

<commit_message>
external documentation done for pt 1
</commit_message>
<xml_diff>
--- a/documentation/ExternalDocumentation.docx
+++ b/documentation/ExternalDocumentation.docx
@@ -99,6 +99,7 @@
                     <w:dataBinding w:prefixMappings="xmlns:ns0='http://schemas.openxmlformats.org/package/2006/metadata/core-properties' xmlns:ns1='http://purl.org/dc/elements/1.1/'" w:xpath="/ns0:coreProperties[1]/ns1:title[1]" w:storeItemID="{6C3C8BC8-F283-45AE-878A-BAB7291924A1}"/>
                     <w:text/>
                   </w:sdtPr>
+                  <w:sdtEndPr/>
                   <w:sdtContent>
                     <w:r>
                       <w:rPr>
@@ -109,7 +110,18 @@
                         <w:szCs w:val="110"/>
                         <w:lang w:val="en-CA"/>
                       </w:rPr>
-                      <w:t>SPARDIS LOVELL</w:t>
+                      <w:t>SPARDE</w:t>
+                    </w:r>
+                    <w:r>
+                      <w:rPr>
+                        <w:rFonts w:asciiTheme="majorHAnsi" w:eastAsiaTheme="majorEastAsia" w:hAnsiTheme="majorHAnsi" w:cstheme="majorBidi"/>
+                        <w:caps/>
+                        <w:color w:val="775F55" w:themeColor="text2"/>
+                        <w:sz w:val="110"/>
+                        <w:szCs w:val="110"/>
+                        <w:lang w:val="en-CA"/>
+                      </w:rPr>
+                      <w:t>LL</w:t>
                     </w:r>
                   </w:sdtContent>
                 </w:sdt>
@@ -161,7 +173,7 @@
                 <w:r>
                   <w:rPr>
                     <w:noProof/>
-                    <w:lang w:val="en-CA" w:eastAsia="en-CA"/>
+                    <w:lang w:val="en-GB" w:eastAsia="en-GB"/>
                   </w:rPr>
                   <w:drawing>
                     <wp:inline distT="0" distB="0" distL="0" distR="0">
@@ -478,93 +490,55 @@
           <w:r>
             <w:fldChar w:fldCharType="separate"/>
           </w:r>
-          <w:bookmarkStart w:id="1" w:name="_GoBack"/>
-          <w:bookmarkEnd w:id="1"/>
-          <w:r>
-            <w:rPr>
-              <w:rStyle w:val="Hyperlink"/>
-            </w:rPr>
-            <w:fldChar w:fldCharType="begin"/>
-          </w:r>
-          <w:r>
-            <w:rPr>
-              <w:rStyle w:val="Hyperlink"/>
-            </w:rPr>
-            <w:instrText xml:space="preserve"> </w:instrText>
-          </w:r>
-          <w:r>
-            <w:instrText>HYPERLINK \l "_Toc468387905"</w:instrText>
-          </w:r>
-          <w:r>
-            <w:rPr>
-              <w:rStyle w:val="Hyperlink"/>
-            </w:rPr>
-            <w:instrText xml:space="preserve"> </w:instrText>
-          </w:r>
-          <w:r>
-            <w:rPr>
-              <w:rStyle w:val="Hyperlink"/>
-            </w:rPr>
-          </w:r>
-          <w:r>
-            <w:rPr>
-              <w:rStyle w:val="Hyperlink"/>
-            </w:rPr>
-            <w:fldChar w:fldCharType="separate"/>
-          </w:r>
-          <w:r>
-            <w:rPr>
-              <w:rStyle w:val="Hyperlink"/>
-            </w:rPr>
-            <w:t>Table of contents</w:t>
-          </w:r>
-          <w:r>
-            <w:rPr>
-              <w:webHidden/>
-            </w:rPr>
-            <w:tab/>
-          </w:r>
-          <w:r>
-            <w:rPr>
-              <w:webHidden/>
-            </w:rPr>
-            <w:fldChar w:fldCharType="begin"/>
-          </w:r>
-          <w:r>
-            <w:rPr>
-              <w:webHidden/>
-            </w:rPr>
-            <w:instrText xml:space="preserve"> PAGEREF _Toc468387905 \h </w:instrText>
-          </w:r>
-          <w:r>
-            <w:rPr>
-              <w:webHidden/>
-            </w:rPr>
-          </w:r>
-          <w:r>
-            <w:rPr>
-              <w:webHidden/>
-            </w:rPr>
-            <w:fldChar w:fldCharType="separate"/>
-          </w:r>
-          <w:r>
-            <w:rPr>
-              <w:webHidden/>
-            </w:rPr>
-            <w:t>1</w:t>
-          </w:r>
-          <w:r>
-            <w:rPr>
-              <w:webHidden/>
-            </w:rPr>
-            <w:fldChar w:fldCharType="end"/>
-          </w:r>
-          <w:r>
-            <w:rPr>
-              <w:rStyle w:val="Hyperlink"/>
-            </w:rPr>
-            <w:fldChar w:fldCharType="end"/>
-          </w:r>
+          <w:hyperlink w:anchor="_Toc468387905" w:history="1">
+            <w:r>
+              <w:rPr>
+                <w:rStyle w:val="Hyperlink"/>
+              </w:rPr>
+              <w:t>Table of contents</w:t>
+            </w:r>
+            <w:r>
+              <w:rPr>
+                <w:webHidden/>
+              </w:rPr>
+              <w:tab/>
+            </w:r>
+            <w:r>
+              <w:rPr>
+                <w:webHidden/>
+              </w:rPr>
+              <w:fldChar w:fldCharType="begin"/>
+            </w:r>
+            <w:r>
+              <w:rPr>
+                <w:webHidden/>
+              </w:rPr>
+              <w:instrText xml:space="preserve"> PAGEREF _Toc468387905 \h </w:instrText>
+            </w:r>
+            <w:r>
+              <w:rPr>
+                <w:webHidden/>
+              </w:rPr>
+            </w:r>
+            <w:r>
+              <w:rPr>
+                <w:webHidden/>
+              </w:rPr>
+              <w:fldChar w:fldCharType="separate"/>
+            </w:r>
+            <w:r>
+              <w:rPr>
+                <w:webHidden/>
+              </w:rPr>
+              <w:t>1</w:t>
+            </w:r>
+            <w:r>
+              <w:rPr>
+                <w:webHidden/>
+              </w:rPr>
+              <w:fldChar w:fldCharType="end"/>
+            </w:r>
+          </w:hyperlink>
         </w:p>
         <w:p>
           <w:pPr>
@@ -1808,12 +1782,12 @@
       <w:pPr>
         <w:pStyle w:val="Heading1"/>
       </w:pPr>
-      <w:bookmarkStart w:id="2" w:name="_Toc468387906"/>
+      <w:bookmarkStart w:id="1" w:name="_Toc468387906"/>
       <w:r>
         <w:lastRenderedPageBreak/>
         <w:t>Version history</w:t>
       </w:r>
-      <w:bookmarkEnd w:id="2"/>
+      <w:bookmarkEnd w:id="1"/>
     </w:p>
     <w:p>
       <w:pPr>
@@ -1842,29 +1816,46 @@
       <w:pPr>
         <w:pStyle w:val="Heading1"/>
       </w:pPr>
-      <w:bookmarkStart w:id="3" w:name="_Toc468387907"/>
+      <w:bookmarkStart w:id="2" w:name="_Toc468387907"/>
       <w:r>
         <w:t>Detailed Game Description</w:t>
       </w:r>
-      <w:bookmarkEnd w:id="3"/>
+      <w:bookmarkEnd w:id="2"/>
     </w:p>
-    <w:p/>
+    <w:p>
+      <w:r>
+        <w:t xml:space="preserve">First Person Shooter, with an </w:t>
+      </w:r>
+      <w:proofErr w:type="spellStart"/>
+      <w:r>
+        <w:t>artstyle</w:t>
+      </w:r>
+      <w:proofErr w:type="spellEnd"/>
+      <w:r>
+        <w:t xml:space="preserve"> inspired by horror properties like </w:t>
+      </w:r>
+      <w:proofErr w:type="spellStart"/>
+      <w:r>
+        <w:t>HellRaiser</w:t>
+      </w:r>
+      <w:proofErr w:type="spellEnd"/>
+      <w:r>
+        <w:t xml:space="preserve"> and Painkiller. The player will navigate three levels with shared mechanics, but with different objectives in each one. Each level is designed differently in order to provide greater variety of challenge. The story setting up the game is that the player character awakes in what they recognize as their work office, but heavily distorted and bereft of humans, being instead populated with what they can only call demons. The player escapes the office into a parking lot, where they must find their car in order to try and escape. Finally, the player must confront an unnaturally darkened apartment building floor, grown labyrinthine and incredibly dangerous, to finally find a way out of their plight.</w:t>
+      </w:r>
+    </w:p>
     <w:p>
       <w:pPr>
         <w:pStyle w:val="Heading1"/>
       </w:pPr>
-      <w:bookmarkStart w:id="4" w:name="_Toc468387908"/>
+      <w:bookmarkStart w:id="3" w:name="_Toc468387908"/>
       <w:r>
         <w:t>Controls</w:t>
       </w:r>
-      <w:bookmarkEnd w:id="4"/>
+      <w:bookmarkEnd w:id="3"/>
     </w:p>
     <w:p>
       <w:r>
-        <w:t xml:space="preserve">The player will use WASD and mouse to </w:t>
-      </w:r>
-      <w:r>
-        <w:t>control the player</w:t>
+        <w:t xml:space="preserve">Standard WASD + mouse player controls. </w:t>
       </w:r>
     </w:p>
     <w:p/>
@@ -1872,21 +1863,21 @@
       <w:pPr>
         <w:pStyle w:val="Heading1"/>
       </w:pPr>
-      <w:bookmarkStart w:id="5" w:name="_Toc468387909"/>
+      <w:bookmarkStart w:id="4" w:name="_Toc468387909"/>
       <w:r>
         <w:t>Interface Sketch</w:t>
       </w:r>
-      <w:bookmarkEnd w:id="5"/>
+      <w:bookmarkEnd w:id="4"/>
     </w:p>
     <w:p>
       <w:pPr>
         <w:pStyle w:val="Heading2"/>
       </w:pPr>
-      <w:bookmarkStart w:id="6" w:name="_Toc468387910"/>
+      <w:bookmarkStart w:id="5" w:name="_Toc468387910"/>
       <w:r>
         <w:t>Level 1</w:t>
       </w:r>
-      <w:bookmarkEnd w:id="6"/>
+      <w:bookmarkEnd w:id="5"/>
     </w:p>
     <w:p>
       <w:proofErr w:type="spellStart"/>
@@ -1899,165 +1890,85 @@
       <w:pPr>
         <w:pStyle w:val="Heading2"/>
       </w:pPr>
-      <w:bookmarkStart w:id="7" w:name="_Toc468387911"/>
+      <w:bookmarkStart w:id="6" w:name="_Toc468387911"/>
       <w:r>
         <w:t>Level 2</w:t>
       </w:r>
-      <w:bookmarkEnd w:id="7"/>
+      <w:bookmarkEnd w:id="6"/>
     </w:p>
     <w:p>
-      <w:proofErr w:type="spellStart"/>
+      <w:pPr>
+        <w:rPr>
+          <w:noProof/>
+          <w:lang w:val="en-GB" w:eastAsia="en-GB"/>
+        </w:rPr>
+      </w:pPr>
+    </w:p>
+    <w:p>
       <w:r>
-        <w:t>sdf</w:t>
+        <w:rPr>
+          <w:noProof/>
+          <w:lang w:val="en-GB" w:eastAsia="en-GB"/>
+        </w:rPr>
+        <w:drawing>
+          <wp:inline distT="0" distB="0" distL="0" distR="0">
+            <wp:extent cx="2047875" cy="1857375"/>
+            <wp:effectExtent l="0" t="0" r="9525" b="9525"/>
+            <wp:docPr id="2" name="Picture 2"/>
+            <wp:cNvGraphicFramePr>
+              <a:graphicFrameLocks xmlns:a="http://schemas.openxmlformats.org/drawingml/2006/main" noChangeAspect="1"/>
+            </wp:cNvGraphicFramePr>
+            <a:graphic xmlns:a="http://schemas.openxmlformats.org/drawingml/2006/main">
+              <a:graphicData uri="http://schemas.openxmlformats.org/drawingml/2006/picture">
+                <pic:pic xmlns:pic="http://schemas.openxmlformats.org/drawingml/2006/picture">
+                  <pic:nvPicPr>
+                    <pic:cNvPr id="2" name="Level2.png"/>
+                    <pic:cNvPicPr/>
+                  </pic:nvPicPr>
+                  <pic:blipFill rotWithShape="1">
+                    <a:blip r:embed="rId12" cstate="print">
+                      <a:extLst>
+                        <a:ext uri="{28A0092B-C50C-407E-A947-70E740481C1C}">
+                          <a14:useLocalDpi xmlns:a14="http://schemas.microsoft.com/office/drawing/2010/main" val="0"/>
+                        </a:ext>
+                      </a:extLst>
+                    </a:blip>
+                    <a:srcRect l="5506" t="276" r="62500" b="45886"/>
+                    <a:stretch/>
+                  </pic:blipFill>
+                  <pic:spPr bwMode="auto">
+                    <a:xfrm>
+                      <a:off x="0" y="0"/>
+                      <a:ext cx="2047875" cy="1857375"/>
+                    </a:xfrm>
+                    <a:prstGeom prst="rect">
+                      <a:avLst/>
+                    </a:prstGeom>
+                    <a:ln>
+                      <a:noFill/>
+                    </a:ln>
+                    <a:extLst>
+                      <a:ext uri="{53640926-AAD7-44D8-BBD7-CCE9431645EC}">
+                        <a14:shadowObscured xmlns:a14="http://schemas.microsoft.com/office/drawing/2010/main"/>
+                      </a:ext>
+                    </a:extLst>
+                  </pic:spPr>
+                </pic:pic>
+              </a:graphicData>
+            </a:graphic>
+          </wp:inline>
+        </w:drawing>
       </w:r>
-      <w:proofErr w:type="spellEnd"/>
     </w:p>
     <w:p>
       <w:pPr>
         <w:pStyle w:val="Heading2"/>
       </w:pPr>
-      <w:bookmarkStart w:id="8" w:name="_Toc468387912"/>
+      <w:bookmarkStart w:id="7" w:name="_Toc468387912"/>
       <w:r>
         <w:t>Level 3</w:t>
       </w:r>
-      <w:bookmarkEnd w:id="8"/>
-    </w:p>
-    <w:p>
-      <w:proofErr w:type="spellStart"/>
-      <w:r>
-        <w:t>sdf</w:t>
-      </w:r>
-      <w:proofErr w:type="spellEnd"/>
-    </w:p>
-    <w:p/>
-    <w:p>
-      <w:pPr>
-        <w:pStyle w:val="Heading1"/>
-      </w:pPr>
-      <w:bookmarkStart w:id="9" w:name="_Toc468387913"/>
-      <w:r>
-        <w:t>Screen Descriptions</w:t>
-      </w:r>
-      <w:bookmarkEnd w:id="9"/>
-    </w:p>
-    <w:p>
-      <w:r>
-        <w:t>TBD</w:t>
-      </w:r>
-    </w:p>
-    <w:p>
-      <w:pPr>
-        <w:pStyle w:val="Heading1"/>
-      </w:pPr>
-      <w:bookmarkStart w:id="10" w:name="_Toc468387914"/>
-      <w:r>
-        <w:t>Game World</w:t>
-      </w:r>
-      <w:bookmarkEnd w:id="10"/>
-    </w:p>
-    <w:p/>
-    <w:p>
-      <w:pPr>
-        <w:pStyle w:val="Heading1"/>
-      </w:pPr>
-      <w:bookmarkStart w:id="11" w:name="_Toc468387915"/>
-      <w:r>
-        <w:t>Levels</w:t>
-      </w:r>
-      <w:bookmarkEnd w:id="11"/>
-    </w:p>
-    <w:p>
-      <w:r>
-        <w:t xml:space="preserve">The first level takes place in an office where </w:t>
-      </w:r>
-    </w:p>
-    <w:p/>
-    <w:p>
-      <w:pPr>
-        <w:pStyle w:val="Heading1"/>
-      </w:pPr>
-      <w:bookmarkStart w:id="12" w:name="_Toc468387916"/>
-      <w:r>
-        <w:t>Characters</w:t>
-      </w:r>
-      <w:bookmarkEnd w:id="12"/>
-    </w:p>
-    <w:p/>
-    <w:p>
-      <w:pPr>
-        <w:pStyle w:val="Heading1"/>
-      </w:pPr>
-      <w:bookmarkStart w:id="13" w:name="_Toc468387917"/>
-      <w:r>
-        <w:t>Enemies</w:t>
-      </w:r>
-      <w:bookmarkEnd w:id="13"/>
-    </w:p>
-    <w:p/>
-    <w:p>
-      <w:pPr>
-        <w:pStyle w:val="Heading1"/>
-      </w:pPr>
-      <w:bookmarkStart w:id="14" w:name="_Toc468387918"/>
-      <w:r>
-        <w:t>Weapons</w:t>
-      </w:r>
-      <w:bookmarkEnd w:id="14"/>
-    </w:p>
-    <w:p/>
-    <w:p>
-      <w:pPr>
-        <w:pStyle w:val="Heading1"/>
-      </w:pPr>
-      <w:bookmarkStart w:id="15" w:name="_Toc468387919"/>
-      <w:r>
-        <w:t>Scoring</w:t>
-      </w:r>
-      <w:bookmarkEnd w:id="15"/>
-    </w:p>
-    <w:p>
-      <w:pPr>
-        <w:pStyle w:val="Heading2"/>
-      </w:pPr>
-      <w:bookmarkStart w:id="16" w:name="_Toc468387920"/>
-      <w:r>
-        <w:t>Level 1</w:t>
-      </w:r>
-      <w:bookmarkEnd w:id="16"/>
-    </w:p>
-    <w:p>
-      <w:proofErr w:type="spellStart"/>
-      <w:r>
-        <w:t>sdf</w:t>
-      </w:r>
-      <w:proofErr w:type="spellEnd"/>
-    </w:p>
-    <w:p>
-      <w:pPr>
-        <w:pStyle w:val="Heading2"/>
-      </w:pPr>
-      <w:bookmarkStart w:id="17" w:name="_Toc468387921"/>
-      <w:r>
-        <w:t>Level 2</w:t>
-      </w:r>
-      <w:bookmarkEnd w:id="17"/>
-    </w:p>
-    <w:p>
-      <w:proofErr w:type="spellStart"/>
-      <w:r>
-        <w:t>sdf</w:t>
-      </w:r>
-      <w:proofErr w:type="spellEnd"/>
-    </w:p>
-    <w:p>
-      <w:pPr>
-        <w:pStyle w:val="Heading2"/>
-      </w:pPr>
-      <w:bookmarkStart w:id="18" w:name="_Toc468387922"/>
-      <w:r>
-        <w:t>Level 3</w:t>
-      </w:r>
-      <w:bookmarkEnd w:id="18"/>
+      <w:bookmarkEnd w:id="7"/>
     </w:p>
     <w:p>
       <w:proofErr w:type="spellStart"/>
@@ -2069,16 +1980,169 @@
     <w:p/>
     <w:p/>
     <w:p/>
+    <w:p>
+      <w:pPr>
+        <w:pStyle w:val="Heading1"/>
+      </w:pPr>
+      <w:bookmarkStart w:id="8" w:name="_Toc468387913"/>
+      <w:r>
+        <w:lastRenderedPageBreak/>
+        <w:t>Screen Descriptions</w:t>
+      </w:r>
+      <w:bookmarkEnd w:id="8"/>
+    </w:p>
+    <w:p>
+      <w:r>
+        <w:t>TBD</w:t>
+      </w:r>
+    </w:p>
+    <w:p>
+      <w:pPr>
+        <w:pStyle w:val="Heading1"/>
+      </w:pPr>
+      <w:bookmarkStart w:id="9" w:name="_Toc468387915"/>
+      <w:r>
+        <w:t>Levels</w:t>
+      </w:r>
+      <w:bookmarkEnd w:id="9"/>
+    </w:p>
+    <w:p>
+      <w:r>
+        <w:t>The first level</w:t>
+      </w:r>
+      <w:r>
+        <w:t xml:space="preserve"> takes place in a ruined, oddly proportioned office. Second level is a long, long parking lot. Third level is a labyrinthine apartment building.</w:t>
+      </w:r>
+    </w:p>
+    <w:p>
+      <w:pPr>
+        <w:pStyle w:val="Heading1"/>
+      </w:pPr>
+      <w:bookmarkStart w:id="10" w:name="_Toc468387916"/>
+      <w:r>
+        <w:t>Characters</w:t>
+      </w:r>
+      <w:bookmarkEnd w:id="10"/>
+    </w:p>
+    <w:p>
+      <w:r>
+        <w:t xml:space="preserve">Player character – </w:t>
+      </w:r>
+      <w:r>
+        <w:t>Ageless-Faceless-Gender-Neutral-Culturally-Ambiguous-Adventure-Person</w:t>
+      </w:r>
+    </w:p>
     <w:p/>
     <w:p>
       <w:pPr>
         <w:pStyle w:val="Heading1"/>
       </w:pPr>
-      <w:bookmarkStart w:id="19" w:name="_Toc468387923"/>
+      <w:bookmarkStart w:id="11" w:name="_Toc468387917"/>
       <w:r>
+        <w:t>Enemies</w:t>
+      </w:r>
+      <w:bookmarkEnd w:id="11"/>
+    </w:p>
+    <w:p>
+      <w:r>
+        <w:t>Demon – dark, shadowy forms with glowing red eyes, intent on nothing but the misery of their erstwhile victim.</w:t>
+      </w:r>
+    </w:p>
+    <w:p>
+      <w:pPr>
+        <w:pStyle w:val="Heading1"/>
+      </w:pPr>
+      <w:bookmarkStart w:id="12" w:name="_Toc468387918"/>
+      <w:r>
+        <w:t>Weapons</w:t>
+      </w:r>
+      <w:bookmarkEnd w:id="12"/>
+    </w:p>
+    <w:p>
+      <w:r>
+        <w:t>Shotgun – a double-barreled shotgun that somehow does not require reloading.</w:t>
+      </w:r>
+    </w:p>
+    <w:p>
+      <w:r>
+        <w:t>Pistol – a heavy</w:t>
+      </w:r>
+    </w:p>
+    <w:p>
+      <w:pPr>
+        <w:pStyle w:val="Heading1"/>
+      </w:pPr>
+      <w:bookmarkStart w:id="13" w:name="_Toc468387919"/>
+      <w:r>
+        <w:t>Scoring</w:t>
+      </w:r>
+      <w:bookmarkEnd w:id="13"/>
+    </w:p>
+    <w:p>
+      <w:pPr>
+        <w:pStyle w:val="Heading2"/>
+      </w:pPr>
+      <w:bookmarkStart w:id="14" w:name="_Toc468387920"/>
+      <w:r>
+        <w:t>Level 1</w:t>
+      </w:r>
+      <w:bookmarkStart w:id="15" w:name="_Toc468387921"/>
+      <w:bookmarkEnd w:id="14"/>
+    </w:p>
+    <w:p>
+      <w:r>
+        <w:t>Player gets points for enemies killed, a bonus for accuracy, a bonus for time, and a bonus for not taking damage.</w:t>
+      </w:r>
+    </w:p>
+    <w:p>
+      <w:pPr>
+        <w:pStyle w:val="Heading2"/>
+      </w:pPr>
+      <w:r>
+        <w:t>Level 2</w:t>
+      </w:r>
+      <w:bookmarkEnd w:id="15"/>
+    </w:p>
+    <w:p>
+      <w:r>
+        <w:t>Same as before, time bonus is much more detailed.</w:t>
+      </w:r>
+    </w:p>
+    <w:p>
+      <w:pPr>
+        <w:pStyle w:val="Heading2"/>
+      </w:pPr>
+      <w:bookmarkStart w:id="16" w:name="_Toc468387922"/>
+      <w:r>
+        <w:t>Level 3</w:t>
+      </w:r>
+      <w:bookmarkEnd w:id="16"/>
+    </w:p>
+    <w:p>
+      <w:r>
+        <w:t>Same as Level 1, no points for kills</w:t>
+      </w:r>
+    </w:p>
+    <w:p/>
+    <w:p/>
+    <w:p/>
+    <w:p/>
+    <w:p/>
+    <w:p/>
+    <w:p>
+      <w:bookmarkStart w:id="17" w:name="_GoBack"/>
+      <w:bookmarkEnd w:id="17"/>
+    </w:p>
+    <w:p>
+      <w:pPr>
+        <w:pStyle w:val="Heading1"/>
+      </w:pPr>
+      <w:bookmarkStart w:id="18" w:name="_Toc468387923"/>
+      <w:r>
+        <w:lastRenderedPageBreak/>
         <w:t>Sound Index</w:t>
       </w:r>
-      <w:bookmarkEnd w:id="19"/>
+      <w:bookmarkEnd w:id="18"/>
     </w:p>
     <w:tbl>
       <w:tblPr>
@@ -2227,11 +2291,11 @@
       <w:pPr>
         <w:pStyle w:val="Heading1"/>
       </w:pPr>
-      <w:bookmarkStart w:id="20" w:name="_Toc468387924"/>
+      <w:bookmarkStart w:id="19" w:name="_Toc468387924"/>
       <w:r>
         <w:t>Art / Multimedia Index</w:t>
       </w:r>
-      <w:bookmarkEnd w:id="20"/>
+      <w:bookmarkEnd w:id="19"/>
     </w:p>
     <w:tbl>
       <w:tblPr>
@@ -2338,7 +2402,7 @@
             <w:r>
               <w:rPr>
                 <w:noProof/>
-                <w:lang w:val="en-CA" w:eastAsia="en-CA"/>
+                <w:lang w:val="en-GB" w:eastAsia="en-GB"/>
               </w:rPr>
               <w:drawing>
                 <wp:inline distT="0" distB="0" distL="0" distR="0" wp14:anchorId="76D51E59" wp14:editId="6308247B">
@@ -2356,7 +2420,7 @@
                           <pic:cNvPicPr/>
                         </pic:nvPicPr>
                         <pic:blipFill>
-                          <a:blip r:embed="rId12"/>
+                          <a:blip r:embed="rId13"/>
                           <a:stretch>
                             <a:fillRect/>
                           </a:stretch>
@@ -2444,10 +2508,10 @@
       </w:pPr>
     </w:p>
     <w:sectPr>
-      <w:headerReference w:type="even" r:id="rId13"/>
-      <w:headerReference w:type="default" r:id="rId14"/>
-      <w:footerReference w:type="even" r:id="rId15"/>
-      <w:footerReference w:type="default" r:id="rId16"/>
+      <w:headerReference w:type="even" r:id="rId14"/>
+      <w:headerReference w:type="default" r:id="rId15"/>
+      <w:footerReference w:type="even" r:id="rId16"/>
+      <w:footerReference w:type="default" r:id="rId17"/>
       <w:pgSz w:w="12240" w:h="15840"/>
       <w:pgMar w:top="1080" w:right="1080" w:bottom="1080" w:left="1080" w:header="720" w:footer="720" w:gutter="0"/>
       <w:pgNumType w:start="0"/>
@@ -2509,7 +2573,7 @@
         <w:sz w:val="24"/>
         <w:szCs w:val="24"/>
       </w:rPr>
-      <w:t>2</w:t>
+      <w:t>6</w:t>
     </w:r>
     <w:r>
       <w:rPr>
@@ -2548,7 +2612,7 @@
         <w:sz w:val="24"/>
         <w:szCs w:val="24"/>
       </w:rPr>
-      <w:t>3</w:t>
+      <w:t>5</w:t>
     </w:r>
     <w:r>
       <w:rPr>
@@ -2604,9 +2668,9 @@
       <w:sdtContent>
         <w:r>
           <w:rPr>
-            <w:lang w:val="en-CA"/>
+            <w:lang w:val="en-GB"/>
           </w:rPr>
-          <w:t>SPARDIS LOVELL</w:t>
+          <w:t>SPARDELL</w:t>
         </w:r>
       </w:sdtContent>
     </w:sdt>
@@ -2627,9 +2691,13 @@
         <w:dataBinding w:prefixMappings="xmlns:ns0='http://schemas.openxmlformats.org/package/2006/metadata/core-properties' xmlns:ns1='http://purl.org/dc/elements/1.1/'" w:xpath="/ns0:coreProperties[1]/ns1:title[1]" w:storeItemID="{6C3C8BC8-F283-45AE-878A-BAB7291924A1}"/>
         <w:text/>
       </w:sdtPr>
+      <w:sdtEndPr/>
       <w:sdtContent>
         <w:r>
-          <w:t>SPARDIS LOVELL</w:t>
+          <w:rPr>
+            <w:lang w:val="en-GB"/>
+          </w:rPr>
+          <w:t>SPARDELL</w:t>
         </w:r>
       </w:sdtContent>
     </w:sdt>
@@ -4757,7 +4825,7 @@
     <w:charset w:val="00"/>
     <w:family w:val="roman"/>
     <w:pitch w:val="variable"/>
-    <w:sig w:usb0="E0002EFF" w:usb1="C0007843" w:usb2="00000009" w:usb3="00000000" w:csb0="000001FF" w:csb1="00000000"/>
+    <w:sig w:usb0="E0002EFF" w:usb1="C000785B" w:usb2="00000009" w:usb3="00000000" w:csb0="000001FF" w:csb1="00000000"/>
   </w:font>
   <w:font w:name="Wingdings 2">
     <w:panose1 w:val="05020102010507070707"/>
@@ -4778,7 +4846,7 @@
     <w:charset w:val="00"/>
     <w:family w:val="modern"/>
     <w:pitch w:val="fixed"/>
-    <w:sig w:usb0="E0002AFF" w:usb1="C0007843" w:usb2="00000009" w:usb3="00000000" w:csb0="000001FF" w:csb1="00000000"/>
+    <w:sig w:usb0="E0002EFF" w:usb1="C0007843" w:usb2="00000009" w:usb3="00000000" w:csb0="000001FF" w:csb1="00000000"/>
   </w:font>
   <w:font w:name="Tw Cen MT">
     <w:panose1 w:val="020B0602020104020603"/>
@@ -4805,21 +4873,21 @@
     <w:charset w:val="00"/>
     <w:family w:val="swiss"/>
     <w:pitch w:val="variable"/>
-    <w:sig w:usb0="E0002AFF" w:usb1="C0007843" w:usb2="00000009" w:usb3="00000000" w:csb0="000001FF" w:csb1="00000000"/>
+    <w:sig w:usb0="E0002EFF" w:usb1="C0007843" w:usb2="00000009" w:usb3="00000000" w:csb0="000001FF" w:csb1="00000000"/>
   </w:font>
   <w:font w:name="Calibri">
     <w:panose1 w:val="020F0502020204030204"/>
     <w:charset w:val="00"/>
     <w:family w:val="swiss"/>
     <w:pitch w:val="variable"/>
-    <w:sig w:usb0="E00002FF" w:usb1="4000ACFF" w:usb2="00000001" w:usb3="00000000" w:csb0="0000019F" w:csb1="00000000"/>
+    <w:sig w:usb0="E0002AFF" w:usb1="C000247B" w:usb2="00000009" w:usb3="00000000" w:csb0="000001FF" w:csb1="00000000"/>
   </w:font>
   <w:font w:name="Calibri Light">
     <w:panose1 w:val="020F0302020204030204"/>
     <w:charset w:val="00"/>
     <w:family w:val="swiss"/>
     <w:pitch w:val="variable"/>
-    <w:sig w:usb0="A00002EF" w:usb1="4000207B" w:usb2="00000000" w:usb3="00000000" w:csb0="0000019F" w:csb1="00000000"/>
+    <w:sig w:usb0="E0002AFF" w:usb1="C000247B" w:usb2="00000009" w:usb3="00000000" w:csb0="000001FF" w:csb1="00000000"/>
   </w:font>
 </w:fonts>
 </file>
@@ -4839,6 +4907,7 @@
   </w:compat>
   <w:rsids>
     <w:rsidRoot w:val="00787DC8"/>
+    <w:rsid w:val="000D5415"/>
     <w:rsid w:val="0010767D"/>
     <w:rsid w:val="00270A03"/>
     <w:rsid w:val="003940BF"/>
@@ -5725,6 +5794,15 @@
 </file>
 
 <file path=customXml/item2.xml><?xml version="1.0" encoding="utf-8"?>
+<?mso-contentType ?>
+<FormTemplates xmlns="http://schemas.microsoft.com/sharepoint/v3/contenttype/forms">
+  <Display>DocumentLibraryForm</Display>
+  <Edit>AssetEditForm</Edit>
+  <New>DocumentLibraryForm</New>
+</FormTemplates>
+</file>
+
+<file path=customXml/item3.xml><?xml version="1.0" encoding="utf-8"?>
 <outs:outSpaceData xmlns:outs="http://schemas.microsoft.com/office/2009/outspace/metadata">
   <outs:relatedDates/>
   <outs:relatedDocuments/>
@@ -5732,15 +5810,6 @@
   <propertyMetadataList xmlns="http://schemas.microsoft.com/office/2009/outspace/metadata"/>
   <outs:corruptMetadataWasLost/>
 </outs:outSpaceData>
-</file>
-
-<file path=customXml/item3.xml><?xml version="1.0" encoding="utf-8"?>
-<?mso-contentType ?>
-<FormTemplates xmlns="http://schemas.microsoft.com/sharepoint/v3/contenttype/forms">
-  <Display>DocumentLibraryForm</Display>
-  <Edit>AssetEditForm</Edit>
-  <New>DocumentLibraryForm</New>
-</FormTemplates>
 </file>
 
 <file path=customXml/item4.xml><?xml version="1.0" encoding="utf-8"?>
@@ -5756,6 +5825,14 @@
 </file>
 
 <file path=customXml/itemProps2.xml><?xml version="1.0" encoding="utf-8"?>
+<ds:datastoreItem xmlns:ds="http://schemas.openxmlformats.org/officeDocument/2006/customXml" ds:itemID="{D2B5EB3E-6F92-4073-AC97-174A32E53D4A}">
+  <ds:schemaRefs>
+    <ds:schemaRef ds:uri="http://schemas.microsoft.com/sharepoint/v3/contenttype/forms"/>
+  </ds:schemaRefs>
+</ds:datastoreItem>
+</file>
+
+<file path=customXml/itemProps3.xml><?xml version="1.0" encoding="utf-8"?>
 <ds:datastoreItem xmlns:ds="http://schemas.openxmlformats.org/officeDocument/2006/customXml" ds:itemID="{00D242DE-FD3E-4AF6-B22B-0478C246FE4F}">
   <ds:schemaRefs>
     <ds:schemaRef ds:uri="http://schemas.microsoft.com/office/2009/outspace/metadata"/>
@@ -5763,16 +5840,8 @@
 </ds:datastoreItem>
 </file>
 
-<file path=customXml/itemProps3.xml><?xml version="1.0" encoding="utf-8"?>
-<ds:datastoreItem xmlns:ds="http://schemas.openxmlformats.org/officeDocument/2006/customXml" ds:itemID="{D2B5EB3E-6F92-4073-AC97-174A32E53D4A}">
-  <ds:schemaRefs>
-    <ds:schemaRef ds:uri="http://schemas.microsoft.com/sharepoint/v3/contenttype/forms"/>
-  </ds:schemaRefs>
-</ds:datastoreItem>
-</file>
-
 <file path=customXml/itemProps4.xml><?xml version="1.0" encoding="utf-8"?>
-<ds:datastoreItem xmlns:ds="http://schemas.openxmlformats.org/officeDocument/2006/customXml" ds:itemID="{825237EB-3241-4A82-A984-ED28AC772D7C}">
+<ds:datastoreItem xmlns:ds="http://schemas.openxmlformats.org/officeDocument/2006/customXml" ds:itemID="{58AF1749-B42C-4894-A0C1-97E232288CC0}">
   <ds:schemaRefs>
     <ds:schemaRef ds:uri="http://schemas.openxmlformats.org/officeDocument/2006/bibliography"/>
   </ds:schemaRefs>

</xml_diff>

<commit_message>
Weird pile of changes
</commit_message>
<xml_diff>
--- a/documentation/ExternalDocumentation.docx
+++ b/documentation/ExternalDocumentation.docx
@@ -173,7 +173,7 @@
                 <w:r>
                   <w:rPr>
                     <w:noProof/>
-                    <w:lang w:val="en-GB" w:eastAsia="en-GB"/>
+                    <w:lang w:eastAsia="en-US"/>
                   </w:rPr>
                   <w:drawing>
                     <wp:inline distT="0" distB="0" distL="0" distR="0">
@@ -1793,6 +1793,9 @@
       <w:pPr>
         <w:spacing w:after="200" w:line="276" w:lineRule="auto"/>
       </w:pPr>
+      <w:r>
+        <w:t>https://github.com/aagavin/comp305-final/pull/39/commits</w:t>
+      </w:r>
     </w:p>
     <w:p>
       <w:pPr>
@@ -1806,6 +1809,11 @@
       <w:r>
         <w:br w:type="page"/>
       </w:r>
+    </w:p>
+    <w:p>
+      <w:pPr>
+        <w:spacing w:after="200" w:line="276" w:lineRule="auto"/>
+      </w:pPr>
     </w:p>
     <w:p>
       <w:pPr>
@@ -1908,7 +1916,7 @@
       <w:r>
         <w:rPr>
           <w:noProof/>
-          <w:lang w:val="en-GB" w:eastAsia="en-GB"/>
+          <w:lang w:eastAsia="en-US"/>
         </w:rPr>
         <w:drawing>
           <wp:inline distT="0" distB="0" distL="0" distR="0">
@@ -1971,11 +1979,11 @@
       <w:bookmarkEnd w:id="7"/>
     </w:p>
     <w:p>
-      <w:proofErr w:type="spellStart"/>
       <w:r>
-        <w:t>sdf</w:t>
+        <w:t>TBD</w:t>
       </w:r>
-      <w:proofErr w:type="spellEnd"/>
+      <w:bookmarkStart w:id="8" w:name="_GoBack"/>
+      <w:bookmarkEnd w:id="8"/>
     </w:p>
     <w:p/>
     <w:p/>
@@ -1984,12 +1992,11 @@
       <w:pPr>
         <w:pStyle w:val="Heading1"/>
       </w:pPr>
-      <w:bookmarkStart w:id="8" w:name="_Toc468387913"/>
+      <w:bookmarkStart w:id="9" w:name="_Toc468387913"/>
       <w:r>
-        <w:lastRenderedPageBreak/>
         <w:t>Screen Descriptions</w:t>
       </w:r>
-      <w:bookmarkEnd w:id="8"/>
+      <w:bookmarkEnd w:id="9"/>
     </w:p>
     <w:p>
       <w:r>
@@ -2000,11 +2007,11 @@
       <w:pPr>
         <w:pStyle w:val="Heading1"/>
       </w:pPr>
-      <w:bookmarkStart w:id="9" w:name="_Toc468387915"/>
+      <w:bookmarkStart w:id="10" w:name="_Toc468387915"/>
       <w:r>
         <w:t>Levels</w:t>
       </w:r>
-      <w:bookmarkEnd w:id="9"/>
+      <w:bookmarkEnd w:id="10"/>
     </w:p>
     <w:p>
       <w:r>
@@ -2018,11 +2025,11 @@
       <w:pPr>
         <w:pStyle w:val="Heading1"/>
       </w:pPr>
-      <w:bookmarkStart w:id="10" w:name="_Toc468387916"/>
+      <w:bookmarkStart w:id="11" w:name="_Toc468387916"/>
       <w:r>
         <w:t>Characters</w:t>
       </w:r>
-      <w:bookmarkEnd w:id="10"/>
+      <w:bookmarkEnd w:id="11"/>
     </w:p>
     <w:p>
       <w:r>
@@ -2037,11 +2044,11 @@
       <w:pPr>
         <w:pStyle w:val="Heading1"/>
       </w:pPr>
-      <w:bookmarkStart w:id="11" w:name="_Toc468387917"/>
+      <w:bookmarkStart w:id="12" w:name="_Toc468387917"/>
       <w:r>
         <w:t>Enemies</w:t>
       </w:r>
-      <w:bookmarkEnd w:id="11"/>
+      <w:bookmarkEnd w:id="12"/>
     </w:p>
     <w:p>
       <w:r>
@@ -2052,11 +2059,11 @@
       <w:pPr>
         <w:pStyle w:val="Heading1"/>
       </w:pPr>
-      <w:bookmarkStart w:id="12" w:name="_Toc468387918"/>
+      <w:bookmarkStart w:id="13" w:name="_Toc468387918"/>
       <w:r>
         <w:t>Weapons</w:t>
       </w:r>
-      <w:bookmarkEnd w:id="12"/>
+      <w:bookmarkEnd w:id="13"/>
     </w:p>
     <w:p>
       <w:r>
@@ -2072,22 +2079,22 @@
       <w:pPr>
         <w:pStyle w:val="Heading1"/>
       </w:pPr>
-      <w:bookmarkStart w:id="13" w:name="_Toc468387919"/>
+      <w:bookmarkStart w:id="14" w:name="_Toc468387919"/>
       <w:r>
         <w:t>Scoring</w:t>
       </w:r>
-      <w:bookmarkEnd w:id="13"/>
+      <w:bookmarkEnd w:id="14"/>
     </w:p>
     <w:p>
       <w:pPr>
         <w:pStyle w:val="Heading2"/>
       </w:pPr>
-      <w:bookmarkStart w:id="14" w:name="_Toc468387920"/>
+      <w:bookmarkStart w:id="15" w:name="_Toc468387920"/>
       <w:r>
         <w:t>Level 1</w:t>
       </w:r>
-      <w:bookmarkStart w:id="15" w:name="_Toc468387921"/>
-      <w:bookmarkEnd w:id="14"/>
+      <w:bookmarkStart w:id="16" w:name="_Toc468387921"/>
+      <w:bookmarkEnd w:id="15"/>
     </w:p>
     <w:p>
       <w:r>
@@ -2101,7 +2108,7 @@
       <w:r>
         <w:t>Level 2</w:t>
       </w:r>
-      <w:bookmarkEnd w:id="15"/>
+      <w:bookmarkEnd w:id="16"/>
     </w:p>
     <w:p>
       <w:r>
@@ -2112,11 +2119,11 @@
       <w:pPr>
         <w:pStyle w:val="Heading2"/>
       </w:pPr>
-      <w:bookmarkStart w:id="16" w:name="_Toc468387922"/>
+      <w:bookmarkStart w:id="17" w:name="_Toc468387922"/>
       <w:r>
         <w:t>Level 3</w:t>
       </w:r>
-      <w:bookmarkEnd w:id="16"/>
+      <w:bookmarkEnd w:id="17"/>
     </w:p>
     <w:p>
       <w:r>
@@ -2129,17 +2136,13 @@
     <w:p/>
     <w:p/>
     <w:p/>
-    <w:p>
-      <w:bookmarkStart w:id="17" w:name="_GoBack"/>
-      <w:bookmarkEnd w:id="17"/>
-    </w:p>
+    <w:p/>
     <w:p>
       <w:pPr>
         <w:pStyle w:val="Heading1"/>
       </w:pPr>
       <w:bookmarkStart w:id="18" w:name="_Toc468387923"/>
       <w:r>
-        <w:lastRenderedPageBreak/>
         <w:t>Sound Index</w:t>
       </w:r>
       <w:bookmarkEnd w:id="18"/>
@@ -2402,7 +2405,7 @@
             <w:r>
               <w:rPr>
                 <w:noProof/>
-                <w:lang w:val="en-GB" w:eastAsia="en-GB"/>
+                <w:lang w:eastAsia="en-US"/>
               </w:rPr>
               <w:drawing>
                 <wp:inline distT="0" distB="0" distL="0" distR="0" wp14:anchorId="76D51E59" wp14:editId="6308247B">
@@ -2573,7 +2576,7 @@
         <w:sz w:val="24"/>
         <w:szCs w:val="24"/>
       </w:rPr>
-      <w:t>6</w:t>
+      <w:t>2</w:t>
     </w:r>
     <w:r>
       <w:rPr>
@@ -2612,7 +2615,7 @@
         <w:sz w:val="24"/>
         <w:szCs w:val="24"/>
       </w:rPr>
-      <w:t>5</w:t>
+      <w:t>3</w:t>
     </w:r>
     <w:r>
       <w:rPr>
@@ -4910,6 +4913,7 @@
     <w:rsid w:val="000D5415"/>
     <w:rsid w:val="0010767D"/>
     <w:rsid w:val="00270A03"/>
+    <w:rsid w:val="002C0B7C"/>
     <w:rsid w:val="003940BF"/>
     <w:rsid w:val="003C1C51"/>
     <w:rsid w:val="00787DC8"/>
@@ -5841,7 +5845,7 @@
 </file>
 
 <file path=customXml/itemProps4.xml><?xml version="1.0" encoding="utf-8"?>
-<ds:datastoreItem xmlns:ds="http://schemas.openxmlformats.org/officeDocument/2006/customXml" ds:itemID="{58AF1749-B42C-4894-A0C1-97E232288CC0}">
+<ds:datastoreItem xmlns:ds="http://schemas.openxmlformats.org/officeDocument/2006/customXml" ds:itemID="{827D8538-2F05-4304-BD36-E698CC58DB6C}">
   <ds:schemaRefs>
     <ds:schemaRef ds:uri="http://schemas.openxmlformats.org/officeDocument/2006/bibliography"/>
   </ds:schemaRefs>

</xml_diff>

<commit_message>
Added compancy logo and level 3 interface sketch to documentation
</commit_message>
<xml_diff>
--- a/documentation/ExternalDocumentation.docx
+++ b/documentation/ExternalDocumentation.docx
@@ -31,8 +31,8 @@
             <w:tblLook w:val="01E0" w:firstRow="1" w:lastRow="1" w:firstColumn="1" w:lastColumn="1" w:noHBand="0" w:noVBand="0"/>
           </w:tblPr>
           <w:tblGrid>
-            <w:gridCol w:w="2238"/>
-            <w:gridCol w:w="7842"/>
+            <w:gridCol w:w="2923"/>
+            <w:gridCol w:w="7157"/>
           </w:tblGrid>
           <w:tr>
             <w:trPr>
@@ -173,37 +173,50 @@
                 <w:r>
                   <w:rPr>
                     <w:noProof/>
-                    <w:lang w:val="en-GB" w:eastAsia="en-GB"/>
+                    <w:lang w:val="en-CA" w:eastAsia="en-CA"/>
                   </w:rPr>
                   <w:drawing>
                     <wp:inline distT="0" distB="0" distL="0" distR="0">
-                      <wp:extent cx="4907166" cy="3375113"/>
-                      <wp:effectExtent l="9525" t="9525" r="17259" b="6262"/>
-                      <wp:docPr id="5" name="Picture 5"/>
-                      <wp:cNvGraphicFramePr/>
+                      <wp:extent cx="3533775" cy="3705225"/>
+                      <wp:effectExtent l="0" t="0" r="9525" b="0"/>
+                      <wp:docPr id="3" name="Picture 3"/>
+                      <wp:cNvGraphicFramePr>
+                        <a:graphicFrameLocks xmlns:a="http://schemas.openxmlformats.org/drawingml/2006/main" noChangeAspect="1"/>
+                      </wp:cNvGraphicFramePr>
                       <a:graphic xmlns:a="http://schemas.openxmlformats.org/drawingml/2006/main">
                         <a:graphicData uri="http://schemas.openxmlformats.org/drawingml/2006/picture">
                           <pic:pic xmlns:pic="http://schemas.openxmlformats.org/drawingml/2006/picture">
                             <pic:nvPicPr>
-                              <pic:cNvPr id="0" name="j0313896.jpg"/>
-                              <pic:cNvPicPr>
-                                <a:picLocks noChangeAspect="1"/>
-                              </pic:cNvPicPr>
+                              <pic:cNvPr id="3" name="Game_Logo2 copy.png"/>
+                              <pic:cNvPicPr/>
                             </pic:nvPicPr>
-                            <pic:blipFill>
-                              <a:blip r:embed="rId11"/>
-                              <a:stretch>
-                                <a:fillRect/>
-                              </a:stretch>
+                            <pic:blipFill rotWithShape="1">
+                              <a:blip r:embed="rId11">
+                                <a:extLst>
+                                  <a:ext uri="{28A0092B-C50C-407E-A947-70E740481C1C}">
+                                    <a14:useLocalDpi xmlns:a14="http://schemas.microsoft.com/office/drawing/2010/main" val="0"/>
+                                  </a:ext>
+                                </a:extLst>
+                              </a:blip>
+                              <a:srcRect l="21906" t="9946" r="22427" b="24471"/>
+                              <a:stretch/>
                             </pic:blipFill>
-                            <pic:spPr>
+                            <pic:spPr bwMode="auto">
                               <a:xfrm>
                                 <a:off x="0" y="0"/>
-                                <a:ext cx="4915213" cy="3375113"/>
+                                <a:ext cx="3534468" cy="3705951"/>
                               </a:xfrm>
                               <a:prstGeom prst="rect">
                                 <a:avLst/>
                               </a:prstGeom>
+                              <a:ln>
+                                <a:noFill/>
+                              </a:ln>
+                              <a:extLst>
+                                <a:ext uri="{53640926-AAD7-44D8-BBD7-CCE9431645EC}">
+                                  <a14:shadowObscured xmlns:a14="http://schemas.microsoft.com/office/drawing/2010/main"/>
+                                </a:ext>
+                              </a:extLst>
                             </pic:spPr>
                           </pic:pic>
                         </a:graphicData>
@@ -253,7 +266,7 @@
                       <w:docPart w:val="F3ACFE973ECC4C499C8383615DBA1697"/>
                     </w:placeholder>
                     <w:dataBinding w:prefixMappings="xmlns:ns0='http://schemas.microsoft.com/office/2006/coverPageProps'" w:xpath="/ns0:CoverPageProperties[1]/ns0:PublishDate[1]" w:storeItemID="{55AF091B-3C7A-41E3-B477-F2FDAA23CFDA}"/>
-                    <w:date w:fullDate="2016-12-05T00:00:00Z">
+                    <w:date w:fullDate="2016-12-12T00:00:00Z">
                       <w:dateFormat w:val="M/d/yyyy"/>
                       <w:lid w:val="en-US"/>
                       <w:storeMappedDataAs w:val="dateTime"/>
@@ -268,7 +281,7 @@
                         <w:sz w:val="32"/>
                         <w:szCs w:val="32"/>
                       </w:rPr>
-                      <w:t>12/5/2016</w:t>
+                      <w:t>12/12/2016</w:t>
                     </w:r>
                   </w:sdtContent>
                 </w:sdt>
@@ -1824,23 +1837,7 @@
     </w:p>
     <w:p>
       <w:r>
-        <w:t xml:space="preserve">First Person Shooter, with an </w:t>
-      </w:r>
-      <w:proofErr w:type="spellStart"/>
-      <w:r>
-        <w:t>artstyle</w:t>
-      </w:r>
-      <w:proofErr w:type="spellEnd"/>
-      <w:r>
-        <w:t xml:space="preserve"> inspired by horror properties like </w:t>
-      </w:r>
-      <w:proofErr w:type="spellStart"/>
-      <w:r>
-        <w:t>HellRaiser</w:t>
-      </w:r>
-      <w:proofErr w:type="spellEnd"/>
-      <w:r>
-        <w:t xml:space="preserve"> and Painkiller. The player will navigate three levels with shared mechanics, but with different objectives in each one. Each level is designed differently in order to provide greater variety of challenge. The story setting up the game is that the player character awakes in what they recognize as their work office, but heavily distorted and bereft of humans, being instead populated with what they can only call demons. The player escapes the office into a parking lot, where they must find their car in order to try and escape. Finally, the player must confront an unnaturally darkened apartment building floor, grown labyrinthine and incredibly dangerous, to finally find a way out of their plight.</w:t>
+        <w:t>First Person Shooter, with an artstyle inspired by horror properties like HellRaiser and Painkiller. The player will navigate three levels with shared mechanics, but with different objectives in each one. Each level is designed differently in order to provide greater variety of challenge. The story setting up the game is that the player character awakes in what they recognize as their work office, but heavily distorted and bereft of humans, being instead populated with what they can only call demons. The player escapes the office into a parking lot, where they must find their car in order to try and escape. Finally, the player must confront an unnaturally darkened apartment building floor, grown labyrinthine and incredibly dangerous, to finally find a way out of their plight.</w:t>
       </w:r>
     </w:p>
     <w:p>
@@ -1880,11 +1877,9 @@
       <w:bookmarkEnd w:id="5"/>
     </w:p>
     <w:p>
-      <w:proofErr w:type="spellStart"/>
       <w:r>
         <w:t>sdf</w:t>
       </w:r>
-      <w:proofErr w:type="spellEnd"/>
     </w:p>
     <w:p>
       <w:pPr>
@@ -1908,7 +1903,7 @@
       <w:r>
         <w:rPr>
           <w:noProof/>
-          <w:lang w:val="en-GB" w:eastAsia="en-GB"/>
+          <w:lang w:val="en-CA" w:eastAsia="en-CA"/>
         </w:rPr>
         <w:drawing>
           <wp:inline distT="0" distB="0" distL="0" distR="0">
@@ -1971,25 +1966,52 @@
       <w:bookmarkEnd w:id="7"/>
     </w:p>
     <w:p>
-      <w:proofErr w:type="spellStart"/>
       <w:r>
-        <w:t>sdf</w:t>
+        <w:lastRenderedPageBreak/>
+        <w:pict>
+          <v:shapetype id="_x0000_t75" coordsize="21600,21600" o:spt="75" o:preferrelative="t" path="m@4@5l@4@11@9@11@9@5xe" filled="f" stroked="f">
+            <v:stroke joinstyle="miter"/>
+            <v:formulas>
+              <v:f eqn="if lineDrawn pixelLineWidth 0"/>
+              <v:f eqn="sum @0 1 0"/>
+              <v:f eqn="sum 0 0 @1"/>
+              <v:f eqn="prod @2 1 2"/>
+              <v:f eqn="prod @3 21600 pixelWidth"/>
+              <v:f eqn="prod @3 21600 pixelHeight"/>
+              <v:f eqn="sum @0 0 1"/>
+              <v:f eqn="prod @6 1 2"/>
+              <v:f eqn="prod @7 21600 pixelWidth"/>
+              <v:f eqn="sum @8 21600 0"/>
+              <v:f eqn="prod @7 21600 pixelHeight"/>
+              <v:f eqn="sum @10 21600 0"/>
+            </v:formulas>
+            <v:path o:extrusionok="f" gradientshapeok="t" o:connecttype="rect"/>
+            <o:lock v:ext="edit" aspectratio="t"/>
+          </v:shapetype>
+          <v:shape id="_x0000_i1025" type="#_x0000_t75" style="width:503.25pt;height:377.25pt">
+            <v:imagedata r:id="rId13" o:title="Bottom right is my plan"/>
+          </v:shape>
+        </w:pict>
       </w:r>
-      <w:proofErr w:type="spellEnd"/>
     </w:p>
-    <w:p/>
+    <w:p>
+      <w:r>
+        <w:t>This includes the interface sketch of the third level. The bottom right includes the full level design.</w:t>
+      </w:r>
+      <w:bookmarkStart w:id="8" w:name="_GoBack"/>
+      <w:bookmarkEnd w:id="8"/>
+    </w:p>
     <w:p/>
     <w:p/>
     <w:p>
       <w:pPr>
         <w:pStyle w:val="Heading1"/>
       </w:pPr>
-      <w:bookmarkStart w:id="8" w:name="_Toc468387913"/>
+      <w:bookmarkStart w:id="9" w:name="_Toc468387913"/>
       <w:r>
-        <w:lastRenderedPageBreak/>
         <w:t>Screen Descriptions</w:t>
       </w:r>
-      <w:bookmarkEnd w:id="8"/>
+      <w:bookmarkEnd w:id="9"/>
     </w:p>
     <w:p>
       <w:r>
@@ -2000,11 +2022,11 @@
       <w:pPr>
         <w:pStyle w:val="Heading1"/>
       </w:pPr>
-      <w:bookmarkStart w:id="9" w:name="_Toc468387915"/>
+      <w:bookmarkStart w:id="10" w:name="_Toc468387915"/>
       <w:r>
         <w:t>Levels</w:t>
       </w:r>
-      <w:bookmarkEnd w:id="9"/>
+      <w:bookmarkEnd w:id="10"/>
     </w:p>
     <w:p>
       <w:r>
@@ -2018,11 +2040,11 @@
       <w:pPr>
         <w:pStyle w:val="Heading1"/>
       </w:pPr>
-      <w:bookmarkStart w:id="10" w:name="_Toc468387916"/>
+      <w:bookmarkStart w:id="11" w:name="_Toc468387916"/>
       <w:r>
         <w:t>Characters</w:t>
       </w:r>
-      <w:bookmarkEnd w:id="10"/>
+      <w:bookmarkEnd w:id="11"/>
     </w:p>
     <w:p>
       <w:r>
@@ -2037,11 +2059,12 @@
       <w:pPr>
         <w:pStyle w:val="Heading1"/>
       </w:pPr>
-      <w:bookmarkStart w:id="11" w:name="_Toc468387917"/>
+      <w:bookmarkStart w:id="12" w:name="_Toc468387917"/>
       <w:r>
+        <w:lastRenderedPageBreak/>
         <w:t>Enemies</w:t>
       </w:r>
-      <w:bookmarkEnd w:id="11"/>
+      <w:bookmarkEnd w:id="12"/>
     </w:p>
     <w:p>
       <w:r>
@@ -2052,11 +2075,11 @@
       <w:pPr>
         <w:pStyle w:val="Heading1"/>
       </w:pPr>
-      <w:bookmarkStart w:id="12" w:name="_Toc468387918"/>
+      <w:bookmarkStart w:id="13" w:name="_Toc468387918"/>
       <w:r>
         <w:t>Weapons</w:t>
       </w:r>
-      <w:bookmarkEnd w:id="12"/>
+      <w:bookmarkEnd w:id="13"/>
     </w:p>
     <w:p>
       <w:r>
@@ -2072,22 +2095,22 @@
       <w:pPr>
         <w:pStyle w:val="Heading1"/>
       </w:pPr>
-      <w:bookmarkStart w:id="13" w:name="_Toc468387919"/>
+      <w:bookmarkStart w:id="14" w:name="_Toc468387919"/>
       <w:r>
         <w:t>Scoring</w:t>
       </w:r>
-      <w:bookmarkEnd w:id="13"/>
+      <w:bookmarkEnd w:id="14"/>
     </w:p>
     <w:p>
       <w:pPr>
         <w:pStyle w:val="Heading2"/>
       </w:pPr>
-      <w:bookmarkStart w:id="14" w:name="_Toc468387920"/>
+      <w:bookmarkStart w:id="15" w:name="_Toc468387920"/>
       <w:r>
         <w:t>Level 1</w:t>
       </w:r>
-      <w:bookmarkStart w:id="15" w:name="_Toc468387921"/>
-      <w:bookmarkEnd w:id="14"/>
+      <w:bookmarkStart w:id="16" w:name="_Toc468387921"/>
+      <w:bookmarkEnd w:id="15"/>
     </w:p>
     <w:p>
       <w:r>
@@ -2101,7 +2124,7 @@
       <w:r>
         <w:t>Level 2</w:t>
       </w:r>
-      <w:bookmarkEnd w:id="15"/>
+      <w:bookmarkEnd w:id="16"/>
     </w:p>
     <w:p>
       <w:r>
@@ -2112,11 +2135,11 @@
       <w:pPr>
         <w:pStyle w:val="Heading2"/>
       </w:pPr>
-      <w:bookmarkStart w:id="16" w:name="_Toc468387922"/>
+      <w:bookmarkStart w:id="17" w:name="_Toc468387922"/>
       <w:r>
         <w:t>Level 3</w:t>
       </w:r>
-      <w:bookmarkEnd w:id="16"/>
+      <w:bookmarkEnd w:id="17"/>
     </w:p>
     <w:p>
       <w:r>
@@ -2129,17 +2152,13 @@
     <w:p/>
     <w:p/>
     <w:p/>
-    <w:p>
-      <w:bookmarkStart w:id="17" w:name="_GoBack"/>
-      <w:bookmarkEnd w:id="17"/>
-    </w:p>
+    <w:p/>
     <w:p>
       <w:pPr>
         <w:pStyle w:val="Heading1"/>
       </w:pPr>
       <w:bookmarkStart w:id="18" w:name="_Toc468387923"/>
       <w:r>
-        <w:lastRenderedPageBreak/>
         <w:t>Sound Index</w:t>
       </w:r>
       <w:bookmarkEnd w:id="18"/>
@@ -2387,6 +2406,7 @@
               <w:rPr>
                 <w:sz w:val="36"/>
               </w:rPr>
+              <w:lastRenderedPageBreak/>
               <w:t>Dementor</w:t>
             </w:r>
           </w:p>
@@ -2402,7 +2422,7 @@
             <w:r>
               <w:rPr>
                 <w:noProof/>
-                <w:lang w:val="en-GB" w:eastAsia="en-GB"/>
+                <w:lang w:val="en-CA" w:eastAsia="en-CA"/>
               </w:rPr>
               <w:drawing>
                 <wp:inline distT="0" distB="0" distL="0" distR="0" wp14:anchorId="76D51E59" wp14:editId="6308247B">
@@ -2420,7 +2440,7 @@
                           <pic:cNvPicPr/>
                         </pic:nvPicPr>
                         <pic:blipFill>
-                          <a:blip r:embed="rId13"/>
+                          <a:blip r:embed="rId14"/>
                           <a:stretch>
                             <a:fillRect/>
                           </a:stretch>
@@ -2508,10 +2528,10 @@
       </w:pPr>
     </w:p>
     <w:sectPr>
-      <w:headerReference w:type="even" r:id="rId14"/>
-      <w:headerReference w:type="default" r:id="rId15"/>
-      <w:footerReference w:type="even" r:id="rId16"/>
-      <w:footerReference w:type="default" r:id="rId17"/>
+      <w:headerReference w:type="even" r:id="rId15"/>
+      <w:headerReference w:type="default" r:id="rId16"/>
+      <w:footerReference w:type="even" r:id="rId17"/>
+      <w:footerReference w:type="default" r:id="rId18"/>
       <w:pgSz w:w="12240" w:h="15840"/>
       <w:pgMar w:top="1080" w:right="1080" w:bottom="1080" w:left="1080" w:header="720" w:footer="720" w:gutter="0"/>
       <w:pgNumType w:start="0"/>
@@ -2573,7 +2593,7 @@
         <w:sz w:val="24"/>
         <w:szCs w:val="24"/>
       </w:rPr>
-      <w:t>6</w:t>
+      <w:t>4</w:t>
     </w:r>
     <w:r>
       <w:rPr>
@@ -4825,7 +4845,7 @@
     <w:charset w:val="00"/>
     <w:family w:val="roman"/>
     <w:pitch w:val="variable"/>
-    <w:sig w:usb0="E0002EFF" w:usb1="C000785B" w:usb2="00000009" w:usb3="00000000" w:csb0="000001FF" w:csb1="00000000"/>
+    <w:sig w:usb0="E0002AFF" w:usb1="C0007843" w:usb2="00000009" w:usb3="00000000" w:csb0="000001FF" w:csb1="00000000"/>
   </w:font>
   <w:font w:name="Wingdings 2">
     <w:panose1 w:val="05020102010507070707"/>
@@ -4846,7 +4866,7 @@
     <w:charset w:val="00"/>
     <w:family w:val="modern"/>
     <w:pitch w:val="fixed"/>
-    <w:sig w:usb0="E0002EFF" w:usb1="C0007843" w:usb2="00000009" w:usb3="00000000" w:csb0="000001FF" w:csb1="00000000"/>
+    <w:sig w:usb0="E0002AFF" w:usb1="C0007843" w:usb2="00000009" w:usb3="00000000" w:csb0="000001FF" w:csb1="00000000"/>
   </w:font>
   <w:font w:name="Tw Cen MT">
     <w:panose1 w:val="020B0602020104020603"/>
@@ -4873,21 +4893,21 @@
     <w:charset w:val="00"/>
     <w:family w:val="swiss"/>
     <w:pitch w:val="variable"/>
-    <w:sig w:usb0="E0002EFF" w:usb1="C0007843" w:usb2="00000009" w:usb3="00000000" w:csb0="000001FF" w:csb1="00000000"/>
+    <w:sig w:usb0="E0002AFF" w:usb1="C0007843" w:usb2="00000009" w:usb3="00000000" w:csb0="000001FF" w:csb1="00000000"/>
   </w:font>
   <w:font w:name="Calibri">
     <w:panose1 w:val="020F0502020204030204"/>
     <w:charset w:val="00"/>
     <w:family w:val="swiss"/>
     <w:pitch w:val="variable"/>
-    <w:sig w:usb0="E0002AFF" w:usb1="C000247B" w:usb2="00000009" w:usb3="00000000" w:csb0="000001FF" w:csb1="00000000"/>
+    <w:sig w:usb0="E00002FF" w:usb1="4000ACFF" w:usb2="00000001" w:usb3="00000000" w:csb0="0000019F" w:csb1="00000000"/>
   </w:font>
   <w:font w:name="Calibri Light">
     <w:panose1 w:val="020F0302020204030204"/>
     <w:charset w:val="00"/>
     <w:family w:val="swiss"/>
     <w:pitch w:val="variable"/>
-    <w:sig w:usb0="E0002AFF" w:usb1="C000247B" w:usb2="00000009" w:usb3="00000000" w:csb0="000001FF" w:csb1="00000000"/>
+    <w:sig w:usb0="A00002EF" w:usb1="4000207B" w:usb2="00000000" w:usb3="00000000" w:csb0="0000019F" w:csb1="00000000"/>
   </w:font>
 </w:fonts>
 </file>
@@ -4914,6 +4934,7 @@
     <w:rsid w:val="003C1C51"/>
     <w:rsid w:val="00787DC8"/>
     <w:rsid w:val="00A1100E"/>
+    <w:rsid w:val="00D854AC"/>
   </w:rsids>
   <m:mathPr>
     <m:mathFont m:val="Cambria Math"/>
@@ -5784,7 +5805,7 @@
 
 <file path=customXml/item1.xml><?xml version="1.0" encoding="utf-8"?>
 <CoverPageProperties xmlns="http://schemas.microsoft.com/office/2006/coverPageProps">
-  <PublishDate>2016-12-05T00:00:00</PublishDate>
+  <PublishDate>2016-12-12T00:00:00</PublishDate>
   <Abstract/>
   <CompanyAddress/>
   <CompanyPhone/>
@@ -5841,7 +5862,7 @@
 </file>
 
 <file path=customXml/itemProps4.xml><?xml version="1.0" encoding="utf-8"?>
-<ds:datastoreItem xmlns:ds="http://schemas.openxmlformats.org/officeDocument/2006/customXml" ds:itemID="{58AF1749-B42C-4894-A0C1-97E232288CC0}">
+<ds:datastoreItem xmlns:ds="http://schemas.openxmlformats.org/officeDocument/2006/customXml" ds:itemID="{EC2837DF-4932-47C4-8C0F-0335356AF121}">
   <ds:schemaRefs>
     <ds:schemaRef ds:uri="http://schemas.openxmlformats.org/officeDocument/2006/bibliography"/>
   </ds:schemaRefs>

</xml_diff>

<commit_message>
Revert "part 2 "
</commit_message>
<xml_diff>
--- a/documentation/ExternalDocumentation.docx
+++ b/documentation/ExternalDocumentation.docx
@@ -31,8 +31,8 @@
             <w:tblLook w:val="01E0" w:firstRow="1" w:lastRow="1" w:firstColumn="1" w:lastColumn="1" w:noHBand="0" w:noVBand="0"/>
           </w:tblPr>
           <w:tblGrid>
-            <w:gridCol w:w="2923"/>
-            <w:gridCol w:w="7157"/>
+            <w:gridCol w:w="2238"/>
+            <w:gridCol w:w="7842"/>
           </w:tblGrid>
           <w:tr>
             <w:trPr>
@@ -173,50 +173,37 @@
                 <w:r>
                   <w:rPr>
                     <w:noProof/>
-                    <w:lang w:val="en-CA" w:eastAsia="en-CA"/>
+                    <w:lang w:val="en-GB" w:eastAsia="en-GB"/>
                   </w:rPr>
                   <w:drawing>
                     <wp:inline distT="0" distB="0" distL="0" distR="0">
-                      <wp:extent cx="3533775" cy="3705225"/>
-                      <wp:effectExtent l="0" t="0" r="9525" b="0"/>
-                      <wp:docPr id="3" name="Picture 3"/>
-                      <wp:cNvGraphicFramePr>
-                        <a:graphicFrameLocks xmlns:a="http://schemas.openxmlformats.org/drawingml/2006/main" noChangeAspect="1"/>
-                      </wp:cNvGraphicFramePr>
+                      <wp:extent cx="4907166" cy="3375113"/>
+                      <wp:effectExtent l="9525" t="9525" r="17259" b="6262"/>
+                      <wp:docPr id="5" name="Picture 5"/>
+                      <wp:cNvGraphicFramePr/>
                       <a:graphic xmlns:a="http://schemas.openxmlformats.org/drawingml/2006/main">
                         <a:graphicData uri="http://schemas.openxmlformats.org/drawingml/2006/picture">
                           <pic:pic xmlns:pic="http://schemas.openxmlformats.org/drawingml/2006/picture">
                             <pic:nvPicPr>
-                              <pic:cNvPr id="3" name="Game_Logo2 copy.png"/>
-                              <pic:cNvPicPr/>
+                              <pic:cNvPr id="0" name="j0313896.jpg"/>
+                              <pic:cNvPicPr>
+                                <a:picLocks noChangeAspect="1"/>
+                              </pic:cNvPicPr>
                             </pic:nvPicPr>
-                            <pic:blipFill rotWithShape="1">
-                              <a:blip r:embed="rId11">
-                                <a:extLst>
-                                  <a:ext uri="{28A0092B-C50C-407E-A947-70E740481C1C}">
-                                    <a14:useLocalDpi xmlns:a14="http://schemas.microsoft.com/office/drawing/2010/main" val="0"/>
-                                  </a:ext>
-                                </a:extLst>
-                              </a:blip>
-                              <a:srcRect l="21906" t="9946" r="22427" b="24471"/>
-                              <a:stretch/>
+                            <pic:blipFill>
+                              <a:blip r:embed="rId11"/>
+                              <a:stretch>
+                                <a:fillRect/>
+                              </a:stretch>
                             </pic:blipFill>
-                            <pic:spPr bwMode="auto">
+                            <pic:spPr>
                               <a:xfrm>
                                 <a:off x="0" y="0"/>
-                                <a:ext cx="3534468" cy="3705951"/>
+                                <a:ext cx="4915213" cy="3375113"/>
                               </a:xfrm>
                               <a:prstGeom prst="rect">
                                 <a:avLst/>
                               </a:prstGeom>
-                              <a:ln>
-                                <a:noFill/>
-                              </a:ln>
-                              <a:extLst>
-                                <a:ext uri="{53640926-AAD7-44D8-BBD7-CCE9431645EC}">
-                                  <a14:shadowObscured xmlns:a14="http://schemas.microsoft.com/office/drawing/2010/main"/>
-                                </a:ext>
-                              </a:extLst>
                             </pic:spPr>
                           </pic:pic>
                         </a:graphicData>
@@ -266,7 +253,7 @@
                       <w:docPart w:val="F3ACFE973ECC4C499C8383615DBA1697"/>
                     </w:placeholder>
                     <w:dataBinding w:prefixMappings="xmlns:ns0='http://schemas.microsoft.com/office/2006/coverPageProps'" w:xpath="/ns0:CoverPageProperties[1]/ns0:PublishDate[1]" w:storeItemID="{55AF091B-3C7A-41E3-B477-F2FDAA23CFDA}"/>
-                    <w:date w:fullDate="2016-12-12T00:00:00Z">
+                    <w:date w:fullDate="2016-12-05T00:00:00Z">
                       <w:dateFormat w:val="M/d/yyyy"/>
                       <w:lid w:val="en-US"/>
                       <w:storeMappedDataAs w:val="dateTime"/>
@@ -281,7 +268,7 @@
                         <w:sz w:val="32"/>
                         <w:szCs w:val="32"/>
                       </w:rPr>
-                      <w:t>12/12/2016</w:t>
+                      <w:t>12/5/2016</w:t>
                     </w:r>
                   </w:sdtContent>
                 </w:sdt>
@@ -1837,7 +1824,23 @@
     </w:p>
     <w:p>
       <w:r>
-        <w:t>First Person Shooter, with an artstyle inspired by horror properties like HellRaiser and Painkiller. The player will navigate three levels with shared mechanics, but with different objectives in each one. Each level is designed differently in order to provide greater variety of challenge. The story setting up the game is that the player character awakes in what they recognize as their work office, but heavily distorted and bereft of humans, being instead populated with what they can only call demons. The player escapes the office into a parking lot, where they must find their car in order to try and escape. Finally, the player must confront an unnaturally darkened apartment building floor, grown labyrinthine and incredibly dangerous, to finally find a way out of their plight.</w:t>
+        <w:t xml:space="preserve">First Person Shooter, with an </w:t>
+      </w:r>
+      <w:proofErr w:type="spellStart"/>
+      <w:r>
+        <w:t>artstyle</w:t>
+      </w:r>
+      <w:proofErr w:type="spellEnd"/>
+      <w:r>
+        <w:t xml:space="preserve"> inspired by horror properties like </w:t>
+      </w:r>
+      <w:proofErr w:type="spellStart"/>
+      <w:r>
+        <w:t>HellRaiser</w:t>
+      </w:r>
+      <w:proofErr w:type="spellEnd"/>
+      <w:r>
+        <w:t xml:space="preserve"> and Painkiller. The player will navigate three levels with shared mechanics, but with different objectives in each one. Each level is designed differently in order to provide greater variety of challenge. The story setting up the game is that the player character awakes in what they recognize as their work office, but heavily distorted and bereft of humans, being instead populated with what they can only call demons. The player escapes the office into a parking lot, where they must find their car in order to try and escape. Finally, the player must confront an unnaturally darkened apartment building floor, grown labyrinthine and incredibly dangerous, to finally find a way out of their plight.</w:t>
       </w:r>
     </w:p>
     <w:p>
@@ -1877,9 +1880,11 @@
       <w:bookmarkEnd w:id="5"/>
     </w:p>
     <w:p>
+      <w:proofErr w:type="spellStart"/>
       <w:r>
         <w:t>sdf</w:t>
       </w:r>
+      <w:proofErr w:type="spellEnd"/>
     </w:p>
     <w:p>
       <w:pPr>
@@ -1903,7 +1908,7 @@
       <w:r>
         <w:rPr>
           <w:noProof/>
-          <w:lang w:val="en-CA" w:eastAsia="en-CA"/>
+          <w:lang w:val="en-GB" w:eastAsia="en-GB"/>
         </w:rPr>
         <w:drawing>
           <wp:inline distT="0" distB="0" distL="0" distR="0">
@@ -1966,52 +1971,25 @@
       <w:bookmarkEnd w:id="7"/>
     </w:p>
     <w:p>
+      <w:proofErr w:type="spellStart"/>
       <w:r>
-        <w:lastRenderedPageBreak/>
-        <w:pict>
-          <v:shapetype id="_x0000_t75" coordsize="21600,21600" o:spt="75" o:preferrelative="t" path="m@4@5l@4@11@9@11@9@5xe" filled="f" stroked="f">
-            <v:stroke joinstyle="miter"/>
-            <v:formulas>
-              <v:f eqn="if lineDrawn pixelLineWidth 0"/>
-              <v:f eqn="sum @0 1 0"/>
-              <v:f eqn="sum 0 0 @1"/>
-              <v:f eqn="prod @2 1 2"/>
-              <v:f eqn="prod @3 21600 pixelWidth"/>
-              <v:f eqn="prod @3 21600 pixelHeight"/>
-              <v:f eqn="sum @0 0 1"/>
-              <v:f eqn="prod @6 1 2"/>
-              <v:f eqn="prod @7 21600 pixelWidth"/>
-              <v:f eqn="sum @8 21600 0"/>
-              <v:f eqn="prod @7 21600 pixelHeight"/>
-              <v:f eqn="sum @10 21600 0"/>
-            </v:formulas>
-            <v:path o:extrusionok="f" gradientshapeok="t" o:connecttype="rect"/>
-            <o:lock v:ext="edit" aspectratio="t"/>
-          </v:shapetype>
-          <v:shape id="_x0000_i1025" type="#_x0000_t75" style="width:503.25pt;height:377.25pt">
-            <v:imagedata r:id="rId13" o:title="Bottom right is my plan"/>
-          </v:shape>
-        </w:pict>
+        <w:t>sdf</w:t>
       </w:r>
+      <w:proofErr w:type="spellEnd"/>
     </w:p>
-    <w:p>
-      <w:r>
-        <w:t>This includes the interface sketch of the third level. The bottom right includes the full level design.</w:t>
-      </w:r>
-      <w:bookmarkStart w:id="8" w:name="_GoBack"/>
-      <w:bookmarkEnd w:id="8"/>
-    </w:p>
+    <w:p/>
     <w:p/>
     <w:p/>
     <w:p>
       <w:pPr>
         <w:pStyle w:val="Heading1"/>
       </w:pPr>
-      <w:bookmarkStart w:id="9" w:name="_Toc468387913"/>
+      <w:bookmarkStart w:id="8" w:name="_Toc468387913"/>
       <w:r>
+        <w:lastRenderedPageBreak/>
         <w:t>Screen Descriptions</w:t>
       </w:r>
-      <w:bookmarkEnd w:id="9"/>
+      <w:bookmarkEnd w:id="8"/>
     </w:p>
     <w:p>
       <w:r>
@@ -2022,11 +2000,11 @@
       <w:pPr>
         <w:pStyle w:val="Heading1"/>
       </w:pPr>
-      <w:bookmarkStart w:id="10" w:name="_Toc468387915"/>
+      <w:bookmarkStart w:id="9" w:name="_Toc468387915"/>
       <w:r>
         <w:t>Levels</w:t>
       </w:r>
-      <w:bookmarkEnd w:id="10"/>
+      <w:bookmarkEnd w:id="9"/>
     </w:p>
     <w:p>
       <w:r>
@@ -2040,11 +2018,11 @@
       <w:pPr>
         <w:pStyle w:val="Heading1"/>
       </w:pPr>
-      <w:bookmarkStart w:id="11" w:name="_Toc468387916"/>
+      <w:bookmarkStart w:id="10" w:name="_Toc468387916"/>
       <w:r>
         <w:t>Characters</w:t>
       </w:r>
-      <w:bookmarkEnd w:id="11"/>
+      <w:bookmarkEnd w:id="10"/>
     </w:p>
     <w:p>
       <w:r>
@@ -2059,12 +2037,11 @@
       <w:pPr>
         <w:pStyle w:val="Heading1"/>
       </w:pPr>
-      <w:bookmarkStart w:id="12" w:name="_Toc468387917"/>
+      <w:bookmarkStart w:id="11" w:name="_Toc468387917"/>
       <w:r>
-        <w:lastRenderedPageBreak/>
         <w:t>Enemies</w:t>
       </w:r>
-      <w:bookmarkEnd w:id="12"/>
+      <w:bookmarkEnd w:id="11"/>
     </w:p>
     <w:p>
       <w:r>
@@ -2075,11 +2052,11 @@
       <w:pPr>
         <w:pStyle w:val="Heading1"/>
       </w:pPr>
-      <w:bookmarkStart w:id="13" w:name="_Toc468387918"/>
+      <w:bookmarkStart w:id="12" w:name="_Toc468387918"/>
       <w:r>
         <w:t>Weapons</w:t>
       </w:r>
-      <w:bookmarkEnd w:id="13"/>
+      <w:bookmarkEnd w:id="12"/>
     </w:p>
     <w:p>
       <w:r>
@@ -2095,22 +2072,22 @@
       <w:pPr>
         <w:pStyle w:val="Heading1"/>
       </w:pPr>
-      <w:bookmarkStart w:id="14" w:name="_Toc468387919"/>
+      <w:bookmarkStart w:id="13" w:name="_Toc468387919"/>
       <w:r>
         <w:t>Scoring</w:t>
       </w:r>
-      <w:bookmarkEnd w:id="14"/>
+      <w:bookmarkEnd w:id="13"/>
     </w:p>
     <w:p>
       <w:pPr>
         <w:pStyle w:val="Heading2"/>
       </w:pPr>
-      <w:bookmarkStart w:id="15" w:name="_Toc468387920"/>
+      <w:bookmarkStart w:id="14" w:name="_Toc468387920"/>
       <w:r>
         <w:t>Level 1</w:t>
       </w:r>
-      <w:bookmarkStart w:id="16" w:name="_Toc468387921"/>
-      <w:bookmarkEnd w:id="15"/>
+      <w:bookmarkStart w:id="15" w:name="_Toc468387921"/>
+      <w:bookmarkEnd w:id="14"/>
     </w:p>
     <w:p>
       <w:r>
@@ -2124,7 +2101,7 @@
       <w:r>
         <w:t>Level 2</w:t>
       </w:r>
-      <w:bookmarkEnd w:id="16"/>
+      <w:bookmarkEnd w:id="15"/>
     </w:p>
     <w:p>
       <w:r>
@@ -2135,11 +2112,11 @@
       <w:pPr>
         <w:pStyle w:val="Heading2"/>
       </w:pPr>
-      <w:bookmarkStart w:id="17" w:name="_Toc468387922"/>
+      <w:bookmarkStart w:id="16" w:name="_Toc468387922"/>
       <w:r>
         <w:t>Level 3</w:t>
       </w:r>
-      <w:bookmarkEnd w:id="17"/>
+      <w:bookmarkEnd w:id="16"/>
     </w:p>
     <w:p>
       <w:r>
@@ -2152,13 +2129,17 @@
     <w:p/>
     <w:p/>
     <w:p/>
-    <w:p/>
+    <w:p>
+      <w:bookmarkStart w:id="17" w:name="_GoBack"/>
+      <w:bookmarkEnd w:id="17"/>
+    </w:p>
     <w:p>
       <w:pPr>
         <w:pStyle w:val="Heading1"/>
       </w:pPr>
       <w:bookmarkStart w:id="18" w:name="_Toc468387923"/>
       <w:r>
+        <w:lastRenderedPageBreak/>
         <w:t>Sound Index</w:t>
       </w:r>
       <w:bookmarkEnd w:id="18"/>
@@ -2406,7 +2387,6 @@
               <w:rPr>
                 <w:sz w:val="36"/>
               </w:rPr>
-              <w:lastRenderedPageBreak/>
               <w:t>Dementor</w:t>
             </w:r>
           </w:p>
@@ -2422,7 +2402,7 @@
             <w:r>
               <w:rPr>
                 <w:noProof/>
-                <w:lang w:val="en-CA" w:eastAsia="en-CA"/>
+                <w:lang w:val="en-GB" w:eastAsia="en-GB"/>
               </w:rPr>
               <w:drawing>
                 <wp:inline distT="0" distB="0" distL="0" distR="0" wp14:anchorId="76D51E59" wp14:editId="6308247B">
@@ -2440,7 +2420,7 @@
                           <pic:cNvPicPr/>
                         </pic:nvPicPr>
                         <pic:blipFill>
-                          <a:blip r:embed="rId14"/>
+                          <a:blip r:embed="rId13"/>
                           <a:stretch>
                             <a:fillRect/>
                           </a:stretch>
@@ -2528,10 +2508,10 @@
       </w:pPr>
     </w:p>
     <w:sectPr>
-      <w:headerReference w:type="even" r:id="rId15"/>
-      <w:headerReference w:type="default" r:id="rId16"/>
-      <w:footerReference w:type="even" r:id="rId17"/>
-      <w:footerReference w:type="default" r:id="rId18"/>
+      <w:headerReference w:type="even" r:id="rId14"/>
+      <w:headerReference w:type="default" r:id="rId15"/>
+      <w:footerReference w:type="even" r:id="rId16"/>
+      <w:footerReference w:type="default" r:id="rId17"/>
       <w:pgSz w:w="12240" w:h="15840"/>
       <w:pgMar w:top="1080" w:right="1080" w:bottom="1080" w:left="1080" w:header="720" w:footer="720" w:gutter="0"/>
       <w:pgNumType w:start="0"/>
@@ -2593,7 +2573,7 @@
         <w:sz w:val="24"/>
         <w:szCs w:val="24"/>
       </w:rPr>
-      <w:t>4</w:t>
+      <w:t>6</w:t>
     </w:r>
     <w:r>
       <w:rPr>
@@ -4845,7 +4825,7 @@
     <w:charset w:val="00"/>
     <w:family w:val="roman"/>
     <w:pitch w:val="variable"/>
-    <w:sig w:usb0="E0002AFF" w:usb1="C0007843" w:usb2="00000009" w:usb3="00000000" w:csb0="000001FF" w:csb1="00000000"/>
+    <w:sig w:usb0="E0002EFF" w:usb1="C000785B" w:usb2="00000009" w:usb3="00000000" w:csb0="000001FF" w:csb1="00000000"/>
   </w:font>
   <w:font w:name="Wingdings 2">
     <w:panose1 w:val="05020102010507070707"/>
@@ -4866,7 +4846,7 @@
     <w:charset w:val="00"/>
     <w:family w:val="modern"/>
     <w:pitch w:val="fixed"/>
-    <w:sig w:usb0="E0002AFF" w:usb1="C0007843" w:usb2="00000009" w:usb3="00000000" w:csb0="000001FF" w:csb1="00000000"/>
+    <w:sig w:usb0="E0002EFF" w:usb1="C0007843" w:usb2="00000009" w:usb3="00000000" w:csb0="000001FF" w:csb1="00000000"/>
   </w:font>
   <w:font w:name="Tw Cen MT">
     <w:panose1 w:val="020B0602020104020603"/>
@@ -4893,21 +4873,21 @@
     <w:charset w:val="00"/>
     <w:family w:val="swiss"/>
     <w:pitch w:val="variable"/>
-    <w:sig w:usb0="E0002AFF" w:usb1="C0007843" w:usb2="00000009" w:usb3="00000000" w:csb0="000001FF" w:csb1="00000000"/>
+    <w:sig w:usb0="E0002EFF" w:usb1="C0007843" w:usb2="00000009" w:usb3="00000000" w:csb0="000001FF" w:csb1="00000000"/>
   </w:font>
   <w:font w:name="Calibri">
     <w:panose1 w:val="020F0502020204030204"/>
     <w:charset w:val="00"/>
     <w:family w:val="swiss"/>
     <w:pitch w:val="variable"/>
-    <w:sig w:usb0="E00002FF" w:usb1="4000ACFF" w:usb2="00000001" w:usb3="00000000" w:csb0="0000019F" w:csb1="00000000"/>
+    <w:sig w:usb0="E0002AFF" w:usb1="C000247B" w:usb2="00000009" w:usb3="00000000" w:csb0="000001FF" w:csb1="00000000"/>
   </w:font>
   <w:font w:name="Calibri Light">
     <w:panose1 w:val="020F0302020204030204"/>
     <w:charset w:val="00"/>
     <w:family w:val="swiss"/>
     <w:pitch w:val="variable"/>
-    <w:sig w:usb0="A00002EF" w:usb1="4000207B" w:usb2="00000000" w:usb3="00000000" w:csb0="0000019F" w:csb1="00000000"/>
+    <w:sig w:usb0="E0002AFF" w:usb1="C000247B" w:usb2="00000009" w:usb3="00000000" w:csb0="000001FF" w:csb1="00000000"/>
   </w:font>
 </w:fonts>
 </file>
@@ -4934,7 +4914,6 @@
     <w:rsid w:val="003C1C51"/>
     <w:rsid w:val="00787DC8"/>
     <w:rsid w:val="00A1100E"/>
-    <w:rsid w:val="00D854AC"/>
   </w:rsids>
   <m:mathPr>
     <m:mathFont m:val="Cambria Math"/>
@@ -5805,7 +5784,7 @@
 
 <file path=customXml/item1.xml><?xml version="1.0" encoding="utf-8"?>
 <CoverPageProperties xmlns="http://schemas.microsoft.com/office/2006/coverPageProps">
-  <PublishDate>2016-12-12T00:00:00</PublishDate>
+  <PublishDate>2016-12-05T00:00:00</PublishDate>
   <Abstract/>
   <CompanyAddress/>
   <CompanyPhone/>
@@ -5862,7 +5841,7 @@
 </file>
 
 <file path=customXml/itemProps4.xml><?xml version="1.0" encoding="utf-8"?>
-<ds:datastoreItem xmlns:ds="http://schemas.openxmlformats.org/officeDocument/2006/customXml" ds:itemID="{EC2837DF-4932-47C4-8C0F-0335356AF121}">
+<ds:datastoreItem xmlns:ds="http://schemas.openxmlformats.org/officeDocument/2006/customXml" ds:itemID="{58AF1749-B42C-4894-A0C1-97E232288CC0}">
   <ds:schemaRefs>
     <ds:schemaRef ds:uri="http://schemas.openxmlformats.org/officeDocument/2006/bibliography"/>
   </ds:schemaRefs>

</xml_diff>